<commit_message>
update file with connection string
</commit_message>
<xml_diff>
--- a/MVC with EF Generic.docx
+++ b/MVC with EF Generic.docx
@@ -542,6 +542,12 @@
     <w:p/>
     <w:p>
       <w:r>
+        <w:br w:type="page"/>
+      </w:r>
+    </w:p>
+    <w:p>
+      <w:r>
+        <w:lastRenderedPageBreak/>
         <w:t>Add Connection string to appsettings file</w:t>
       </w:r>
       <w:r>
@@ -557,12 +563,18 @@
       </w:pPr>
       <w:r>
         <w:rPr>
-          <w:highlight w:val="yellow"/>
-        </w:rPr>
-        <w:t>EmployeeDB</w:t>
-      </w:r>
-      <w:r>
-        <w:t xml:space="preserve"> = connection string name</w:t>
+          <w:color w:val="C00000"/>
+        </w:rPr>
+        <w:t>SchoolDb</w:t>
+      </w:r>
+      <w:r>
+        <w:rPr>
+          <w:color w:val="C00000"/>
+        </w:rPr>
+        <w:t xml:space="preserve"> </w:t>
+      </w:r>
+      <w:r>
+        <w:t>= connection string name</w:t>
       </w:r>
       <w:r>
         <w:t xml:space="preserve"> matches config from db Context file</w:t>
@@ -573,16 +585,19 @@
         <w:ind w:firstLine="720"/>
       </w:pPr>
       <w:r>
-        <w:rPr>
-          <w:highlight w:val="cyan"/>
-        </w:rPr>
-        <w:t>EmployeeDb</w:t>
+        <w:t>Catalog</w:t>
       </w:r>
       <w:r>
         <w:t xml:space="preserve"> = </w:t>
       </w:r>
       <w:r>
-        <w:t xml:space="preserve">(catalog) </w:t>
+        <w:t>(</w:t>
+      </w:r>
+      <w:r>
+        <w:t>SchoolDb</w:t>
+      </w:r>
+      <w:r>
+        <w:t xml:space="preserve">) </w:t>
       </w:r>
       <w:r>
         <w:t>Name of db table you wish to create</w:t>
@@ -594,14 +609,45 @@
         <w:autoSpaceDN w:val="0"/>
         <w:adjustRightInd w:val="0"/>
         <w:spacing w:after="0" w:line="240" w:lineRule="auto"/>
-        <w:ind w:firstLine="720"/>
-        <w:rPr>
-          <w:rFonts w:ascii="Cascadia Mono" w:hAnsi="Cascadia Mono" w:cs="Cascadia Mono"/>
-          <w:color w:val="000000"/>
-          <w:sz w:val="19"/>
-          <w:szCs w:val="19"/>
-        </w:rPr>
-      </w:pPr>
+        <w:rPr>
+          <w:rFonts w:ascii="Cascadia Mono" w:hAnsi="Cascadia Mono" w:cs="Cascadia Mono"/>
+          <w:color w:val="000000"/>
+          <w:sz w:val="19"/>
+          <w:szCs w:val="19"/>
+        </w:rPr>
+      </w:pPr>
+      <w:r>
+        <w:rPr>
+          <w:rFonts w:ascii="Cascadia Mono" w:hAnsi="Cascadia Mono" w:cs="Cascadia Mono"/>
+          <w:color w:val="000000"/>
+          <w:sz w:val="19"/>
+          <w:szCs w:val="19"/>
+        </w:rPr>
+        <w:t>{</w:t>
+      </w:r>
+    </w:p>
+    <w:p>
+      <w:pPr>
+        <w:autoSpaceDE w:val="0"/>
+        <w:autoSpaceDN w:val="0"/>
+        <w:adjustRightInd w:val="0"/>
+        <w:spacing w:after="0" w:line="240" w:lineRule="auto"/>
+        <w:rPr>
+          <w:rFonts w:ascii="Cascadia Mono" w:hAnsi="Cascadia Mono" w:cs="Cascadia Mono"/>
+          <w:color w:val="000000"/>
+          <w:sz w:val="19"/>
+          <w:szCs w:val="19"/>
+        </w:rPr>
+      </w:pPr>
+      <w:r>
+        <w:rPr>
+          <w:rFonts w:ascii="Cascadia Mono" w:hAnsi="Cascadia Mono" w:cs="Cascadia Mono"/>
+          <w:color w:val="000000"/>
+          <w:sz w:val="19"/>
+          <w:szCs w:val="19"/>
+        </w:rPr>
+        <w:t xml:space="preserve">  </w:t>
+      </w:r>
       <w:r>
         <w:rPr>
           <w:rFonts w:ascii="Cascadia Mono" w:hAnsi="Cascadia Mono" w:cs="Cascadia Mono"/>
@@ -609,6 +655,302 @@
           <w:sz w:val="19"/>
           <w:szCs w:val="19"/>
         </w:rPr>
+        <w:t>"Logging"</w:t>
+      </w:r>
+      <w:r>
+        <w:rPr>
+          <w:rFonts w:ascii="Cascadia Mono" w:hAnsi="Cascadia Mono" w:cs="Cascadia Mono"/>
+          <w:color w:val="000000"/>
+          <w:sz w:val="19"/>
+          <w:szCs w:val="19"/>
+        </w:rPr>
+        <w:t>: {</w:t>
+      </w:r>
+    </w:p>
+    <w:p>
+      <w:pPr>
+        <w:autoSpaceDE w:val="0"/>
+        <w:autoSpaceDN w:val="0"/>
+        <w:adjustRightInd w:val="0"/>
+        <w:spacing w:after="0" w:line="240" w:lineRule="auto"/>
+        <w:rPr>
+          <w:rFonts w:ascii="Cascadia Mono" w:hAnsi="Cascadia Mono" w:cs="Cascadia Mono"/>
+          <w:color w:val="000000"/>
+          <w:sz w:val="19"/>
+          <w:szCs w:val="19"/>
+        </w:rPr>
+      </w:pPr>
+      <w:r>
+        <w:rPr>
+          <w:rFonts w:ascii="Cascadia Mono" w:hAnsi="Cascadia Mono" w:cs="Cascadia Mono"/>
+          <w:color w:val="000000"/>
+          <w:sz w:val="19"/>
+          <w:szCs w:val="19"/>
+        </w:rPr>
+        <w:t xml:space="preserve">    </w:t>
+      </w:r>
+      <w:r>
+        <w:rPr>
+          <w:rFonts w:ascii="Cascadia Mono" w:hAnsi="Cascadia Mono" w:cs="Cascadia Mono"/>
+          <w:color w:val="2E75B6"/>
+          <w:sz w:val="19"/>
+          <w:szCs w:val="19"/>
+        </w:rPr>
+        <w:t>"LogLevel"</w:t>
+      </w:r>
+      <w:r>
+        <w:rPr>
+          <w:rFonts w:ascii="Cascadia Mono" w:hAnsi="Cascadia Mono" w:cs="Cascadia Mono"/>
+          <w:color w:val="000000"/>
+          <w:sz w:val="19"/>
+          <w:szCs w:val="19"/>
+        </w:rPr>
+        <w:t>: {</w:t>
+      </w:r>
+    </w:p>
+    <w:p>
+      <w:pPr>
+        <w:autoSpaceDE w:val="0"/>
+        <w:autoSpaceDN w:val="0"/>
+        <w:adjustRightInd w:val="0"/>
+        <w:spacing w:after="0" w:line="240" w:lineRule="auto"/>
+        <w:rPr>
+          <w:rFonts w:ascii="Cascadia Mono" w:hAnsi="Cascadia Mono" w:cs="Cascadia Mono"/>
+          <w:color w:val="000000"/>
+          <w:sz w:val="19"/>
+          <w:szCs w:val="19"/>
+        </w:rPr>
+      </w:pPr>
+      <w:r>
+        <w:rPr>
+          <w:rFonts w:ascii="Cascadia Mono" w:hAnsi="Cascadia Mono" w:cs="Cascadia Mono"/>
+          <w:color w:val="000000"/>
+          <w:sz w:val="19"/>
+          <w:szCs w:val="19"/>
+        </w:rPr>
+        <w:t xml:space="preserve">      </w:t>
+      </w:r>
+      <w:r>
+        <w:rPr>
+          <w:rFonts w:ascii="Cascadia Mono" w:hAnsi="Cascadia Mono" w:cs="Cascadia Mono"/>
+          <w:color w:val="2E75B6"/>
+          <w:sz w:val="19"/>
+          <w:szCs w:val="19"/>
+        </w:rPr>
+        <w:t>"Default"</w:t>
+      </w:r>
+      <w:r>
+        <w:rPr>
+          <w:rFonts w:ascii="Cascadia Mono" w:hAnsi="Cascadia Mono" w:cs="Cascadia Mono"/>
+          <w:color w:val="000000"/>
+          <w:sz w:val="19"/>
+          <w:szCs w:val="19"/>
+        </w:rPr>
+        <w:t xml:space="preserve">: </w:t>
+      </w:r>
+      <w:r>
+        <w:rPr>
+          <w:rFonts w:ascii="Cascadia Mono" w:hAnsi="Cascadia Mono" w:cs="Cascadia Mono"/>
+          <w:color w:val="A31515"/>
+          <w:sz w:val="19"/>
+          <w:szCs w:val="19"/>
+        </w:rPr>
+        <w:t>"Information"</w:t>
+      </w:r>
+      <w:r>
+        <w:rPr>
+          <w:rFonts w:ascii="Cascadia Mono" w:hAnsi="Cascadia Mono" w:cs="Cascadia Mono"/>
+          <w:color w:val="000000"/>
+          <w:sz w:val="19"/>
+          <w:szCs w:val="19"/>
+        </w:rPr>
+        <w:t>,</w:t>
+      </w:r>
+    </w:p>
+    <w:p>
+      <w:pPr>
+        <w:autoSpaceDE w:val="0"/>
+        <w:autoSpaceDN w:val="0"/>
+        <w:adjustRightInd w:val="0"/>
+        <w:spacing w:after="0" w:line="240" w:lineRule="auto"/>
+        <w:rPr>
+          <w:rFonts w:ascii="Cascadia Mono" w:hAnsi="Cascadia Mono" w:cs="Cascadia Mono"/>
+          <w:color w:val="000000"/>
+          <w:sz w:val="19"/>
+          <w:szCs w:val="19"/>
+        </w:rPr>
+      </w:pPr>
+      <w:r>
+        <w:rPr>
+          <w:rFonts w:ascii="Cascadia Mono" w:hAnsi="Cascadia Mono" w:cs="Cascadia Mono"/>
+          <w:color w:val="000000"/>
+          <w:sz w:val="19"/>
+          <w:szCs w:val="19"/>
+        </w:rPr>
+        <w:t xml:space="preserve">      </w:t>
+      </w:r>
+      <w:r>
+        <w:rPr>
+          <w:rFonts w:ascii="Cascadia Mono" w:hAnsi="Cascadia Mono" w:cs="Cascadia Mono"/>
+          <w:color w:val="2E75B6"/>
+          <w:sz w:val="19"/>
+          <w:szCs w:val="19"/>
+        </w:rPr>
+        <w:t>"Microsoft.AspNetCore"</w:t>
+      </w:r>
+      <w:r>
+        <w:rPr>
+          <w:rFonts w:ascii="Cascadia Mono" w:hAnsi="Cascadia Mono" w:cs="Cascadia Mono"/>
+          <w:color w:val="000000"/>
+          <w:sz w:val="19"/>
+          <w:szCs w:val="19"/>
+        </w:rPr>
+        <w:t xml:space="preserve">: </w:t>
+      </w:r>
+      <w:r>
+        <w:rPr>
+          <w:rFonts w:ascii="Cascadia Mono" w:hAnsi="Cascadia Mono" w:cs="Cascadia Mono"/>
+          <w:color w:val="A31515"/>
+          <w:sz w:val="19"/>
+          <w:szCs w:val="19"/>
+        </w:rPr>
+        <w:t>"Warning"</w:t>
+      </w:r>
+    </w:p>
+    <w:p>
+      <w:pPr>
+        <w:autoSpaceDE w:val="0"/>
+        <w:autoSpaceDN w:val="0"/>
+        <w:adjustRightInd w:val="0"/>
+        <w:spacing w:after="0" w:line="240" w:lineRule="auto"/>
+        <w:rPr>
+          <w:rFonts w:ascii="Cascadia Mono" w:hAnsi="Cascadia Mono" w:cs="Cascadia Mono"/>
+          <w:color w:val="000000"/>
+          <w:sz w:val="19"/>
+          <w:szCs w:val="19"/>
+        </w:rPr>
+      </w:pPr>
+      <w:r>
+        <w:rPr>
+          <w:rFonts w:ascii="Cascadia Mono" w:hAnsi="Cascadia Mono" w:cs="Cascadia Mono"/>
+          <w:color w:val="000000"/>
+          <w:sz w:val="19"/>
+          <w:szCs w:val="19"/>
+        </w:rPr>
+        <w:t xml:space="preserve">    }</w:t>
+      </w:r>
+    </w:p>
+    <w:p>
+      <w:pPr>
+        <w:autoSpaceDE w:val="0"/>
+        <w:autoSpaceDN w:val="0"/>
+        <w:adjustRightInd w:val="0"/>
+        <w:spacing w:after="0" w:line="240" w:lineRule="auto"/>
+        <w:rPr>
+          <w:rFonts w:ascii="Cascadia Mono" w:hAnsi="Cascadia Mono" w:cs="Cascadia Mono"/>
+          <w:color w:val="000000"/>
+          <w:sz w:val="19"/>
+          <w:szCs w:val="19"/>
+        </w:rPr>
+      </w:pPr>
+      <w:r>
+        <w:rPr>
+          <w:rFonts w:ascii="Cascadia Mono" w:hAnsi="Cascadia Mono" w:cs="Cascadia Mono"/>
+          <w:color w:val="000000"/>
+          <w:sz w:val="19"/>
+          <w:szCs w:val="19"/>
+        </w:rPr>
+        <w:t xml:space="preserve">  },</w:t>
+      </w:r>
+    </w:p>
+    <w:p>
+      <w:pPr>
+        <w:autoSpaceDE w:val="0"/>
+        <w:autoSpaceDN w:val="0"/>
+        <w:adjustRightInd w:val="0"/>
+        <w:spacing w:after="0" w:line="240" w:lineRule="auto"/>
+        <w:rPr>
+          <w:rFonts w:ascii="Cascadia Mono" w:hAnsi="Cascadia Mono" w:cs="Cascadia Mono"/>
+          <w:color w:val="000000"/>
+          <w:sz w:val="19"/>
+          <w:szCs w:val="19"/>
+        </w:rPr>
+      </w:pPr>
+      <w:r>
+        <w:rPr>
+          <w:rFonts w:ascii="Cascadia Mono" w:hAnsi="Cascadia Mono" w:cs="Cascadia Mono"/>
+          <w:color w:val="000000"/>
+          <w:sz w:val="19"/>
+          <w:szCs w:val="19"/>
+        </w:rPr>
+        <w:t xml:space="preserve">  </w:t>
+      </w:r>
+      <w:r>
+        <w:rPr>
+          <w:rFonts w:ascii="Cascadia Mono" w:hAnsi="Cascadia Mono" w:cs="Cascadia Mono"/>
+          <w:color w:val="2E75B6"/>
+          <w:sz w:val="19"/>
+          <w:szCs w:val="19"/>
+        </w:rPr>
+        <w:t>"AllowedHosts"</w:t>
+      </w:r>
+      <w:r>
+        <w:rPr>
+          <w:rFonts w:ascii="Cascadia Mono" w:hAnsi="Cascadia Mono" w:cs="Cascadia Mono"/>
+          <w:color w:val="000000"/>
+          <w:sz w:val="19"/>
+          <w:szCs w:val="19"/>
+        </w:rPr>
+        <w:t xml:space="preserve">: </w:t>
+      </w:r>
+      <w:r>
+        <w:rPr>
+          <w:rFonts w:ascii="Cascadia Mono" w:hAnsi="Cascadia Mono" w:cs="Cascadia Mono"/>
+          <w:color w:val="A31515"/>
+          <w:sz w:val="19"/>
+          <w:szCs w:val="19"/>
+        </w:rPr>
+        <w:t>"*"</w:t>
+      </w:r>
+      <w:r>
+        <w:rPr>
+          <w:rFonts w:ascii="Cascadia Mono" w:hAnsi="Cascadia Mono" w:cs="Cascadia Mono"/>
+          <w:color w:val="000000"/>
+          <w:sz w:val="19"/>
+          <w:szCs w:val="19"/>
+        </w:rPr>
+        <w:t>,</w:t>
+      </w:r>
+    </w:p>
+    <w:p>
+      <w:pPr>
+        <w:autoSpaceDE w:val="0"/>
+        <w:autoSpaceDN w:val="0"/>
+        <w:adjustRightInd w:val="0"/>
+        <w:spacing w:after="0" w:line="240" w:lineRule="auto"/>
+        <w:rPr>
+          <w:rFonts w:ascii="Cascadia Mono" w:hAnsi="Cascadia Mono" w:cs="Cascadia Mono"/>
+          <w:color w:val="000000"/>
+          <w:sz w:val="19"/>
+          <w:szCs w:val="19"/>
+        </w:rPr>
+      </w:pPr>
+      <w:r>
+        <w:rPr>
+          <w:rFonts w:ascii="Cascadia Mono" w:hAnsi="Cascadia Mono" w:cs="Cascadia Mono"/>
+          <w:color w:val="000000"/>
+          <w:sz w:val="19"/>
+          <w:szCs w:val="19"/>
+        </w:rPr>
+        <w:t xml:space="preserve">  </w:t>
+      </w:r>
+      <w:r>
+        <w:rPr>
+          <w:rFonts w:ascii="Cascadia Mono" w:hAnsi="Cascadia Mono" w:cs="Cascadia Mono"/>
+          <w:color w:val="2E75B6"/>
+          <w:sz w:val="19"/>
+          <w:szCs w:val="19"/>
+        </w:rPr>
         <w:t>"ConnectionStrings"</w:t>
       </w:r>
       <w:r>
@@ -623,16 +965,26 @@
     </w:p>
     <w:p>
       <w:pPr>
-        <w:ind w:left="720"/>
-        <w:rPr>
-          <w:rStyle w:val="pl-pds"/>
-          <w:rFonts w:ascii="Consolas" w:hAnsi="Consolas"/>
-          <w:color w:val="0A3069"/>
-          <w:sz w:val="18"/>
-          <w:szCs w:val="18"/>
-          <w:shd w:val="clear" w:color="auto" w:fill="FFFFFF"/>
-        </w:rPr>
-      </w:pPr>
+        <w:autoSpaceDE w:val="0"/>
+        <w:autoSpaceDN w:val="0"/>
+        <w:adjustRightInd w:val="0"/>
+        <w:spacing w:after="0" w:line="240" w:lineRule="auto"/>
+        <w:rPr>
+          <w:rFonts w:ascii="Cascadia Mono" w:hAnsi="Cascadia Mono" w:cs="Cascadia Mono"/>
+          <w:color w:val="000000"/>
+          <w:sz w:val="19"/>
+          <w:szCs w:val="19"/>
+        </w:rPr>
+      </w:pPr>
+      <w:r>
+        <w:rPr>
+          <w:rFonts w:ascii="Cascadia Mono" w:hAnsi="Cascadia Mono" w:cs="Cascadia Mono"/>
+          <w:color w:val="000000"/>
+          <w:sz w:val="19"/>
+          <w:szCs w:val="19"/>
+        </w:rPr>
+        <w:t xml:space="preserve">    </w:t>
+      </w:r>
       <w:r>
         <w:rPr>
           <w:rFonts w:ascii="Cascadia Mono" w:hAnsi="Cascadia Mono" w:cs="Cascadia Mono"/>
@@ -640,109 +992,68 @@
           <w:sz w:val="19"/>
           <w:szCs w:val="19"/>
         </w:rPr>
-        <w:t>"</w:t>
-      </w:r>
-      <w:r>
+        <w:t>"SchoolDb"</w:t>
+      </w:r>
+      <w:r>
+        <w:rPr>
+          <w:rFonts w:ascii="Cascadia Mono" w:hAnsi="Cascadia Mono" w:cs="Cascadia Mono"/>
+          <w:color w:val="000000"/>
+          <w:sz w:val="19"/>
+          <w:szCs w:val="19"/>
+        </w:rPr>
+        <w:t xml:space="preserve">: </w:t>
+      </w:r>
+      <w:r>
+        <w:rPr>
+          <w:rFonts w:ascii="Cascadia Mono" w:hAnsi="Cascadia Mono" w:cs="Cascadia Mono"/>
+          <w:color w:val="A31515"/>
+          <w:sz w:val="19"/>
+          <w:szCs w:val="19"/>
+        </w:rPr>
+        <w:t>"Data Source=KTG16\\SQLEXPRESS;Initial Catalog=SchoolDb;Trusted_Connection=True;TrustServerCertificate=True;"</w:t>
+      </w:r>
+    </w:p>
+    <w:p>
+      <w:pPr>
+        <w:autoSpaceDE w:val="0"/>
+        <w:autoSpaceDN w:val="0"/>
+        <w:adjustRightInd w:val="0"/>
+        <w:spacing w:after="0" w:line="240" w:lineRule="auto"/>
+        <w:rPr>
+          <w:rFonts w:ascii="Cascadia Mono" w:hAnsi="Cascadia Mono" w:cs="Cascadia Mono"/>
+          <w:color w:val="000000"/>
+          <w:sz w:val="19"/>
+          <w:szCs w:val="19"/>
+        </w:rPr>
+      </w:pPr>
+      <w:r>
+        <w:rPr>
+          <w:rFonts w:ascii="Cascadia Mono" w:hAnsi="Cascadia Mono" w:cs="Cascadia Mono"/>
+          <w:color w:val="000000"/>
+          <w:sz w:val="19"/>
+          <w:szCs w:val="19"/>
+        </w:rPr>
+        <w:t xml:space="preserve">  }</w:t>
+      </w:r>
+    </w:p>
+    <w:p>
+      <w:pPr>
         <w:rPr>
           <w:rFonts w:ascii="Cascadia Mono" w:hAnsi="Cascadia Mono" w:cs="Cascadia Mono"/>
           <w:color w:val="2E75B6"/>
           <w:sz w:val="19"/>
           <w:szCs w:val="19"/>
-          <w:highlight w:val="yellow"/>
-        </w:rPr>
-        <w:t>EmployeeDB</w:t>
-      </w:r>
-      <w:r>
-        <w:rPr>
-          <w:rFonts w:ascii="Cascadia Mono" w:hAnsi="Cascadia Mono" w:cs="Cascadia Mono"/>
-          <w:color w:val="2E75B6"/>
-          <w:sz w:val="19"/>
-          <w:szCs w:val="19"/>
-        </w:rPr>
-        <w:t>"</w:t>
-      </w:r>
-      <w:r>
-        <w:rPr>
-          <w:rFonts w:ascii="Cascadia Mono" w:hAnsi="Cascadia Mono" w:cs="Cascadia Mono"/>
-          <w:color w:val="000000"/>
-          <w:sz w:val="19"/>
-          <w:szCs w:val="19"/>
-        </w:rPr>
-        <w:t>:</w:t>
-      </w:r>
-      <w:r>
-        <w:rPr>
-          <w:rFonts w:ascii="Consolas" w:hAnsi="Consolas"/>
-          <w:color w:val="0A3069"/>
-          <w:sz w:val="18"/>
-          <w:szCs w:val="18"/>
-          <w:shd w:val="clear" w:color="auto" w:fill="FFFFFF"/>
-        </w:rPr>
-        <w:t>Data Source=LAPTOP-V96QF1E9</w:t>
-      </w:r>
-      <w:r>
-        <w:rPr>
-          <w:rStyle w:val="pl-cce"/>
-          <w:rFonts w:ascii="Consolas" w:hAnsi="Consolas"/>
-          <w:color w:val="0A3069"/>
-          <w:sz w:val="18"/>
-          <w:szCs w:val="18"/>
-          <w:shd w:val="clear" w:color="auto" w:fill="FFFFFF"/>
-        </w:rPr>
-        <w:t>\\</w:t>
-      </w:r>
-      <w:r>
-        <w:rPr>
-          <w:rFonts w:ascii="Consolas" w:hAnsi="Consolas"/>
-          <w:color w:val="0A3069"/>
-          <w:sz w:val="18"/>
-          <w:szCs w:val="18"/>
-          <w:shd w:val="clear" w:color="auto" w:fill="FFFFFF"/>
-        </w:rPr>
-        <w:t>SQLEXPRESS;Initial Catalog=</w:t>
-      </w:r>
-      <w:r>
-        <w:rPr>
-          <w:rFonts w:ascii="Consolas" w:hAnsi="Consolas"/>
-          <w:color w:val="0A3069"/>
-          <w:sz w:val="18"/>
-          <w:szCs w:val="18"/>
-          <w:highlight w:val="cyan"/>
-          <w:shd w:val="clear" w:color="auto" w:fill="FFFFFF"/>
-        </w:rPr>
-        <w:t>EmployeeDb</w:t>
-      </w:r>
-      <w:r>
-        <w:rPr>
-          <w:rFonts w:ascii="Consolas" w:hAnsi="Consolas"/>
-          <w:color w:val="0A3069"/>
-          <w:sz w:val="18"/>
-          <w:szCs w:val="18"/>
-          <w:shd w:val="clear" w:color="auto" w:fill="FFFFFF"/>
-        </w:rPr>
-        <w:t>;Trusted_Connection=True;TrustServerCertificate=True;</w:t>
-      </w:r>
-      <w:r>
-        <w:rPr>
-          <w:rStyle w:val="pl-pds"/>
-          <w:rFonts w:ascii="Consolas" w:hAnsi="Consolas"/>
-          <w:color w:val="0A3069"/>
-          <w:sz w:val="18"/>
-          <w:szCs w:val="18"/>
-          <w:shd w:val="clear" w:color="auto" w:fill="FFFFFF"/>
-        </w:rPr>
-        <w:t>"</w:t>
-      </w:r>
-    </w:p>
-    <w:p>
-      <w:pPr>
-        <w:rPr>
-          <w:rFonts w:ascii="Cascadia Mono" w:hAnsi="Cascadia Mono" w:cs="Cascadia Mono"/>
-          <w:color w:val="2E75B6"/>
-          <w:sz w:val="19"/>
-          <w:szCs w:val="19"/>
-        </w:rPr>
-      </w:pPr>
+        </w:rPr>
+      </w:pPr>
+      <w:r>
+        <w:rPr>
+          <w:rFonts w:ascii="Cascadia Mono" w:hAnsi="Cascadia Mono" w:cs="Cascadia Mono"/>
+          <w:color w:val="000000"/>
+          <w:sz w:val="19"/>
+          <w:szCs w:val="19"/>
+        </w:rPr>
+        <w:t>}</w:t>
+      </w:r>
       <w:r>
         <w:rPr>
           <w:rFonts w:ascii="Cascadia Mono" w:hAnsi="Cascadia Mono" w:cs="Cascadia Mono"/>
@@ -1457,6 +1768,41 @@
         <w:t xml:space="preserve">We do that in the controller. We will need to add a using state to the dataAccessLayer in each one of the controllers in our application. </w:t>
       </w:r>
     </w:p>
+    <w:p>
+      <w:pPr>
+        <w:rPr>
+          <w:rFonts w:ascii="Cascadia Mono" w:hAnsi="Cascadia Mono" w:cs="Cascadia Mono"/>
+          <w:color w:val="000000"/>
+          <w:sz w:val="19"/>
+          <w:szCs w:val="19"/>
+        </w:rPr>
+      </w:pPr>
+      <w:r>
+        <w:rPr>
+          <w:rFonts w:ascii="Cascadia Mono" w:hAnsi="Cascadia Mono" w:cs="Cascadia Mono"/>
+          <w:color w:val="0000FF"/>
+          <w:sz w:val="19"/>
+          <w:szCs w:val="19"/>
+        </w:rPr>
+        <w:t>using</w:t>
+      </w:r>
+      <w:r>
+        <w:rPr>
+          <w:rFonts w:ascii="Cascadia Mono" w:hAnsi="Cascadia Mono" w:cs="Cascadia Mono"/>
+          <w:color w:val="000000"/>
+          <w:sz w:val="19"/>
+          <w:szCs w:val="19"/>
+        </w:rPr>
+        <w:t xml:space="preserve"> MVC_with_EF2.DataAccessLayer;</w:t>
+      </w:r>
+    </w:p>
+    <w:p/>
+    <w:p>
+      <w:r>
+        <w:t>At the class level</w:t>
+      </w:r>
+    </w:p>
+    <w:p/>
     <w:p>
       <w:r>
         <w:rPr>

</xml_diff>

<commit_message>
updated documentation for assessment
</commit_message>
<xml_diff>
--- a/MVC with EF Generic.docx
+++ b/MVC with EF Generic.docx
@@ -99,8 +99,13 @@
         <w:ind w:firstLine="720"/>
       </w:pPr>
       <w:r>
-        <w:t>this is generally just a class with properties, defining fields for database</w:t>
-      </w:r>
+        <w:t xml:space="preserve">this is generally just a class with properties, defining fields for </w:t>
+      </w:r>
+      <w:proofErr w:type="gramStart"/>
+      <w:r>
+        <w:t>database</w:t>
+      </w:r>
+      <w:proofErr w:type="gramEnd"/>
     </w:p>
     <w:p/>
     <w:p>
@@ -141,14 +146,27 @@
         <w:t>EntityFrameworkCore to be able to inherit DbContext</w:t>
       </w:r>
       <w:r>
-        <w:t xml:space="preserve"> ( : DBContext)</w:t>
+        <w:t xml:space="preserve"> </w:t>
+      </w:r>
+      <w:proofErr w:type="gramStart"/>
+      <w:r>
+        <w:t>( :</w:t>
+      </w:r>
+      <w:proofErr w:type="gramEnd"/>
+      <w:r>
+        <w:t xml:space="preserve"> DBContext)</w:t>
       </w:r>
     </w:p>
     <w:p>
       <w:r>
         <w:tab/>
-        <w:t>Using [projectname].Models</w:t>
-      </w:r>
+        <w:t>Using [projectname</w:t>
+      </w:r>
+      <w:proofErr w:type="gramStart"/>
+      <w:r>
+        <w:t>].Models</w:t>
+      </w:r>
+      <w:proofErr w:type="gramEnd"/>
     </w:p>
     <w:p>
       <w:r>
@@ -189,7 +207,27 @@
           <w:sz w:val="21"/>
           <w:szCs w:val="21"/>
         </w:rPr>
-        <w:t>       public SchoolContext(DbContextOptions options) : base(options)</w:t>
+        <w:t xml:space="preserve">       public </w:t>
+      </w:r>
+      <w:proofErr w:type="gramStart"/>
+      <w:r>
+        <w:rPr>
+          <w:rFonts w:ascii="Consolas" w:eastAsia="Times New Roman" w:hAnsi="Consolas" w:cs="Times New Roman"/>
+          <w:color w:val="351C75"/>
+          <w:sz w:val="21"/>
+          <w:szCs w:val="21"/>
+        </w:rPr>
+        <w:t>SchoolContext(</w:t>
+      </w:r>
+      <w:proofErr w:type="gramEnd"/>
+      <w:r>
+        <w:rPr>
+          <w:rFonts w:ascii="Consolas" w:eastAsia="Times New Roman" w:hAnsi="Consolas" w:cs="Times New Roman"/>
+          <w:color w:val="351C75"/>
+          <w:sz w:val="21"/>
+          <w:szCs w:val="21"/>
+        </w:rPr>
+        <w:t>DbContextOptions options) : base(options)</w:t>
       </w:r>
     </w:p>
     <w:p>
@@ -268,36 +306,67 @@
           <w:sz w:val="21"/>
           <w:szCs w:val="21"/>
         </w:rPr>
-        <w:t>private static IConfigurationRoot _configuration;</w:t>
-      </w:r>
-    </w:p>
-    <w:p>
-      <w:pPr>
-        <w:spacing w:after="0" w:line="240" w:lineRule="auto"/>
-        <w:rPr>
-          <w:rFonts w:ascii="Times New Roman" w:eastAsia="Times New Roman" w:hAnsi="Times New Roman" w:cs="Times New Roman"/>
-          <w:sz w:val="24"/>
-          <w:szCs w:val="24"/>
-        </w:rPr>
-      </w:pPr>
-    </w:p>
-    <w:p>
-      <w:pPr>
-        <w:spacing w:after="0" w:line="240" w:lineRule="auto"/>
-        <w:rPr>
-          <w:rFonts w:ascii="Times New Roman" w:eastAsia="Times New Roman" w:hAnsi="Times New Roman" w:cs="Times New Roman"/>
-          <w:sz w:val="24"/>
-          <w:szCs w:val="24"/>
-        </w:rPr>
-      </w:pPr>
-      <w:r>
-        <w:rPr>
-          <w:rFonts w:ascii="Consolas" w:eastAsia="Times New Roman" w:hAnsi="Consolas" w:cs="Times New Roman"/>
-          <w:color w:val="351C75"/>
-          <w:sz w:val="21"/>
-          <w:szCs w:val="21"/>
-        </w:rPr>
-        <w:t>        protected override void OnConfiguring(DbContextOptionsBuilder optionsBuilder)</w:t>
+        <w:t>private static IConfigurationRoot _</w:t>
+      </w:r>
+      <w:proofErr w:type="gramStart"/>
+      <w:r>
+        <w:rPr>
+          <w:rFonts w:ascii="Consolas" w:eastAsia="Times New Roman" w:hAnsi="Consolas" w:cs="Times New Roman"/>
+          <w:color w:val="351C75"/>
+          <w:sz w:val="21"/>
+          <w:szCs w:val="21"/>
+        </w:rPr>
+        <w:t>configuration;</w:t>
+      </w:r>
+      <w:proofErr w:type="gramEnd"/>
+    </w:p>
+    <w:p>
+      <w:pPr>
+        <w:spacing w:after="0" w:line="240" w:lineRule="auto"/>
+        <w:rPr>
+          <w:rFonts w:ascii="Times New Roman" w:eastAsia="Times New Roman" w:hAnsi="Times New Roman" w:cs="Times New Roman"/>
+          <w:sz w:val="24"/>
+          <w:szCs w:val="24"/>
+        </w:rPr>
+      </w:pPr>
+    </w:p>
+    <w:p>
+      <w:pPr>
+        <w:spacing w:after="0" w:line="240" w:lineRule="auto"/>
+        <w:rPr>
+          <w:rFonts w:ascii="Times New Roman" w:eastAsia="Times New Roman" w:hAnsi="Times New Roman" w:cs="Times New Roman"/>
+          <w:sz w:val="24"/>
+          <w:szCs w:val="24"/>
+        </w:rPr>
+      </w:pPr>
+      <w:r>
+        <w:rPr>
+          <w:rFonts w:ascii="Consolas" w:eastAsia="Times New Roman" w:hAnsi="Consolas" w:cs="Times New Roman"/>
+          <w:color w:val="351C75"/>
+          <w:sz w:val="21"/>
+          <w:szCs w:val="21"/>
+        </w:rPr>
+        <w:t xml:space="preserve">        protected override void </w:t>
+      </w:r>
+      <w:proofErr w:type="gramStart"/>
+      <w:r>
+        <w:rPr>
+          <w:rFonts w:ascii="Consolas" w:eastAsia="Times New Roman" w:hAnsi="Consolas" w:cs="Times New Roman"/>
+          <w:color w:val="351C75"/>
+          <w:sz w:val="21"/>
+          <w:szCs w:val="21"/>
+        </w:rPr>
+        <w:t>OnConfiguring(</w:t>
+      </w:r>
+      <w:proofErr w:type="gramEnd"/>
+      <w:r>
+        <w:rPr>
+          <w:rFonts w:ascii="Consolas" w:eastAsia="Times New Roman" w:hAnsi="Consolas" w:cs="Times New Roman"/>
+          <w:color w:val="351C75"/>
+          <w:sz w:val="21"/>
+          <w:szCs w:val="21"/>
+        </w:rPr>
+        <w:t>DbContextOptionsBuilder optionsBuilder)</w:t>
       </w:r>
     </w:p>
     <w:p>
@@ -335,7 +404,27 @@
           <w:sz w:val="21"/>
           <w:szCs w:val="21"/>
         </w:rPr>
-        <w:t>            if (!optionsBuilder.IsConfigured)</w:t>
+        <w:t xml:space="preserve">            if </w:t>
+      </w:r>
+      <w:proofErr w:type="gramStart"/>
+      <w:r>
+        <w:rPr>
+          <w:rFonts w:ascii="Consolas" w:eastAsia="Times New Roman" w:hAnsi="Consolas" w:cs="Times New Roman"/>
+          <w:color w:val="351C75"/>
+          <w:sz w:val="21"/>
+          <w:szCs w:val="21"/>
+        </w:rPr>
+        <w:t>(!optionsBuilder.IsConfigured</w:t>
+      </w:r>
+      <w:proofErr w:type="gramEnd"/>
+      <w:r>
+        <w:rPr>
+          <w:rFonts w:ascii="Consolas" w:eastAsia="Times New Roman" w:hAnsi="Consolas" w:cs="Times New Roman"/>
+          <w:color w:val="351C75"/>
+          <w:sz w:val="21"/>
+          <w:szCs w:val="21"/>
+        </w:rPr>
+        <w:t>)</w:t>
       </w:r>
     </w:p>
     <w:p>
@@ -373,113 +462,224 @@
           <w:sz w:val="21"/>
           <w:szCs w:val="21"/>
         </w:rPr>
-        <w:t>                var builder = new ConfigurationBuilder()</w:t>
-      </w:r>
-    </w:p>
-    <w:p>
-      <w:pPr>
-        <w:spacing w:after="0" w:line="240" w:lineRule="auto"/>
-        <w:rPr>
-          <w:rFonts w:ascii="Times New Roman" w:eastAsia="Times New Roman" w:hAnsi="Times New Roman" w:cs="Times New Roman"/>
-          <w:sz w:val="24"/>
-          <w:szCs w:val="24"/>
-        </w:rPr>
-      </w:pPr>
-      <w:r>
-        <w:rPr>
-          <w:rFonts w:ascii="Consolas" w:eastAsia="Times New Roman" w:hAnsi="Consolas" w:cs="Times New Roman"/>
-          <w:color w:val="351C75"/>
-          <w:sz w:val="21"/>
-          <w:szCs w:val="21"/>
-        </w:rPr>
-        <w:t>                    .SetBasePath(Directory.GetCurrentDirectory())</w:t>
-      </w:r>
-    </w:p>
-    <w:p>
-      <w:pPr>
-        <w:spacing w:after="0" w:line="240" w:lineRule="auto"/>
-        <w:rPr>
-          <w:rFonts w:ascii="Times New Roman" w:eastAsia="Times New Roman" w:hAnsi="Times New Roman" w:cs="Times New Roman"/>
-          <w:sz w:val="24"/>
-          <w:szCs w:val="24"/>
-        </w:rPr>
-      </w:pPr>
-      <w:r>
-        <w:rPr>
-          <w:rFonts w:ascii="Consolas" w:eastAsia="Times New Roman" w:hAnsi="Consolas" w:cs="Times New Roman"/>
-          <w:color w:val="351C75"/>
-          <w:sz w:val="21"/>
-          <w:szCs w:val="21"/>
-        </w:rPr>
-        <w:t>                    .AddJsonFile("appsettings.json", optional: true, reloadOnChange: true);</w:t>
-      </w:r>
-    </w:p>
-    <w:p>
-      <w:pPr>
-        <w:spacing w:after="0" w:line="240" w:lineRule="auto"/>
-        <w:rPr>
-          <w:rFonts w:ascii="Times New Roman" w:eastAsia="Times New Roman" w:hAnsi="Times New Roman" w:cs="Times New Roman"/>
-          <w:sz w:val="24"/>
-          <w:szCs w:val="24"/>
-        </w:rPr>
-      </w:pPr>
-    </w:p>
-    <w:p>
-      <w:pPr>
-        <w:spacing w:after="0" w:line="240" w:lineRule="auto"/>
-        <w:rPr>
-          <w:rFonts w:ascii="Times New Roman" w:eastAsia="Times New Roman" w:hAnsi="Times New Roman" w:cs="Times New Roman"/>
-          <w:sz w:val="24"/>
-          <w:szCs w:val="24"/>
-        </w:rPr>
-      </w:pPr>
-      <w:r>
-        <w:rPr>
-          <w:rFonts w:ascii="Consolas" w:eastAsia="Times New Roman" w:hAnsi="Consolas" w:cs="Times New Roman"/>
-          <w:color w:val="351C75"/>
-          <w:sz w:val="21"/>
-          <w:szCs w:val="21"/>
-        </w:rPr>
-        <w:t>                _configuration = builder.Build();</w:t>
-      </w:r>
-    </w:p>
-    <w:p>
-      <w:pPr>
-        <w:spacing w:after="0" w:line="240" w:lineRule="auto"/>
-        <w:rPr>
-          <w:rFonts w:ascii="Times New Roman" w:eastAsia="Times New Roman" w:hAnsi="Times New Roman" w:cs="Times New Roman"/>
-          <w:sz w:val="24"/>
-          <w:szCs w:val="24"/>
-        </w:rPr>
-      </w:pPr>
-      <w:r>
-        <w:rPr>
-          <w:rFonts w:ascii="Consolas" w:eastAsia="Times New Roman" w:hAnsi="Consolas" w:cs="Times New Roman"/>
-          <w:color w:val="351C75"/>
-          <w:sz w:val="21"/>
-          <w:szCs w:val="21"/>
-        </w:rPr>
-        <w:t>                string cnstr = _configuration.GetConnectionString("SchoolDb");</w:t>
-      </w:r>
-    </w:p>
-    <w:p>
-      <w:pPr>
-        <w:spacing w:after="0" w:line="240" w:lineRule="auto"/>
-        <w:rPr>
-          <w:rFonts w:ascii="Times New Roman" w:eastAsia="Times New Roman" w:hAnsi="Times New Roman" w:cs="Times New Roman"/>
-          <w:sz w:val="24"/>
-          <w:szCs w:val="24"/>
-        </w:rPr>
-      </w:pPr>
-      <w:r>
-        <w:rPr>
-          <w:rFonts w:ascii="Consolas" w:eastAsia="Times New Roman" w:hAnsi="Consolas" w:cs="Times New Roman"/>
-          <w:color w:val="351C75"/>
-          <w:sz w:val="21"/>
-          <w:szCs w:val="21"/>
-        </w:rPr>
-        <w:t>                optionsBuilder.UseSqlServer(cnstr);</w:t>
-      </w:r>
+        <w:t xml:space="preserve">                var builder = new </w:t>
+      </w:r>
+      <w:proofErr w:type="gramStart"/>
+      <w:r>
+        <w:rPr>
+          <w:rFonts w:ascii="Consolas" w:eastAsia="Times New Roman" w:hAnsi="Consolas" w:cs="Times New Roman"/>
+          <w:color w:val="351C75"/>
+          <w:sz w:val="21"/>
+          <w:szCs w:val="21"/>
+        </w:rPr>
+        <w:t>ConfigurationBuilder(</w:t>
+      </w:r>
+      <w:proofErr w:type="gramEnd"/>
+      <w:r>
+        <w:rPr>
+          <w:rFonts w:ascii="Consolas" w:eastAsia="Times New Roman" w:hAnsi="Consolas" w:cs="Times New Roman"/>
+          <w:color w:val="351C75"/>
+          <w:sz w:val="21"/>
+          <w:szCs w:val="21"/>
+        </w:rPr>
+        <w:t>)</w:t>
+      </w:r>
+    </w:p>
+    <w:p>
+      <w:pPr>
+        <w:spacing w:after="0" w:line="240" w:lineRule="auto"/>
+        <w:rPr>
+          <w:rFonts w:ascii="Times New Roman" w:eastAsia="Times New Roman" w:hAnsi="Times New Roman" w:cs="Times New Roman"/>
+          <w:sz w:val="24"/>
+          <w:szCs w:val="24"/>
+        </w:rPr>
+      </w:pPr>
+      <w:r>
+        <w:rPr>
+          <w:rFonts w:ascii="Consolas" w:eastAsia="Times New Roman" w:hAnsi="Consolas" w:cs="Times New Roman"/>
+          <w:color w:val="351C75"/>
+          <w:sz w:val="21"/>
+          <w:szCs w:val="21"/>
+        </w:rPr>
+        <w:t>                    </w:t>
+      </w:r>
+      <w:proofErr w:type="gramStart"/>
+      <w:r>
+        <w:rPr>
+          <w:rFonts w:ascii="Consolas" w:eastAsia="Times New Roman" w:hAnsi="Consolas" w:cs="Times New Roman"/>
+          <w:color w:val="351C75"/>
+          <w:sz w:val="21"/>
+          <w:szCs w:val="21"/>
+        </w:rPr>
+        <w:t>.SetBasePath</w:t>
+      </w:r>
+      <w:proofErr w:type="gramEnd"/>
+      <w:r>
+        <w:rPr>
+          <w:rFonts w:ascii="Consolas" w:eastAsia="Times New Roman" w:hAnsi="Consolas" w:cs="Times New Roman"/>
+          <w:color w:val="351C75"/>
+          <w:sz w:val="21"/>
+          <w:szCs w:val="21"/>
+        </w:rPr>
+        <w:t>(Directory.GetCurrentDirectory())</w:t>
+      </w:r>
+    </w:p>
+    <w:p>
+      <w:pPr>
+        <w:spacing w:after="0" w:line="240" w:lineRule="auto"/>
+        <w:rPr>
+          <w:rFonts w:ascii="Times New Roman" w:eastAsia="Times New Roman" w:hAnsi="Times New Roman" w:cs="Times New Roman"/>
+          <w:sz w:val="24"/>
+          <w:szCs w:val="24"/>
+        </w:rPr>
+      </w:pPr>
+      <w:r>
+        <w:rPr>
+          <w:rFonts w:ascii="Consolas" w:eastAsia="Times New Roman" w:hAnsi="Consolas" w:cs="Times New Roman"/>
+          <w:color w:val="351C75"/>
+          <w:sz w:val="21"/>
+          <w:szCs w:val="21"/>
+        </w:rPr>
+        <w:t>                    </w:t>
+      </w:r>
+      <w:proofErr w:type="gramStart"/>
+      <w:r>
+        <w:rPr>
+          <w:rFonts w:ascii="Consolas" w:eastAsia="Times New Roman" w:hAnsi="Consolas" w:cs="Times New Roman"/>
+          <w:color w:val="351C75"/>
+          <w:sz w:val="21"/>
+          <w:szCs w:val="21"/>
+        </w:rPr>
+        <w:t>.AddJsonFile</w:t>
+      </w:r>
+      <w:proofErr w:type="gramEnd"/>
+      <w:r>
+        <w:rPr>
+          <w:rFonts w:ascii="Consolas" w:eastAsia="Times New Roman" w:hAnsi="Consolas" w:cs="Times New Roman"/>
+          <w:color w:val="351C75"/>
+          <w:sz w:val="21"/>
+          <w:szCs w:val="21"/>
+        </w:rPr>
+        <w:t>("appsettings.json", optional: true, reloadOnChange: true);</w:t>
+      </w:r>
+    </w:p>
+    <w:p>
+      <w:pPr>
+        <w:spacing w:after="0" w:line="240" w:lineRule="auto"/>
+        <w:rPr>
+          <w:rFonts w:ascii="Times New Roman" w:eastAsia="Times New Roman" w:hAnsi="Times New Roman" w:cs="Times New Roman"/>
+          <w:sz w:val="24"/>
+          <w:szCs w:val="24"/>
+        </w:rPr>
+      </w:pPr>
+    </w:p>
+    <w:p>
+      <w:pPr>
+        <w:spacing w:after="0" w:line="240" w:lineRule="auto"/>
+        <w:rPr>
+          <w:rFonts w:ascii="Times New Roman" w:eastAsia="Times New Roman" w:hAnsi="Times New Roman" w:cs="Times New Roman"/>
+          <w:sz w:val="24"/>
+          <w:szCs w:val="24"/>
+        </w:rPr>
+      </w:pPr>
+      <w:r>
+        <w:rPr>
+          <w:rFonts w:ascii="Consolas" w:eastAsia="Times New Roman" w:hAnsi="Consolas" w:cs="Times New Roman"/>
+          <w:color w:val="351C75"/>
+          <w:sz w:val="21"/>
+          <w:szCs w:val="21"/>
+        </w:rPr>
+        <w:t xml:space="preserve">                _configuration = </w:t>
+      </w:r>
+      <w:proofErr w:type="gramStart"/>
+      <w:r>
+        <w:rPr>
+          <w:rFonts w:ascii="Consolas" w:eastAsia="Times New Roman" w:hAnsi="Consolas" w:cs="Times New Roman"/>
+          <w:color w:val="351C75"/>
+          <w:sz w:val="21"/>
+          <w:szCs w:val="21"/>
+        </w:rPr>
+        <w:t>builder.Build</w:t>
+      </w:r>
+      <w:proofErr w:type="gramEnd"/>
+      <w:r>
+        <w:rPr>
+          <w:rFonts w:ascii="Consolas" w:eastAsia="Times New Roman" w:hAnsi="Consolas" w:cs="Times New Roman"/>
+          <w:color w:val="351C75"/>
+          <w:sz w:val="21"/>
+          <w:szCs w:val="21"/>
+        </w:rPr>
+        <w:t>();</w:t>
+      </w:r>
+    </w:p>
+    <w:p>
+      <w:pPr>
+        <w:spacing w:after="0" w:line="240" w:lineRule="auto"/>
+        <w:rPr>
+          <w:rFonts w:ascii="Times New Roman" w:eastAsia="Times New Roman" w:hAnsi="Times New Roman" w:cs="Times New Roman"/>
+          <w:sz w:val="24"/>
+          <w:szCs w:val="24"/>
+        </w:rPr>
+      </w:pPr>
+      <w:r>
+        <w:rPr>
+          <w:rFonts w:ascii="Consolas" w:eastAsia="Times New Roman" w:hAnsi="Consolas" w:cs="Times New Roman"/>
+          <w:color w:val="351C75"/>
+          <w:sz w:val="21"/>
+          <w:szCs w:val="21"/>
+        </w:rPr>
+        <w:t>                string cnstr = _</w:t>
+      </w:r>
+      <w:proofErr w:type="gramStart"/>
+      <w:r>
+        <w:rPr>
+          <w:rFonts w:ascii="Consolas" w:eastAsia="Times New Roman" w:hAnsi="Consolas" w:cs="Times New Roman"/>
+          <w:color w:val="351C75"/>
+          <w:sz w:val="21"/>
+          <w:szCs w:val="21"/>
+        </w:rPr>
+        <w:t>configuration.GetConnectionString</w:t>
+      </w:r>
+      <w:proofErr w:type="gramEnd"/>
+      <w:r>
+        <w:rPr>
+          <w:rFonts w:ascii="Consolas" w:eastAsia="Times New Roman" w:hAnsi="Consolas" w:cs="Times New Roman"/>
+          <w:color w:val="351C75"/>
+          <w:sz w:val="21"/>
+          <w:szCs w:val="21"/>
+        </w:rPr>
+        <w:t>("SchoolDb");</w:t>
+      </w:r>
+    </w:p>
+    <w:p>
+      <w:pPr>
+        <w:spacing w:after="0" w:line="240" w:lineRule="auto"/>
+        <w:rPr>
+          <w:rFonts w:ascii="Times New Roman" w:eastAsia="Times New Roman" w:hAnsi="Times New Roman" w:cs="Times New Roman"/>
+          <w:sz w:val="24"/>
+          <w:szCs w:val="24"/>
+        </w:rPr>
+      </w:pPr>
+      <w:r>
+        <w:rPr>
+          <w:rFonts w:ascii="Consolas" w:eastAsia="Times New Roman" w:hAnsi="Consolas" w:cs="Times New Roman"/>
+          <w:color w:val="351C75"/>
+          <w:sz w:val="21"/>
+          <w:szCs w:val="21"/>
+        </w:rPr>
+        <w:t>                optionsBuilder.UseSqlServer(cnstr</w:t>
+      </w:r>
+      <w:proofErr w:type="gramStart"/>
+      <w:r>
+        <w:rPr>
+          <w:rFonts w:ascii="Consolas" w:eastAsia="Times New Roman" w:hAnsi="Consolas" w:cs="Times New Roman"/>
+          <w:color w:val="351C75"/>
+          <w:sz w:val="21"/>
+          <w:szCs w:val="21"/>
+        </w:rPr>
+        <w:t>);</w:t>
+      </w:r>
+      <w:proofErr w:type="gramEnd"/>
     </w:p>
     <w:p>
       <w:pPr>
@@ -554,8 +754,13 @@
         <w:t xml:space="preserve"> (don’t forget to add a comma)</w:t>
       </w:r>
       <w:r>
-        <w:t xml:space="preserve"> if there is json already in the file. The comma goes right after previous content</w:t>
-      </w:r>
+        <w:t xml:space="preserve"> if there is json already in the file. The comma goes right after previous </w:t>
+      </w:r>
+      <w:proofErr w:type="gramStart"/>
+      <w:r>
+        <w:t>content</w:t>
+      </w:r>
+      <w:proofErr w:type="gramEnd"/>
     </w:p>
     <w:p>
       <w:pPr>
@@ -1010,7 +1215,27 @@
           <w:sz w:val="19"/>
           <w:szCs w:val="19"/>
         </w:rPr>
-        <w:t>"Data Source=KTG16\\SQLEXPRESS;Initial Catalog=SchoolDb;Trusted_Connection=True;TrustServerCertificate=True;"</w:t>
+        <w:t>"Data Source=KTG16</w:t>
+      </w:r>
+      <w:proofErr w:type="gramStart"/>
+      <w:r>
+        <w:rPr>
+          <w:rFonts w:ascii="Cascadia Mono" w:hAnsi="Cascadia Mono" w:cs="Cascadia Mono"/>
+          <w:color w:val="A31515"/>
+          <w:sz w:val="19"/>
+          <w:szCs w:val="19"/>
+        </w:rPr>
+        <w:t>\\SQLEXPRESS;Initial</w:t>
+      </w:r>
+      <w:proofErr w:type="gramEnd"/>
+      <w:r>
+        <w:rPr>
+          <w:rFonts w:ascii="Cascadia Mono" w:hAnsi="Cascadia Mono" w:cs="Cascadia Mono"/>
+          <w:color w:val="A31515"/>
+          <w:sz w:val="19"/>
+          <w:szCs w:val="19"/>
+        </w:rPr>
+        <w:t xml:space="preserve"> Catalog=SchoolDb;Trusted_Connection=True;TrustServerCertificate=True;"</w:t>
       </w:r>
     </w:p>
     <w:p>
@@ -1040,6 +1265,25 @@
       <w:pPr>
         <w:rPr>
           <w:rFonts w:ascii="Cascadia Mono" w:hAnsi="Cascadia Mono" w:cs="Cascadia Mono"/>
+          <w:color w:val="000000"/>
+          <w:sz w:val="19"/>
+          <w:szCs w:val="19"/>
+        </w:rPr>
+      </w:pPr>
+      <w:r>
+        <w:rPr>
+          <w:rFonts w:ascii="Cascadia Mono" w:hAnsi="Cascadia Mono" w:cs="Cascadia Mono"/>
+          <w:color w:val="000000"/>
+          <w:sz w:val="19"/>
+          <w:szCs w:val="19"/>
+        </w:rPr>
+        <w:t>}</w:t>
+      </w:r>
+    </w:p>
+    <w:p>
+      <w:pPr>
+        <w:rPr>
+          <w:rFonts w:ascii="Cascadia Mono" w:hAnsi="Cascadia Mono" w:cs="Cascadia Mono"/>
           <w:color w:val="2E75B6"/>
           <w:sz w:val="19"/>
           <w:szCs w:val="19"/>
@@ -1052,7 +1296,7 @@
           <w:sz w:val="19"/>
           <w:szCs w:val="19"/>
         </w:rPr>
-        <w:t>}</w:t>
+        <w:t>This might be needed in two places.</w:t>
       </w:r>
       <w:r>
         <w:rPr>
@@ -1094,12 +1338,26 @@
         <w:rPr>
           <w:color w:val="00B050"/>
         </w:rPr>
-        <w:t>name of model class  with table schema</w:t>
-      </w:r>
+        <w:t xml:space="preserve">name of model </w:t>
+      </w:r>
+      <w:proofErr w:type="gramStart"/>
       <w:r>
         <w:rPr>
           <w:color w:val="00B050"/>
         </w:rPr>
+        <w:t>class  with</w:t>
+      </w:r>
+      <w:proofErr w:type="gramEnd"/>
+      <w:r>
+        <w:rPr>
+          <w:color w:val="00B050"/>
+        </w:rPr>
+        <w:t xml:space="preserve"> table schema</w:t>
+      </w:r>
+      <w:r>
+        <w:rPr>
+          <w:color w:val="00B050"/>
+        </w:rPr>
         <w:t>&gt; DatabaseName</w:t>
       </w:r>
       <w:r>
@@ -1111,8 +1369,13 @@
     </w:p>
     <w:p>
       <w:r>
-        <w:t>Build solution and fix any errors</w:t>
-      </w:r>
+        <w:t xml:space="preserve">Build solution and fix any </w:t>
+      </w:r>
+      <w:proofErr w:type="gramStart"/>
+      <w:r>
+        <w:t>errors</w:t>
+      </w:r>
+      <w:proofErr w:type="gramEnd"/>
     </w:p>
     <w:p>
       <w:r>
@@ -1161,26 +1424,66 @@
           <w:sz w:val="21"/>
           <w:szCs w:val="21"/>
         </w:rPr>
-        <w:t>INSERT INTO [dbo].[Students]</w:t>
-      </w:r>
-    </w:p>
-    <w:p>
-      <w:pPr>
-        <w:spacing w:after="0" w:line="240" w:lineRule="auto"/>
-        <w:rPr>
-          <w:rFonts w:ascii="Times New Roman" w:eastAsia="Times New Roman" w:hAnsi="Times New Roman" w:cs="Times New Roman"/>
-          <w:sz w:val="24"/>
-          <w:szCs w:val="24"/>
-        </w:rPr>
-      </w:pPr>
-      <w:r>
-        <w:rPr>
-          <w:rFonts w:ascii="Consolas" w:eastAsia="Times New Roman" w:hAnsi="Consolas" w:cs="Times New Roman"/>
-          <w:color w:val="351C75"/>
-          <w:sz w:val="21"/>
-          <w:szCs w:val="21"/>
-        </w:rPr>
-        <w:t>           ([LastName]   ,[FirstMidName]    ,[EnrollmentDate])</w:t>
+        <w:t>INSERT INTO [dbo</w:t>
+      </w:r>
+      <w:proofErr w:type="gramStart"/>
+      <w:r>
+        <w:rPr>
+          <w:rFonts w:ascii="Consolas" w:eastAsia="Times New Roman" w:hAnsi="Consolas" w:cs="Times New Roman"/>
+          <w:color w:val="351C75"/>
+          <w:sz w:val="21"/>
+          <w:szCs w:val="21"/>
+        </w:rPr>
+        <w:t>].[</w:t>
+      </w:r>
+      <w:proofErr w:type="gramEnd"/>
+      <w:r>
+        <w:rPr>
+          <w:rFonts w:ascii="Consolas" w:eastAsia="Times New Roman" w:hAnsi="Consolas" w:cs="Times New Roman"/>
+          <w:color w:val="351C75"/>
+          <w:sz w:val="21"/>
+          <w:szCs w:val="21"/>
+        </w:rPr>
+        <w:t>Students]</w:t>
+      </w:r>
+    </w:p>
+    <w:p>
+      <w:pPr>
+        <w:spacing w:after="0" w:line="240" w:lineRule="auto"/>
+        <w:rPr>
+          <w:rFonts w:ascii="Times New Roman" w:eastAsia="Times New Roman" w:hAnsi="Times New Roman" w:cs="Times New Roman"/>
+          <w:sz w:val="24"/>
+          <w:szCs w:val="24"/>
+        </w:rPr>
+      </w:pPr>
+      <w:r>
+        <w:rPr>
+          <w:rFonts w:ascii="Consolas" w:eastAsia="Times New Roman" w:hAnsi="Consolas" w:cs="Times New Roman"/>
+          <w:color w:val="351C75"/>
+          <w:sz w:val="21"/>
+          <w:szCs w:val="21"/>
+        </w:rPr>
+        <w:t>           ([</w:t>
+      </w:r>
+      <w:proofErr w:type="gramStart"/>
+      <w:r>
+        <w:rPr>
+          <w:rFonts w:ascii="Consolas" w:eastAsia="Times New Roman" w:hAnsi="Consolas" w:cs="Times New Roman"/>
+          <w:color w:val="351C75"/>
+          <w:sz w:val="21"/>
+          <w:szCs w:val="21"/>
+        </w:rPr>
+        <w:t xml:space="preserve">LastName]   </w:t>
+      </w:r>
+      <w:proofErr w:type="gramEnd"/>
+      <w:r>
+        <w:rPr>
+          <w:rFonts w:ascii="Consolas" w:eastAsia="Times New Roman" w:hAnsi="Consolas" w:cs="Times New Roman"/>
+          <w:color w:val="351C75"/>
+          <w:sz w:val="21"/>
+          <w:szCs w:val="21"/>
+        </w:rPr>
+        <w:t>,[FirstMidName]    ,[EnrollmentDate])</w:t>
       </w:r>
     </w:p>
     <w:p>
@@ -1307,26 +1610,66 @@
           <w:sz w:val="21"/>
           <w:szCs w:val="21"/>
         </w:rPr>
-        <w:t>INSERT INTO [dbo].[Courses]</w:t>
-      </w:r>
-    </w:p>
-    <w:p>
-      <w:pPr>
-        <w:spacing w:after="0" w:line="240" w:lineRule="auto"/>
-        <w:rPr>
-          <w:rFonts w:ascii="Times New Roman" w:eastAsia="Times New Roman" w:hAnsi="Times New Roman" w:cs="Times New Roman"/>
-          <w:sz w:val="24"/>
-          <w:szCs w:val="24"/>
-        </w:rPr>
-      </w:pPr>
-      <w:r>
-        <w:rPr>
-          <w:rFonts w:ascii="Consolas" w:eastAsia="Times New Roman" w:hAnsi="Consolas" w:cs="Times New Roman"/>
-          <w:color w:val="351C75"/>
-          <w:sz w:val="21"/>
-          <w:szCs w:val="21"/>
-        </w:rPr>
-        <w:t>           ([CourseID],[Title],[Credits])</w:t>
+        <w:t>INSERT INTO [dbo</w:t>
+      </w:r>
+      <w:proofErr w:type="gramStart"/>
+      <w:r>
+        <w:rPr>
+          <w:rFonts w:ascii="Consolas" w:eastAsia="Times New Roman" w:hAnsi="Consolas" w:cs="Times New Roman"/>
+          <w:color w:val="351C75"/>
+          <w:sz w:val="21"/>
+          <w:szCs w:val="21"/>
+        </w:rPr>
+        <w:t>].[</w:t>
+      </w:r>
+      <w:proofErr w:type="gramEnd"/>
+      <w:r>
+        <w:rPr>
+          <w:rFonts w:ascii="Consolas" w:eastAsia="Times New Roman" w:hAnsi="Consolas" w:cs="Times New Roman"/>
+          <w:color w:val="351C75"/>
+          <w:sz w:val="21"/>
+          <w:szCs w:val="21"/>
+        </w:rPr>
+        <w:t>Courses]</w:t>
+      </w:r>
+    </w:p>
+    <w:p>
+      <w:pPr>
+        <w:spacing w:after="0" w:line="240" w:lineRule="auto"/>
+        <w:rPr>
+          <w:rFonts w:ascii="Times New Roman" w:eastAsia="Times New Roman" w:hAnsi="Times New Roman" w:cs="Times New Roman"/>
+          <w:sz w:val="24"/>
+          <w:szCs w:val="24"/>
+        </w:rPr>
+      </w:pPr>
+      <w:r>
+        <w:rPr>
+          <w:rFonts w:ascii="Consolas" w:eastAsia="Times New Roman" w:hAnsi="Consolas" w:cs="Times New Roman"/>
+          <w:color w:val="351C75"/>
+          <w:sz w:val="21"/>
+          <w:szCs w:val="21"/>
+        </w:rPr>
+        <w:t>           ([CourseID</w:t>
+      </w:r>
+      <w:proofErr w:type="gramStart"/>
+      <w:r>
+        <w:rPr>
+          <w:rFonts w:ascii="Consolas" w:eastAsia="Times New Roman" w:hAnsi="Consolas" w:cs="Times New Roman"/>
+          <w:color w:val="351C75"/>
+          <w:sz w:val="21"/>
+          <w:szCs w:val="21"/>
+        </w:rPr>
+        <w:t>],[</w:t>
+      </w:r>
+      <w:proofErr w:type="gramEnd"/>
+      <w:r>
+        <w:rPr>
+          <w:rFonts w:ascii="Consolas" w:eastAsia="Times New Roman" w:hAnsi="Consolas" w:cs="Times New Roman"/>
+          <w:color w:val="351C75"/>
+          <w:sz w:val="21"/>
+          <w:szCs w:val="21"/>
+        </w:rPr>
+        <w:t>Title],[Credits])</w:t>
       </w:r>
     </w:p>
     <w:p>
@@ -1441,26 +1784,66 @@
           <w:sz w:val="21"/>
           <w:szCs w:val="21"/>
         </w:rPr>
-        <w:t>INSERT INTO [dbo].[Enrollments]</w:t>
-      </w:r>
-    </w:p>
-    <w:p>
-      <w:pPr>
-        <w:spacing w:after="0" w:line="240" w:lineRule="auto"/>
-        <w:rPr>
-          <w:rFonts w:ascii="Times New Roman" w:eastAsia="Times New Roman" w:hAnsi="Times New Roman" w:cs="Times New Roman"/>
-          <w:sz w:val="24"/>
-          <w:szCs w:val="24"/>
-        </w:rPr>
-      </w:pPr>
-      <w:r>
-        <w:rPr>
-          <w:rFonts w:ascii="Consolas" w:eastAsia="Times New Roman" w:hAnsi="Consolas" w:cs="Times New Roman"/>
-          <w:color w:val="351C75"/>
-          <w:sz w:val="21"/>
-          <w:szCs w:val="21"/>
-        </w:rPr>
-        <w:t>           ([CourseID],[StudentID],[Grade])</w:t>
+        <w:t>INSERT INTO [dbo</w:t>
+      </w:r>
+      <w:proofErr w:type="gramStart"/>
+      <w:r>
+        <w:rPr>
+          <w:rFonts w:ascii="Consolas" w:eastAsia="Times New Roman" w:hAnsi="Consolas" w:cs="Times New Roman"/>
+          <w:color w:val="351C75"/>
+          <w:sz w:val="21"/>
+          <w:szCs w:val="21"/>
+        </w:rPr>
+        <w:t>].[</w:t>
+      </w:r>
+      <w:proofErr w:type="gramEnd"/>
+      <w:r>
+        <w:rPr>
+          <w:rFonts w:ascii="Consolas" w:eastAsia="Times New Roman" w:hAnsi="Consolas" w:cs="Times New Roman"/>
+          <w:color w:val="351C75"/>
+          <w:sz w:val="21"/>
+          <w:szCs w:val="21"/>
+        </w:rPr>
+        <w:t>Enrollments]</w:t>
+      </w:r>
+    </w:p>
+    <w:p>
+      <w:pPr>
+        <w:spacing w:after="0" w:line="240" w:lineRule="auto"/>
+        <w:rPr>
+          <w:rFonts w:ascii="Times New Roman" w:eastAsia="Times New Roman" w:hAnsi="Times New Roman" w:cs="Times New Roman"/>
+          <w:sz w:val="24"/>
+          <w:szCs w:val="24"/>
+        </w:rPr>
+      </w:pPr>
+      <w:r>
+        <w:rPr>
+          <w:rFonts w:ascii="Consolas" w:eastAsia="Times New Roman" w:hAnsi="Consolas" w:cs="Times New Roman"/>
+          <w:color w:val="351C75"/>
+          <w:sz w:val="21"/>
+          <w:szCs w:val="21"/>
+        </w:rPr>
+        <w:t>           ([CourseID</w:t>
+      </w:r>
+      <w:proofErr w:type="gramStart"/>
+      <w:r>
+        <w:rPr>
+          <w:rFonts w:ascii="Consolas" w:eastAsia="Times New Roman" w:hAnsi="Consolas" w:cs="Times New Roman"/>
+          <w:color w:val="351C75"/>
+          <w:sz w:val="21"/>
+          <w:szCs w:val="21"/>
+        </w:rPr>
+        <w:t>],[</w:t>
+      </w:r>
+      <w:proofErr w:type="gramEnd"/>
+      <w:r>
+        <w:rPr>
+          <w:rFonts w:ascii="Consolas" w:eastAsia="Times New Roman" w:hAnsi="Consolas" w:cs="Times New Roman"/>
+          <w:color w:val="351C75"/>
+          <w:sz w:val="21"/>
+          <w:szCs w:val="21"/>
+        </w:rPr>
+        <w:t>StudentID],[Grade])</w:t>
       </w:r>
     </w:p>
     <w:p>
@@ -1729,8 +2112,13 @@
         <w:t>Added v</w:t>
       </w:r>
       <w:r>
-        <w:t>iew returns db.TableName</w:t>
-      </w:r>
+        <w:t xml:space="preserve">iew returns </w:t>
+      </w:r>
+      <w:proofErr w:type="gramStart"/>
+      <w:r>
+        <w:t>db.TableName</w:t>
+      </w:r>
+      <w:proofErr w:type="gramEnd"/>
       <w:r>
         <w:t xml:space="preserve"> or just simply returns a view</w:t>
       </w:r>
@@ -1738,8 +2126,13 @@
     <w:p>
       <w:r>
         <w:tab/>
-        <w:t>Make sure you change the primary key(s) at the bottom to match the actual PKs for the set</w:t>
-      </w:r>
+        <w:t xml:space="preserve">Make sure you change the primary key(s) at the bottom to match the actual PKs for the </w:t>
+      </w:r>
+      <w:proofErr w:type="gramStart"/>
+      <w:r>
+        <w:t>set</w:t>
+      </w:r>
+      <w:proofErr w:type="gramEnd"/>
     </w:p>
     <w:p>
       <w:r>
@@ -1793,8 +2186,19 @@
           <w:sz w:val="19"/>
           <w:szCs w:val="19"/>
         </w:rPr>
-        <w:t xml:space="preserve"> MVC_with_EF2.DataAccessLayer;</w:t>
-      </w:r>
+        <w:t xml:space="preserve"> MVC_with_EF2.</w:t>
+      </w:r>
+      <w:proofErr w:type="gramStart"/>
+      <w:r>
+        <w:rPr>
+          <w:rFonts w:ascii="Cascadia Mono" w:hAnsi="Cascadia Mono" w:cs="Cascadia Mono"/>
+          <w:color w:val="000000"/>
+          <w:sz w:val="19"/>
+          <w:szCs w:val="19"/>
+        </w:rPr>
+        <w:t>DataAccessLayer;</w:t>
+      </w:r>
+      <w:proofErr w:type="gramEnd"/>
     </w:p>
     <w:p/>
     <w:p>
@@ -1865,16 +2269,36 @@
           <w:sz w:val="19"/>
           <w:szCs w:val="19"/>
         </w:rPr>
-        <w:t>&lt;objectname&gt;</w:t>
-      </w:r>
-      <w:r>
-        <w:rPr>
-          <w:rFonts w:ascii="Cascadia Mono" w:hAnsi="Cascadia Mono" w:cs="Cascadia Mono"/>
-          <w:color w:val="000000"/>
-          <w:sz w:val="19"/>
-          <w:szCs w:val="19"/>
-        </w:rPr>
-        <w:t>();</w:t>
+        <w:t>&lt;objectname</w:t>
+      </w:r>
+      <w:proofErr w:type="gramStart"/>
+      <w:r>
+        <w:rPr>
+          <w:rFonts w:ascii="Cascadia Mono" w:hAnsi="Cascadia Mono" w:cs="Cascadia Mono"/>
+          <w:color w:val="000000"/>
+          <w:sz w:val="19"/>
+          <w:szCs w:val="19"/>
+        </w:rPr>
+        <w:t>&gt;</w:t>
+      </w:r>
+      <w:r>
+        <w:rPr>
+          <w:rFonts w:ascii="Cascadia Mono" w:hAnsi="Cascadia Mono" w:cs="Cascadia Mono"/>
+          <w:color w:val="000000"/>
+          <w:sz w:val="19"/>
+          <w:szCs w:val="19"/>
+        </w:rPr>
+        <w:t>(</w:t>
+      </w:r>
+      <w:proofErr w:type="gramEnd"/>
+      <w:r>
+        <w:rPr>
+          <w:rFonts w:ascii="Cascadia Mono" w:hAnsi="Cascadia Mono" w:cs="Cascadia Mono"/>
+          <w:color w:val="000000"/>
+          <w:sz w:val="19"/>
+          <w:szCs w:val="19"/>
+        </w:rPr>
+        <w:t>);</w:t>
       </w:r>
     </w:p>
     <w:sectPr>

</xml_diff>

<commit_message>
updates for details view
</commit_message>
<xml_diff>
--- a/MVC with EF Generic.docx
+++ b/MVC with EF Generic.docx
@@ -92,11 +92,9 @@
       <w:r>
         <w:t xml:space="preserve">n Id, </w:t>
       </w:r>
-      <w:proofErr w:type="gramStart"/>
       <w:r>
         <w:t>Salary</w:t>
       </w:r>
-      <w:proofErr w:type="gramEnd"/>
       <w:r>
         <w:t xml:space="preserve"> and </w:t>
       </w:r>
@@ -169,15 +167,7 @@
       </w:r>
       <w:proofErr w:type="spellEnd"/>
       <w:r>
-        <w:t xml:space="preserve"> </w:t>
-      </w:r>
-      <w:proofErr w:type="gramStart"/>
-      <w:r>
-        <w:t>( :</w:t>
-      </w:r>
-      <w:proofErr w:type="gramEnd"/>
-      <w:r>
-        <w:t xml:space="preserve"> </w:t>
+        <w:t xml:space="preserve"> ( : </w:t>
       </w:r>
       <w:proofErr w:type="spellStart"/>
       <w:r>
@@ -206,14 +196,12 @@
         <w:t>projectname</w:t>
       </w:r>
       <w:proofErr w:type="spellEnd"/>
-      <w:proofErr w:type="gramStart"/>
       <w:r>
         <w:rPr>
           <w:color w:val="FF0000"/>
         </w:rPr>
         <w:t>].Models</w:t>
       </w:r>
-      <w:proofErr w:type="gramEnd"/>
       <w:r>
         <w:rPr>
           <w:color w:val="FF0000"/>
@@ -269,7 +257,6 @@
         <w:t xml:space="preserve">       public </w:t>
       </w:r>
       <w:proofErr w:type="spellStart"/>
-      <w:proofErr w:type="gramStart"/>
       <w:r>
         <w:rPr>
           <w:rFonts w:ascii="Consolas" w:eastAsia="Times New Roman" w:hAnsi="Consolas" w:cs="Times New Roman"/>
@@ -290,7 +277,6 @@
         <w:t>(</w:t>
       </w:r>
       <w:proofErr w:type="spellStart"/>
-      <w:proofErr w:type="gramEnd"/>
       <w:r>
         <w:rPr>
           <w:rFonts w:ascii="Consolas" w:eastAsia="Times New Roman" w:hAnsi="Consolas" w:cs="Times New Roman"/>
@@ -435,19 +421,8 @@
           <w:sz w:val="21"/>
           <w:szCs w:val="21"/>
         </w:rPr>
-        <w:t xml:space="preserve"> _</w:t>
-      </w:r>
-      <w:proofErr w:type="gramStart"/>
-      <w:r>
-        <w:rPr>
-          <w:rFonts w:ascii="Consolas" w:eastAsia="Times New Roman" w:hAnsi="Consolas" w:cs="Times New Roman"/>
-          <w:color w:val="351C75"/>
-          <w:sz w:val="21"/>
-          <w:szCs w:val="21"/>
-        </w:rPr>
-        <w:t>configuration;</w:t>
-      </w:r>
-      <w:proofErr w:type="gramEnd"/>
+        <w:t xml:space="preserve"> _configuration;</w:t>
+      </w:r>
     </w:p>
     <w:p>
       <w:pPr>
@@ -478,7 +453,6 @@
         <w:t xml:space="preserve">        protected override void </w:t>
       </w:r>
       <w:proofErr w:type="spellStart"/>
-      <w:proofErr w:type="gramStart"/>
       <w:r>
         <w:rPr>
           <w:rFonts w:ascii="Consolas" w:eastAsia="Times New Roman" w:hAnsi="Consolas" w:cs="Times New Roman"/>
@@ -499,7 +473,6 @@
         <w:t>(</w:t>
       </w:r>
       <w:proofErr w:type="spellStart"/>
-      <w:proofErr w:type="gramEnd"/>
       <w:r>
         <w:rPr>
           <w:rFonts w:ascii="Consolas" w:eastAsia="Times New Roman" w:hAnsi="Consolas" w:cs="Times New Roman"/>
@@ -575,17 +548,7 @@
           <w:sz w:val="21"/>
           <w:szCs w:val="21"/>
         </w:rPr>
-        <w:t xml:space="preserve">            if </w:t>
-      </w:r>
-      <w:proofErr w:type="gramStart"/>
-      <w:r>
-        <w:rPr>
-          <w:rFonts w:ascii="Consolas" w:eastAsia="Times New Roman" w:hAnsi="Consolas" w:cs="Times New Roman"/>
-          <w:color w:val="351C75"/>
-          <w:sz w:val="21"/>
-          <w:szCs w:val="21"/>
-        </w:rPr>
-        <w:t>(!</w:t>
+        <w:t>            if (!</w:t>
       </w:r>
       <w:proofErr w:type="spellStart"/>
       <w:r>
@@ -598,7 +561,6 @@
         <w:t>optionsBuilder.IsConfigured</w:t>
       </w:r>
       <w:proofErr w:type="spellEnd"/>
-      <w:proofErr w:type="gramEnd"/>
       <w:r>
         <w:rPr>
           <w:rFonts w:ascii="Consolas" w:eastAsia="Times New Roman" w:hAnsi="Consolas" w:cs="Times New Roman"/>
@@ -647,7 +609,6 @@
         <w:t xml:space="preserve">                var builder = new </w:t>
       </w:r>
       <w:proofErr w:type="spellStart"/>
-      <w:proofErr w:type="gramStart"/>
       <w:r>
         <w:rPr>
           <w:rFonts w:ascii="Consolas" w:eastAsia="Times New Roman" w:hAnsi="Consolas" w:cs="Times New Roman"/>
@@ -665,17 +626,7 @@
           <w:sz w:val="21"/>
           <w:szCs w:val="21"/>
         </w:rPr>
-        <w:t>(</w:t>
-      </w:r>
-      <w:proofErr w:type="gramEnd"/>
-      <w:r>
-        <w:rPr>
-          <w:rFonts w:ascii="Consolas" w:eastAsia="Times New Roman" w:hAnsi="Consolas" w:cs="Times New Roman"/>
-          <w:color w:val="351C75"/>
-          <w:sz w:val="21"/>
-          <w:szCs w:val="21"/>
-        </w:rPr>
-        <w:t>)</w:t>
+        <w:t>()</w:t>
       </w:r>
     </w:p>
     <w:p>
@@ -694,27 +645,7 @@
           <w:sz w:val="21"/>
           <w:szCs w:val="21"/>
         </w:rPr>
-        <w:t>                    </w:t>
-      </w:r>
-      <w:proofErr w:type="gramStart"/>
-      <w:r>
-        <w:rPr>
-          <w:rFonts w:ascii="Consolas" w:eastAsia="Times New Roman" w:hAnsi="Consolas" w:cs="Times New Roman"/>
-          <w:color w:val="351C75"/>
-          <w:sz w:val="21"/>
-          <w:szCs w:val="21"/>
-        </w:rPr>
-        <w:t>.SetBasePath</w:t>
-      </w:r>
-      <w:proofErr w:type="gramEnd"/>
-      <w:r>
-        <w:rPr>
-          <w:rFonts w:ascii="Consolas" w:eastAsia="Times New Roman" w:hAnsi="Consolas" w:cs="Times New Roman"/>
-          <w:color w:val="351C75"/>
-          <w:sz w:val="21"/>
-          <w:szCs w:val="21"/>
-        </w:rPr>
-        <w:t>(Directory.GetCurrentDirectory())</w:t>
+        <w:t>                    .SetBasePath(Directory.GetCurrentDirectory())</w:t>
       </w:r>
     </w:p>
     <w:p>
@@ -733,17 +664,7 @@
           <w:sz w:val="21"/>
           <w:szCs w:val="21"/>
         </w:rPr>
-        <w:t>                    </w:t>
-      </w:r>
-      <w:proofErr w:type="gramStart"/>
-      <w:r>
-        <w:rPr>
-          <w:rFonts w:ascii="Consolas" w:eastAsia="Times New Roman" w:hAnsi="Consolas" w:cs="Times New Roman"/>
-          <w:color w:val="351C75"/>
-          <w:sz w:val="21"/>
-          <w:szCs w:val="21"/>
-        </w:rPr>
-        <w:t>.</w:t>
+        <w:t>                    .</w:t>
       </w:r>
       <w:proofErr w:type="spellStart"/>
       <w:r>
@@ -756,7 +677,6 @@
         <w:t>AddJsonFile</w:t>
       </w:r>
       <w:proofErr w:type="spellEnd"/>
-      <w:proofErr w:type="gramEnd"/>
       <w:r>
         <w:rPr>
           <w:rFonts w:ascii="Consolas" w:eastAsia="Times New Roman" w:hAnsi="Consolas" w:cs="Times New Roman"/>
@@ -836,7 +756,6 @@
         <w:t xml:space="preserve">                _configuration = </w:t>
       </w:r>
       <w:proofErr w:type="spellStart"/>
-      <w:proofErr w:type="gramStart"/>
       <w:r>
         <w:rPr>
           <w:rFonts w:ascii="Consolas" w:eastAsia="Times New Roman" w:hAnsi="Consolas" w:cs="Times New Roman"/>
@@ -847,7 +766,6 @@
         <w:t>builder.Build</w:t>
       </w:r>
       <w:proofErr w:type="spellEnd"/>
-      <w:proofErr w:type="gramEnd"/>
       <w:r>
         <w:rPr>
           <w:rFonts w:ascii="Consolas" w:eastAsia="Times New Roman" w:hAnsi="Consolas" w:cs="Times New Roman"/>
@@ -897,7 +815,6 @@
         <w:t xml:space="preserve"> = _</w:t>
       </w:r>
       <w:proofErr w:type="spellStart"/>
-      <w:proofErr w:type="gramStart"/>
       <w:r>
         <w:rPr>
           <w:rFonts w:ascii="Consolas" w:eastAsia="Times New Roman" w:hAnsi="Consolas" w:cs="Times New Roman"/>
@@ -908,7 +825,6 @@
         <w:t>configuration.GetConnectionString</w:t>
       </w:r>
       <w:proofErr w:type="spellEnd"/>
-      <w:proofErr w:type="gramEnd"/>
       <w:r>
         <w:rPr>
           <w:rFonts w:ascii="Consolas" w:eastAsia="Times New Roman" w:hAnsi="Consolas" w:cs="Times New Roman"/>
@@ -988,7 +904,6 @@
         <w:t>cnstr</w:t>
       </w:r>
       <w:proofErr w:type="spellEnd"/>
-      <w:proofErr w:type="gramStart"/>
       <w:r>
         <w:rPr>
           <w:rFonts w:ascii="Consolas" w:eastAsia="Times New Roman" w:hAnsi="Consolas" w:cs="Times New Roman"/>
@@ -998,7 +913,6 @@
         </w:rPr>
         <w:t>);</w:t>
       </w:r>
-      <w:proofErr w:type="gramEnd"/>
     </w:p>
     <w:p>
       <w:pPr>
@@ -1739,9 +1653,9 @@
           <w:sz w:val="19"/>
           <w:szCs w:val="19"/>
         </w:rPr>
-        <w:t>"Data Source=KTG16</w:t>
-      </w:r>
-      <w:proofErr w:type="gramStart"/>
+        <w:t>"Data Source=KTG16\\</w:t>
+      </w:r>
+      <w:proofErr w:type="spellStart"/>
       <w:r>
         <w:rPr>
           <w:rFonts w:ascii="Cascadia Mono" w:hAnsi="Cascadia Mono" w:cs="Cascadia Mono"/>
@@ -1749,20 +1663,9 @@
           <w:sz w:val="19"/>
           <w:szCs w:val="19"/>
         </w:rPr>
-        <w:t>\\</w:t>
-      </w:r>
-      <w:proofErr w:type="spellStart"/>
-      <w:r>
-        <w:rPr>
-          <w:rFonts w:ascii="Cascadia Mono" w:hAnsi="Cascadia Mono" w:cs="Cascadia Mono"/>
-          <w:color w:val="A31515"/>
-          <w:sz w:val="19"/>
-          <w:szCs w:val="19"/>
-        </w:rPr>
         <w:t>SQLEXPRESS;Initial</w:t>
       </w:r>
       <w:proofErr w:type="spellEnd"/>
-      <w:proofErr w:type="gramEnd"/>
       <w:r>
         <w:rPr>
           <w:rFonts w:ascii="Cascadia Mono" w:hAnsi="Cascadia Mono" w:cs="Cascadia Mono"/>
@@ -1889,21 +1792,7 @@
         <w:rPr>
           <w:color w:val="FF0000"/>
         </w:rPr>
-        <w:t xml:space="preserve">name of model </w:t>
-      </w:r>
-      <w:proofErr w:type="gramStart"/>
-      <w:r>
-        <w:rPr>
-          <w:color w:val="FF0000"/>
-        </w:rPr>
-        <w:t>class  with</w:t>
-      </w:r>
-      <w:proofErr w:type="gramEnd"/>
-      <w:r>
-        <w:rPr>
-          <w:color w:val="FF0000"/>
-        </w:rPr>
-        <w:t xml:space="preserve"> table schema</w:t>
+        <w:t>name of model class  with table schema</w:t>
       </w:r>
       <w:r>
         <w:rPr>
@@ -1997,25 +1886,14 @@
         <w:t>dbo</w:t>
       </w:r>
       <w:proofErr w:type="spellEnd"/>
-      <w:proofErr w:type="gramStart"/>
-      <w:r>
-        <w:rPr>
-          <w:rFonts w:ascii="Consolas" w:eastAsia="Times New Roman" w:hAnsi="Consolas" w:cs="Times New Roman"/>
-          <w:color w:val="351C75"/>
-          <w:sz w:val="21"/>
-          <w:szCs w:val="21"/>
-        </w:rPr>
-        <w:t>].[</w:t>
-      </w:r>
-      <w:proofErr w:type="gramEnd"/>
-      <w:r>
-        <w:rPr>
-          <w:rFonts w:ascii="Consolas" w:eastAsia="Times New Roman" w:hAnsi="Consolas" w:cs="Times New Roman"/>
-          <w:color w:val="351C75"/>
-          <w:sz w:val="21"/>
-          <w:szCs w:val="21"/>
-        </w:rPr>
-        <w:t>Students]</w:t>
+      <w:r>
+        <w:rPr>
+          <w:rFonts w:ascii="Consolas" w:eastAsia="Times New Roman" w:hAnsi="Consolas" w:cs="Times New Roman"/>
+          <w:color w:val="351C75"/>
+          <w:sz w:val="21"/>
+          <w:szCs w:val="21"/>
+        </w:rPr>
+        <w:t>].[Students]</w:t>
       </w:r>
     </w:p>
     <w:p>
@@ -2037,7 +1915,6 @@
         <w:t>           ([</w:t>
       </w:r>
       <w:proofErr w:type="spellStart"/>
-      <w:proofErr w:type="gramStart"/>
       <w:r>
         <w:rPr>
           <w:rFonts w:ascii="Consolas" w:eastAsia="Times New Roman" w:hAnsi="Consolas" w:cs="Times New Roman"/>
@@ -2055,17 +1932,7 @@
           <w:sz w:val="21"/>
           <w:szCs w:val="21"/>
         </w:rPr>
-        <w:t xml:space="preserve">]   </w:t>
-      </w:r>
-      <w:proofErr w:type="gramEnd"/>
-      <w:r>
-        <w:rPr>
-          <w:rFonts w:ascii="Consolas" w:eastAsia="Times New Roman" w:hAnsi="Consolas" w:cs="Times New Roman"/>
-          <w:color w:val="351C75"/>
-          <w:sz w:val="21"/>
-          <w:szCs w:val="21"/>
-        </w:rPr>
-        <w:t>,[</w:t>
+        <w:t>]   ,[</w:t>
       </w:r>
       <w:proofErr w:type="spellStart"/>
       <w:r>
@@ -2245,25 +2112,14 @@
         <w:t>dbo</w:t>
       </w:r>
       <w:proofErr w:type="spellEnd"/>
-      <w:proofErr w:type="gramStart"/>
-      <w:r>
-        <w:rPr>
-          <w:rFonts w:ascii="Consolas" w:eastAsia="Times New Roman" w:hAnsi="Consolas" w:cs="Times New Roman"/>
-          <w:color w:val="351C75"/>
-          <w:sz w:val="21"/>
-          <w:szCs w:val="21"/>
-        </w:rPr>
-        <w:t>].[</w:t>
-      </w:r>
-      <w:proofErr w:type="gramEnd"/>
-      <w:r>
-        <w:rPr>
-          <w:rFonts w:ascii="Consolas" w:eastAsia="Times New Roman" w:hAnsi="Consolas" w:cs="Times New Roman"/>
-          <w:color w:val="351C75"/>
-          <w:sz w:val="21"/>
-          <w:szCs w:val="21"/>
-        </w:rPr>
-        <w:t>Courses]</w:t>
+      <w:r>
+        <w:rPr>
+          <w:rFonts w:ascii="Consolas" w:eastAsia="Times New Roman" w:hAnsi="Consolas" w:cs="Times New Roman"/>
+          <w:color w:val="351C75"/>
+          <w:sz w:val="21"/>
+          <w:szCs w:val="21"/>
+        </w:rPr>
+        <w:t>].[Courses]</w:t>
       </w:r>
     </w:p>
     <w:p>
@@ -2295,25 +2151,14 @@
         <w:t>CourseID</w:t>
       </w:r>
       <w:proofErr w:type="spellEnd"/>
-      <w:proofErr w:type="gramStart"/>
-      <w:r>
-        <w:rPr>
-          <w:rFonts w:ascii="Consolas" w:eastAsia="Times New Roman" w:hAnsi="Consolas" w:cs="Times New Roman"/>
-          <w:color w:val="351C75"/>
-          <w:sz w:val="21"/>
-          <w:szCs w:val="21"/>
-        </w:rPr>
-        <w:t>],[</w:t>
-      </w:r>
-      <w:proofErr w:type="gramEnd"/>
-      <w:r>
-        <w:rPr>
-          <w:rFonts w:ascii="Consolas" w:eastAsia="Times New Roman" w:hAnsi="Consolas" w:cs="Times New Roman"/>
-          <w:color w:val="351C75"/>
-          <w:sz w:val="21"/>
-          <w:szCs w:val="21"/>
-        </w:rPr>
-        <w:t>Title],[Credits])</w:t>
+      <w:r>
+        <w:rPr>
+          <w:rFonts w:ascii="Consolas" w:eastAsia="Times New Roman" w:hAnsi="Consolas" w:cs="Times New Roman"/>
+          <w:color w:val="351C75"/>
+          <w:sz w:val="21"/>
+          <w:szCs w:val="21"/>
+        </w:rPr>
+        <w:t>],[Title],[Credits])</w:t>
       </w:r>
     </w:p>
     <w:p>
@@ -2441,25 +2286,14 @@
         <w:t>dbo</w:t>
       </w:r>
       <w:proofErr w:type="spellEnd"/>
-      <w:proofErr w:type="gramStart"/>
-      <w:r>
-        <w:rPr>
-          <w:rFonts w:ascii="Consolas" w:eastAsia="Times New Roman" w:hAnsi="Consolas" w:cs="Times New Roman"/>
-          <w:color w:val="351C75"/>
-          <w:sz w:val="21"/>
-          <w:szCs w:val="21"/>
-        </w:rPr>
-        <w:t>].[</w:t>
-      </w:r>
-      <w:proofErr w:type="gramEnd"/>
-      <w:r>
-        <w:rPr>
-          <w:rFonts w:ascii="Consolas" w:eastAsia="Times New Roman" w:hAnsi="Consolas" w:cs="Times New Roman"/>
-          <w:color w:val="351C75"/>
-          <w:sz w:val="21"/>
-          <w:szCs w:val="21"/>
-        </w:rPr>
-        <w:t>Enrollments]</w:t>
+      <w:r>
+        <w:rPr>
+          <w:rFonts w:ascii="Consolas" w:eastAsia="Times New Roman" w:hAnsi="Consolas" w:cs="Times New Roman"/>
+          <w:color w:val="351C75"/>
+          <w:sz w:val="21"/>
+          <w:szCs w:val="21"/>
+        </w:rPr>
+        <w:t>].[Enrollments]</w:t>
       </w:r>
     </w:p>
     <w:p>
@@ -2491,7 +2325,6 @@
         <w:t>CourseID</w:t>
       </w:r>
       <w:proofErr w:type="spellEnd"/>
-      <w:proofErr w:type="gramStart"/>
       <w:r>
         <w:rPr>
           <w:rFonts w:ascii="Consolas" w:eastAsia="Times New Roman" w:hAnsi="Consolas" w:cs="Times New Roman"/>
@@ -2502,7 +2335,6 @@
         <w:t>],[</w:t>
       </w:r>
       <w:proofErr w:type="spellStart"/>
-      <w:proofErr w:type="gramEnd"/>
       <w:r>
         <w:rPr>
           <w:rFonts w:ascii="Consolas" w:eastAsia="Times New Roman" w:hAnsi="Consolas" w:cs="Times New Roman"/>
@@ -2765,6 +2597,24 @@
     <w:p/>
     <w:p>
       <w:r>
+        <w:t>Now that the models and views are set up, it’s time to provide the application access to the database.</w:t>
+      </w:r>
+    </w:p>
+    <w:p>
+      <w:r>
+        <w:t xml:space="preserve">We do that in the controller. We will need to add a using state to the </w:t>
+      </w:r>
+      <w:proofErr w:type="spellStart"/>
+      <w:r>
+        <w:t>dataAccessLayer</w:t>
+      </w:r>
+      <w:proofErr w:type="spellEnd"/>
+      <w:r>
+        <w:t xml:space="preserve"> in each one of the controllers in our application. </w:t>
+      </w:r>
+    </w:p>
+    <w:p>
+      <w:r>
         <w:t>Update Controller</w:t>
       </w:r>
       <w:r>
@@ -2827,20 +2677,9 @@
           <w:sz w:val="19"/>
           <w:szCs w:val="19"/>
         </w:rPr>
-        <w:t xml:space="preserve"> </w:t>
-      </w:r>
-      <w:proofErr w:type="gramStart"/>
-      <w:r>
-        <w:rPr>
-          <w:rFonts w:ascii="Cascadia Mono" w:hAnsi="Cascadia Mono" w:cs="Cascadia Mono"/>
-          <w:color w:val="000000"/>
-          <w:sz w:val="19"/>
-          <w:szCs w:val="19"/>
-        </w:rPr>
-        <w:t>Solution.&lt;</w:t>
-      </w:r>
-      <w:proofErr w:type="spellStart"/>
-      <w:proofErr w:type="gramEnd"/>
+        <w:t xml:space="preserve"> Solution.&lt;</w:t>
+      </w:r>
+      <w:proofErr w:type="spellStart"/>
       <w:r>
         <w:rPr>
           <w:rFonts w:ascii="Cascadia Mono" w:hAnsi="Cascadia Mono" w:cs="Cascadia Mono"/>
@@ -2927,27 +2766,7 @@
           <w:sz w:val="19"/>
           <w:szCs w:val="19"/>
         </w:rPr>
-        <w:t xml:space="preserve"> </w:t>
-      </w:r>
-      <w:proofErr w:type="spellStart"/>
-      <w:r>
-        <w:rPr>
-          <w:rFonts w:ascii="Cascadia Mono" w:hAnsi="Cascadia Mono" w:cs="Cascadia Mono"/>
-          <w:color w:val="000000"/>
-          <w:sz w:val="19"/>
-          <w:szCs w:val="19"/>
-        </w:rPr>
-        <w:t>SchoolContext</w:t>
-      </w:r>
-      <w:proofErr w:type="spellEnd"/>
-      <w:r>
-        <w:rPr>
-          <w:rFonts w:ascii="Cascadia Mono" w:hAnsi="Cascadia Mono" w:cs="Cascadia Mono"/>
-          <w:color w:val="000000"/>
-          <w:sz w:val="19"/>
-          <w:szCs w:val="19"/>
-        </w:rPr>
-        <w:t xml:space="preserve"> </w:t>
+        <w:t xml:space="preserve"> &lt;name of Context object&gt; </w:t>
       </w:r>
       <w:proofErr w:type="spellStart"/>
       <w:r>
@@ -2985,84 +2804,637 @@
           <w:sz w:val="19"/>
           <w:szCs w:val="19"/>
         </w:rPr>
-        <w:t xml:space="preserve"> </w:t>
-      </w:r>
-      <w:proofErr w:type="spellStart"/>
-      <w:proofErr w:type="gramStart"/>
-      <w:r>
-        <w:rPr>
-          <w:rFonts w:ascii="Cascadia Mono" w:hAnsi="Cascadia Mono" w:cs="Cascadia Mono"/>
-          <w:color w:val="000000"/>
-          <w:sz w:val="19"/>
-          <w:szCs w:val="19"/>
-        </w:rPr>
-        <w:t>SchoolContext</w:t>
-      </w:r>
-      <w:proofErr w:type="spellEnd"/>
-      <w:r>
-        <w:rPr>
-          <w:rFonts w:ascii="Cascadia Mono" w:hAnsi="Cascadia Mono" w:cs="Cascadia Mono"/>
-          <w:color w:val="000000"/>
-          <w:sz w:val="19"/>
-          <w:szCs w:val="19"/>
-        </w:rPr>
-        <w:t>(</w:t>
-      </w:r>
-      <w:proofErr w:type="gramEnd"/>
-      <w:r>
-        <w:rPr>
-          <w:rFonts w:ascii="Cascadia Mono" w:hAnsi="Cascadia Mono" w:cs="Cascadia Mono"/>
-          <w:color w:val="000000"/>
-          <w:sz w:val="19"/>
-          <w:szCs w:val="19"/>
-        </w:rPr>
-        <w:t>);</w:t>
+        <w:t xml:space="preserve"> &lt;</w:t>
+      </w:r>
+      <w:proofErr w:type="spellStart"/>
+      <w:r>
+        <w:rPr>
+          <w:rFonts w:ascii="Cascadia Mono" w:hAnsi="Cascadia Mono" w:cs="Cascadia Mono"/>
+          <w:color w:val="000000"/>
+          <w:sz w:val="19"/>
+          <w:szCs w:val="19"/>
+        </w:rPr>
+        <w:t>objectname</w:t>
+      </w:r>
+      <w:proofErr w:type="spellEnd"/>
+      <w:r>
+        <w:rPr>
+          <w:rFonts w:ascii="Cascadia Mono" w:hAnsi="Cascadia Mono" w:cs="Cascadia Mono"/>
+          <w:color w:val="000000"/>
+          <w:sz w:val="19"/>
+          <w:szCs w:val="19"/>
+        </w:rPr>
+        <w:t>&gt;();</w:t>
       </w:r>
     </w:p>
     <w:p>
       <w:r>
         <w:tab/>
-        <w:t xml:space="preserve">Add </w:t>
-      </w:r>
-      <w:proofErr w:type="spellStart"/>
-      <w:r>
-        <w:t>IActionResult</w:t>
-      </w:r>
-      <w:proofErr w:type="spellEnd"/>
-      <w:r>
-        <w:t xml:space="preserve"> for the view</w:t>
-      </w:r>
-      <w:r>
-        <w:t xml:space="preserve"> (NAME ABSOLUTELY HAS TO MATCH</w:t>
-      </w:r>
-      <w:r>
-        <w:t xml:space="preserve"> THE VIEW)</w:t>
+      </w:r>
+      <w:proofErr w:type="spellStart"/>
+      <w:r>
+        <w:t>lActionResult</w:t>
+      </w:r>
+      <w:proofErr w:type="spellEnd"/>
+      <w:r>
+        <w:t xml:space="preserve"> (Index or whatever the view file for that object is called)</w:t>
       </w:r>
     </w:p>
     <w:p>
       <w:r>
         <w:tab/>
-      </w:r>
-      <w:r>
-        <w:t>Added v</w:t>
-      </w:r>
-      <w:r>
-        <w:t xml:space="preserve">iew returns </w:t>
-      </w:r>
-      <w:proofErr w:type="spellStart"/>
-      <w:proofErr w:type="gramStart"/>
-      <w:r>
-        <w:t>db.TableName</w:t>
-      </w:r>
-      <w:proofErr w:type="spellEnd"/>
-      <w:proofErr w:type="gramEnd"/>
-      <w:r>
-        <w:t xml:space="preserve"> or just simply returns a view</w:t>
+        <w:t>view(</w:t>
+      </w:r>
+      <w:proofErr w:type="spellStart"/>
+      <w:r>
+        <w:t>db.DatabaseName.ToList</w:t>
+      </w:r>
+      <w:proofErr w:type="spellEnd"/>
+      <w:r>
+        <w:t>()). (just a list)</w:t>
       </w:r>
     </w:p>
     <w:p>
       <w:r>
         <w:tab/>
+        <w:t>details(</w:t>
+      </w:r>
+    </w:p>
+    <w:p/>
+    <w:p>
+      <w:r>
+        <w:br w:type="page"/>
+      </w:r>
+    </w:p>
+    <w:p>
+      <w:r>
+        <w:lastRenderedPageBreak/>
+        <w:t>DETAILS view:</w:t>
+      </w:r>
+    </w:p>
+    <w:p>
+      <w:r>
+        <w:t>right click your custom vies folder, create a view called "details" or whatever,</w:t>
+      </w:r>
+    </w:p>
+    <w:p>
+      <w:r>
+        <w:t>template is details – source will be whatever model you'd like to use to show details.</w:t>
+      </w:r>
+    </w:p>
+    <w:p>
+      <w:r>
+        <w:t>A details page is only displaying one record. But you could add additional html code to the details page to display data related to that record. For example, for a course, you could display all the students enrolled in that course like this:</w:t>
+      </w:r>
+    </w:p>
+    <w:p>
+      <w:pPr>
+        <w:pStyle w:val="NormalWeb"/>
+        <w:spacing w:before="0" w:beforeAutospacing="0" w:after="0" w:afterAutospacing="0"/>
+      </w:pPr>
+      <w:r>
+        <w:rPr>
+          <w:rFonts w:ascii="Consolas" w:hAnsi="Consolas"/>
+          <w:color w:val="351C75"/>
+          <w:sz w:val="21"/>
+          <w:szCs w:val="21"/>
+        </w:rPr>
+        <w:t>&lt;dd&gt;</w:t>
+      </w:r>
+    </w:p>
+    <w:p>
+      <w:pPr>
+        <w:pStyle w:val="NormalWeb"/>
+        <w:spacing w:before="0" w:beforeAutospacing="0" w:after="0" w:afterAutospacing="0"/>
+      </w:pPr>
+      <w:r>
+        <w:rPr>
+          <w:rFonts w:ascii="Consolas" w:hAnsi="Consolas"/>
+          <w:color w:val="351C75"/>
+          <w:sz w:val="21"/>
+          <w:szCs w:val="21"/>
+        </w:rPr>
+        <w:t>            &lt;table class="table"&gt;</w:t>
+      </w:r>
+    </w:p>
+    <w:p>
+      <w:pPr>
+        <w:pStyle w:val="NormalWeb"/>
+        <w:spacing w:before="0" w:beforeAutospacing="0" w:after="0" w:afterAutospacing="0"/>
+      </w:pPr>
+      <w:r>
+        <w:rPr>
+          <w:rFonts w:ascii="Consolas" w:hAnsi="Consolas"/>
+          <w:color w:val="351C75"/>
+          <w:sz w:val="21"/>
+          <w:szCs w:val="21"/>
+        </w:rPr>
+        <w:t>                &lt;tr&gt;</w:t>
+      </w:r>
+    </w:p>
+    <w:p>
+      <w:pPr>
+        <w:pStyle w:val="NormalWeb"/>
+        <w:spacing w:before="0" w:beforeAutospacing="0" w:after="0" w:afterAutospacing="0"/>
+      </w:pPr>
+      <w:r>
+        <w:rPr>
+          <w:rFonts w:ascii="Consolas" w:hAnsi="Consolas"/>
+          <w:color w:val="351C75"/>
+          <w:sz w:val="21"/>
+          <w:szCs w:val="21"/>
+        </w:rPr>
+        <w:t>                    &lt;</w:t>
+      </w:r>
+      <w:proofErr w:type="spellStart"/>
+      <w:r>
+        <w:rPr>
+          <w:rFonts w:ascii="Consolas" w:hAnsi="Consolas"/>
+          <w:color w:val="351C75"/>
+          <w:sz w:val="21"/>
+          <w:szCs w:val="21"/>
+        </w:rPr>
+        <w:t>th</w:t>
+      </w:r>
+      <w:proofErr w:type="spellEnd"/>
+      <w:r>
+        <w:rPr>
+          <w:rFonts w:ascii="Consolas" w:hAnsi="Consolas"/>
+          <w:color w:val="351C75"/>
+          <w:sz w:val="21"/>
+          <w:szCs w:val="21"/>
+        </w:rPr>
+        <w:t>&gt;Student First Name&lt;/</w:t>
+      </w:r>
+      <w:proofErr w:type="spellStart"/>
+      <w:r>
+        <w:rPr>
+          <w:rFonts w:ascii="Consolas" w:hAnsi="Consolas"/>
+          <w:color w:val="351C75"/>
+          <w:sz w:val="21"/>
+          <w:szCs w:val="21"/>
+        </w:rPr>
+        <w:t>th</w:t>
+      </w:r>
+      <w:proofErr w:type="spellEnd"/>
+      <w:r>
+        <w:rPr>
+          <w:rFonts w:ascii="Consolas" w:hAnsi="Consolas"/>
+          <w:color w:val="351C75"/>
+          <w:sz w:val="21"/>
+          <w:szCs w:val="21"/>
+        </w:rPr>
+        <w:t>&gt;</w:t>
+      </w:r>
+    </w:p>
+    <w:p>
+      <w:pPr>
+        <w:pStyle w:val="NormalWeb"/>
+        <w:spacing w:before="0" w:beforeAutospacing="0" w:after="0" w:afterAutospacing="0"/>
+      </w:pPr>
+      <w:r>
+        <w:rPr>
+          <w:rFonts w:ascii="Consolas" w:hAnsi="Consolas"/>
+          <w:color w:val="351C75"/>
+          <w:sz w:val="21"/>
+          <w:szCs w:val="21"/>
+        </w:rPr>
+        <w:t>                    &lt;</w:t>
+      </w:r>
+      <w:proofErr w:type="spellStart"/>
+      <w:r>
+        <w:rPr>
+          <w:rFonts w:ascii="Consolas" w:hAnsi="Consolas"/>
+          <w:color w:val="351C75"/>
+          <w:sz w:val="21"/>
+          <w:szCs w:val="21"/>
+        </w:rPr>
+        <w:t>th</w:t>
+      </w:r>
+      <w:proofErr w:type="spellEnd"/>
+      <w:r>
+        <w:rPr>
+          <w:rFonts w:ascii="Consolas" w:hAnsi="Consolas"/>
+          <w:color w:val="351C75"/>
+          <w:sz w:val="21"/>
+          <w:szCs w:val="21"/>
+        </w:rPr>
+        <w:t>&gt;Student Last Name&lt;/</w:t>
+      </w:r>
+      <w:proofErr w:type="spellStart"/>
+      <w:r>
+        <w:rPr>
+          <w:rFonts w:ascii="Consolas" w:hAnsi="Consolas"/>
+          <w:color w:val="351C75"/>
+          <w:sz w:val="21"/>
+          <w:szCs w:val="21"/>
+        </w:rPr>
+        <w:t>th</w:t>
+      </w:r>
+      <w:proofErr w:type="spellEnd"/>
+      <w:r>
+        <w:rPr>
+          <w:rFonts w:ascii="Consolas" w:hAnsi="Consolas"/>
+          <w:color w:val="351C75"/>
+          <w:sz w:val="21"/>
+          <w:szCs w:val="21"/>
+        </w:rPr>
+        <w:t>&gt;</w:t>
+      </w:r>
+    </w:p>
+    <w:p>
+      <w:pPr>
+        <w:pStyle w:val="NormalWeb"/>
+        <w:spacing w:before="0" w:beforeAutospacing="0" w:after="0" w:afterAutospacing="0"/>
+      </w:pPr>
+      <w:r>
+        <w:rPr>
+          <w:rFonts w:ascii="Consolas" w:hAnsi="Consolas"/>
+          <w:color w:val="351C75"/>
+          <w:sz w:val="21"/>
+          <w:szCs w:val="21"/>
+        </w:rPr>
+        <w:t>                    &lt;</w:t>
+      </w:r>
+      <w:proofErr w:type="spellStart"/>
+      <w:r>
+        <w:rPr>
+          <w:rFonts w:ascii="Consolas" w:hAnsi="Consolas"/>
+          <w:color w:val="351C75"/>
+          <w:sz w:val="21"/>
+          <w:szCs w:val="21"/>
+        </w:rPr>
+        <w:t>th</w:t>
+      </w:r>
+      <w:proofErr w:type="spellEnd"/>
+      <w:r>
+        <w:rPr>
+          <w:rFonts w:ascii="Consolas" w:hAnsi="Consolas"/>
+          <w:color w:val="351C75"/>
+          <w:sz w:val="21"/>
+          <w:szCs w:val="21"/>
+        </w:rPr>
+        <w:t>&gt;Grade&lt;/</w:t>
+      </w:r>
+      <w:proofErr w:type="spellStart"/>
+      <w:r>
+        <w:rPr>
+          <w:rFonts w:ascii="Consolas" w:hAnsi="Consolas"/>
+          <w:color w:val="351C75"/>
+          <w:sz w:val="21"/>
+          <w:szCs w:val="21"/>
+        </w:rPr>
+        <w:t>th</w:t>
+      </w:r>
+      <w:proofErr w:type="spellEnd"/>
+      <w:r>
+        <w:rPr>
+          <w:rFonts w:ascii="Consolas" w:hAnsi="Consolas"/>
+          <w:color w:val="351C75"/>
+          <w:sz w:val="21"/>
+          <w:szCs w:val="21"/>
+        </w:rPr>
+        <w:t>&gt;</w:t>
+      </w:r>
+    </w:p>
+    <w:p>
+      <w:pPr>
+        <w:pStyle w:val="NormalWeb"/>
+        <w:spacing w:before="0" w:beforeAutospacing="0" w:after="0" w:afterAutospacing="0"/>
+      </w:pPr>
+      <w:r>
+        <w:rPr>
+          <w:rFonts w:ascii="Consolas" w:hAnsi="Consolas"/>
+          <w:color w:val="351C75"/>
+          <w:sz w:val="21"/>
+          <w:szCs w:val="21"/>
+        </w:rPr>
+        <w:t>                &lt;/tr&gt;</w:t>
+      </w:r>
+    </w:p>
+    <w:p>
+      <w:pPr>
+        <w:pStyle w:val="NormalWeb"/>
+        <w:spacing w:before="0" w:beforeAutospacing="0" w:after="0" w:afterAutospacing="0"/>
+      </w:pPr>
+      <w:r>
+        <w:rPr>
+          <w:rFonts w:ascii="Consolas" w:hAnsi="Consolas"/>
+          <w:color w:val="351C75"/>
+          <w:sz w:val="21"/>
+          <w:szCs w:val="21"/>
+        </w:rPr>
+        <w:t xml:space="preserve">                @foreach (var item in </w:t>
+      </w:r>
+      <w:proofErr w:type="spellStart"/>
+      <w:r>
+        <w:rPr>
+          <w:rFonts w:ascii="Consolas" w:hAnsi="Consolas"/>
+          <w:color w:val="351C75"/>
+          <w:sz w:val="21"/>
+          <w:szCs w:val="21"/>
+        </w:rPr>
+        <w:t>Model.Enrollments</w:t>
+      </w:r>
+      <w:proofErr w:type="spellEnd"/>
+      <w:r>
+        <w:rPr>
+          <w:rFonts w:ascii="Consolas" w:hAnsi="Consolas"/>
+          <w:color w:val="351C75"/>
+          <w:sz w:val="21"/>
+          <w:szCs w:val="21"/>
+        </w:rPr>
+        <w:t>)</w:t>
+      </w:r>
+    </w:p>
+    <w:p>
+      <w:pPr>
+        <w:pStyle w:val="NormalWeb"/>
+        <w:spacing w:before="0" w:beforeAutospacing="0" w:after="0" w:afterAutospacing="0"/>
+      </w:pPr>
+      <w:r>
+        <w:rPr>
+          <w:rFonts w:ascii="Consolas" w:hAnsi="Consolas"/>
+          <w:color w:val="351C75"/>
+          <w:sz w:val="21"/>
+          <w:szCs w:val="21"/>
+        </w:rPr>
+        <w:t>                {</w:t>
+      </w:r>
+    </w:p>
+    <w:p>
+      <w:pPr>
+        <w:pStyle w:val="NormalWeb"/>
+        <w:spacing w:before="0" w:beforeAutospacing="0" w:after="0" w:afterAutospacing="0"/>
+      </w:pPr>
+      <w:r>
+        <w:rPr>
+          <w:rFonts w:ascii="Consolas" w:hAnsi="Consolas"/>
+          <w:color w:val="351C75"/>
+          <w:sz w:val="21"/>
+          <w:szCs w:val="21"/>
+        </w:rPr>
+        <w:t>                    &lt;tr&gt;</w:t>
+      </w:r>
+    </w:p>
+    <w:p>
+      <w:pPr>
+        <w:pStyle w:val="NormalWeb"/>
+        <w:spacing w:before="0" w:beforeAutospacing="0" w:after="0" w:afterAutospacing="0"/>
+      </w:pPr>
+      <w:r>
+        <w:rPr>
+          <w:rFonts w:ascii="Consolas" w:hAnsi="Consolas"/>
+          <w:color w:val="351C75"/>
+          <w:sz w:val="21"/>
+          <w:szCs w:val="21"/>
+        </w:rPr>
+        <w:t>                        &lt;td&gt;</w:t>
+      </w:r>
+    </w:p>
+    <w:p>
+      <w:pPr>
+        <w:pStyle w:val="NormalWeb"/>
+        <w:spacing w:before="0" w:beforeAutospacing="0" w:after="0" w:afterAutospacing="0"/>
+      </w:pPr>
+      <w:r>
+        <w:rPr>
+          <w:rFonts w:ascii="Consolas" w:hAnsi="Consolas"/>
+          <w:color w:val="351C75"/>
+          <w:sz w:val="21"/>
+          <w:szCs w:val="21"/>
+        </w:rPr>
+        <w:t xml:space="preserve">                            @Html.DisplayFor(modelItem =&gt; </w:t>
+      </w:r>
+      <w:proofErr w:type="spellStart"/>
+      <w:r>
+        <w:rPr>
+          <w:rFonts w:ascii="Consolas" w:hAnsi="Consolas"/>
+          <w:color w:val="351C75"/>
+          <w:sz w:val="21"/>
+          <w:szCs w:val="21"/>
+        </w:rPr>
+        <w:t>item.Student.FirstMidName</w:t>
+      </w:r>
+      <w:proofErr w:type="spellEnd"/>
+      <w:r>
+        <w:rPr>
+          <w:rFonts w:ascii="Consolas" w:hAnsi="Consolas"/>
+          <w:color w:val="351C75"/>
+          <w:sz w:val="21"/>
+          <w:szCs w:val="21"/>
+        </w:rPr>
+        <w:t>)</w:t>
+      </w:r>
+    </w:p>
+    <w:p>
+      <w:pPr>
+        <w:pStyle w:val="NormalWeb"/>
+        <w:spacing w:before="0" w:beforeAutospacing="0" w:after="0" w:afterAutospacing="0"/>
+      </w:pPr>
+      <w:r>
+        <w:rPr>
+          <w:rFonts w:ascii="Consolas" w:hAnsi="Consolas"/>
+          <w:color w:val="351C75"/>
+          <w:sz w:val="21"/>
+          <w:szCs w:val="21"/>
+        </w:rPr>
+        <w:t>                        &lt;/td&gt;</w:t>
+      </w:r>
+    </w:p>
+    <w:p>
+      <w:pPr>
+        <w:pStyle w:val="NormalWeb"/>
+        <w:spacing w:before="0" w:beforeAutospacing="0" w:after="0" w:afterAutospacing="0"/>
+      </w:pPr>
+      <w:r>
+        <w:rPr>
+          <w:rFonts w:ascii="Consolas" w:hAnsi="Consolas"/>
+          <w:color w:val="351C75"/>
+          <w:sz w:val="21"/>
+          <w:szCs w:val="21"/>
+        </w:rPr>
+        <w:t>                        &lt;td&gt;</w:t>
+      </w:r>
+    </w:p>
+    <w:p>
+      <w:pPr>
+        <w:pStyle w:val="NormalWeb"/>
+        <w:spacing w:before="0" w:beforeAutospacing="0" w:after="0" w:afterAutospacing="0"/>
+      </w:pPr>
+      <w:r>
+        <w:rPr>
+          <w:rFonts w:ascii="Consolas" w:hAnsi="Consolas"/>
+          <w:color w:val="351C75"/>
+          <w:sz w:val="21"/>
+          <w:szCs w:val="21"/>
+        </w:rPr>
+        <w:t xml:space="preserve">                            @Html.DisplayFor(modelItem =&gt; </w:t>
+      </w:r>
+      <w:proofErr w:type="spellStart"/>
+      <w:r>
+        <w:rPr>
+          <w:rFonts w:ascii="Consolas" w:hAnsi="Consolas"/>
+          <w:color w:val="351C75"/>
+          <w:sz w:val="21"/>
+          <w:szCs w:val="21"/>
+        </w:rPr>
+        <w:t>item.Student.LastName</w:t>
+      </w:r>
+      <w:proofErr w:type="spellEnd"/>
+      <w:r>
+        <w:rPr>
+          <w:rFonts w:ascii="Consolas" w:hAnsi="Consolas"/>
+          <w:color w:val="351C75"/>
+          <w:sz w:val="21"/>
+          <w:szCs w:val="21"/>
+        </w:rPr>
+        <w:t>)</w:t>
+      </w:r>
+    </w:p>
+    <w:p>
+      <w:pPr>
+        <w:pStyle w:val="NormalWeb"/>
+        <w:spacing w:before="0" w:beforeAutospacing="0" w:after="0" w:afterAutospacing="0"/>
+      </w:pPr>
+      <w:r>
+        <w:rPr>
+          <w:rFonts w:ascii="Consolas" w:hAnsi="Consolas"/>
+          <w:color w:val="351C75"/>
+          <w:sz w:val="21"/>
+          <w:szCs w:val="21"/>
+        </w:rPr>
+        <w:t>                        &lt;/td&gt;</w:t>
+      </w:r>
+    </w:p>
+    <w:p>
+      <w:pPr>
+        <w:pStyle w:val="NormalWeb"/>
+        <w:spacing w:before="0" w:beforeAutospacing="0" w:after="0" w:afterAutospacing="0"/>
+      </w:pPr>
+      <w:r>
+        <w:rPr>
+          <w:rFonts w:ascii="Consolas" w:hAnsi="Consolas"/>
+          <w:color w:val="351C75"/>
+          <w:sz w:val="21"/>
+          <w:szCs w:val="21"/>
+        </w:rPr>
+        <w:t>                        &lt;td&gt;</w:t>
+      </w:r>
+    </w:p>
+    <w:p>
+      <w:pPr>
+        <w:pStyle w:val="NormalWeb"/>
+        <w:spacing w:before="0" w:beforeAutospacing="0" w:after="0" w:afterAutospacing="0"/>
+      </w:pPr>
+      <w:r>
+        <w:rPr>
+          <w:rFonts w:ascii="Consolas" w:hAnsi="Consolas"/>
+          <w:color w:val="351C75"/>
+          <w:sz w:val="21"/>
+          <w:szCs w:val="21"/>
+        </w:rPr>
+        <w:t xml:space="preserve">                            @Html.DisplayFor(modelItem =&gt; </w:t>
+      </w:r>
+      <w:proofErr w:type="spellStart"/>
+      <w:r>
+        <w:rPr>
+          <w:rFonts w:ascii="Consolas" w:hAnsi="Consolas"/>
+          <w:color w:val="351C75"/>
+          <w:sz w:val="21"/>
+          <w:szCs w:val="21"/>
+        </w:rPr>
+        <w:t>item.Grade</w:t>
+      </w:r>
+      <w:proofErr w:type="spellEnd"/>
+      <w:r>
+        <w:rPr>
+          <w:rFonts w:ascii="Consolas" w:hAnsi="Consolas"/>
+          <w:color w:val="351C75"/>
+          <w:sz w:val="21"/>
+          <w:szCs w:val="21"/>
+        </w:rPr>
+        <w:t>)</w:t>
+      </w:r>
+    </w:p>
+    <w:p>
+      <w:pPr>
+        <w:pStyle w:val="NormalWeb"/>
+        <w:spacing w:before="0" w:beforeAutospacing="0" w:after="0" w:afterAutospacing="0"/>
+      </w:pPr>
+      <w:r>
+        <w:rPr>
+          <w:rFonts w:ascii="Consolas" w:hAnsi="Consolas"/>
+          <w:color w:val="351C75"/>
+          <w:sz w:val="21"/>
+          <w:szCs w:val="21"/>
+        </w:rPr>
+        <w:t>                        &lt;/td&gt;</w:t>
+      </w:r>
+    </w:p>
+    <w:p>
+      <w:pPr>
+        <w:pStyle w:val="NormalWeb"/>
+        <w:spacing w:before="0" w:beforeAutospacing="0" w:after="0" w:afterAutospacing="0"/>
+      </w:pPr>
+      <w:r>
+        <w:rPr>
+          <w:rFonts w:ascii="Consolas" w:hAnsi="Consolas"/>
+          <w:color w:val="351C75"/>
+          <w:sz w:val="21"/>
+          <w:szCs w:val="21"/>
+        </w:rPr>
+        <w:t>                    &lt;/tr&gt;</w:t>
+      </w:r>
+    </w:p>
+    <w:p>
+      <w:pPr>
+        <w:pStyle w:val="NormalWeb"/>
+        <w:spacing w:before="0" w:beforeAutospacing="0" w:after="0" w:afterAutospacing="0"/>
+      </w:pPr>
+      <w:r>
+        <w:rPr>
+          <w:rFonts w:ascii="Consolas" w:hAnsi="Consolas"/>
+          <w:color w:val="351C75"/>
+          <w:sz w:val="21"/>
+          <w:szCs w:val="21"/>
+        </w:rPr>
+        <w:t>                }</w:t>
+      </w:r>
+    </w:p>
+    <w:p>
+      <w:pPr>
+        <w:pStyle w:val="NormalWeb"/>
+        <w:spacing w:before="0" w:beforeAutospacing="0" w:after="0" w:afterAutospacing="0"/>
+      </w:pPr>
+      <w:r>
+        <w:rPr>
+          <w:rFonts w:ascii="Consolas" w:hAnsi="Consolas"/>
+          <w:color w:val="351C75"/>
+          <w:sz w:val="21"/>
+          <w:szCs w:val="21"/>
+        </w:rPr>
+        <w:t>            &lt;/table&gt;</w:t>
+      </w:r>
+    </w:p>
+    <w:p>
+      <w:pPr>
+        <w:pStyle w:val="NormalWeb"/>
+        <w:spacing w:before="0" w:beforeAutospacing="0" w:after="0" w:afterAutospacing="0"/>
+      </w:pPr>
+      <w:r>
+        <w:rPr>
+          <w:rFonts w:ascii="Consolas" w:hAnsi="Consolas"/>
+          <w:color w:val="351C75"/>
+          <w:sz w:val="21"/>
+          <w:szCs w:val="21"/>
+        </w:rPr>
+        <w:t>        &lt;/dd&gt;</w:t>
+      </w:r>
+    </w:p>
+    <w:p>
+      <w:r>
+        <w:tab/>
       </w:r>
     </w:p>
     <w:p>
@@ -3073,128 +3445,12 @@
     <w:p>
       <w:r>
         <w:tab/>
-        <w:t xml:space="preserve">If you want your page to be a separate link on the navigation </w:t>
-      </w:r>
-      <w:proofErr w:type="gramStart"/>
-      <w:r>
-        <w:t>bar</w:t>
-      </w:r>
-      <w:proofErr w:type="gramEnd"/>
-      <w:r>
-        <w:t xml:space="preserve"> be sure to add it here</w:t>
+        <w:t>If you want your page to be a separate link on the navigation bar be sure to add it here</w:t>
       </w:r>
     </w:p>
     <w:p>
       <w:r>
         <w:br w:type="page"/>
-      </w:r>
-    </w:p>
-    <w:p>
-      <w:r>
-        <w:lastRenderedPageBreak/>
-        <w:t>Now that the models and views are set up, it’s time to provide the application access to the database.</w:t>
-      </w:r>
-    </w:p>
-    <w:p>
-      <w:r>
-        <w:t xml:space="preserve">We do that in the controller. We will need to add a using state to the </w:t>
-      </w:r>
-      <w:proofErr w:type="spellStart"/>
-      <w:r>
-        <w:t>dataAccessLayer</w:t>
-      </w:r>
-      <w:proofErr w:type="spellEnd"/>
-      <w:r>
-        <w:t xml:space="preserve"> in each one of the controllers in our application. </w:t>
-      </w:r>
-    </w:p>
-    <w:p>
-      <w:r>
-        <w:rPr>
-          <w:rFonts w:ascii="Cascadia Mono" w:hAnsi="Cascadia Mono" w:cs="Cascadia Mono"/>
-          <w:color w:val="0000FF"/>
-          <w:sz w:val="19"/>
-          <w:szCs w:val="19"/>
-        </w:rPr>
-        <w:t>private</w:t>
-      </w:r>
-      <w:r>
-        <w:rPr>
-          <w:rFonts w:ascii="Cascadia Mono" w:hAnsi="Cascadia Mono" w:cs="Cascadia Mono"/>
-          <w:color w:val="000000"/>
-          <w:sz w:val="19"/>
-          <w:szCs w:val="19"/>
-        </w:rPr>
-        <w:t xml:space="preserve"> &lt;name of Context object&gt; </w:t>
-      </w:r>
-      <w:proofErr w:type="spellStart"/>
-      <w:r>
-        <w:rPr>
-          <w:rFonts w:ascii="Cascadia Mono" w:hAnsi="Cascadia Mono" w:cs="Cascadia Mono"/>
-          <w:color w:val="000000"/>
-          <w:sz w:val="19"/>
-          <w:szCs w:val="19"/>
-        </w:rPr>
-        <w:t>db</w:t>
-      </w:r>
-      <w:proofErr w:type="spellEnd"/>
-      <w:r>
-        <w:rPr>
-          <w:rFonts w:ascii="Cascadia Mono" w:hAnsi="Cascadia Mono" w:cs="Cascadia Mono"/>
-          <w:color w:val="000000"/>
-          <w:sz w:val="19"/>
-          <w:szCs w:val="19"/>
-        </w:rPr>
-        <w:t xml:space="preserve"> = </w:t>
-      </w:r>
-      <w:r>
-        <w:rPr>
-          <w:rFonts w:ascii="Cascadia Mono" w:hAnsi="Cascadia Mono" w:cs="Cascadia Mono"/>
-          <w:color w:val="0000FF"/>
-          <w:sz w:val="19"/>
-          <w:szCs w:val="19"/>
-        </w:rPr>
-        <w:t>new</w:t>
-      </w:r>
-      <w:r>
-        <w:rPr>
-          <w:rFonts w:ascii="Cascadia Mono" w:hAnsi="Cascadia Mono" w:cs="Cascadia Mono"/>
-          <w:color w:val="000000"/>
-          <w:sz w:val="19"/>
-          <w:szCs w:val="19"/>
-        </w:rPr>
-        <w:t xml:space="preserve"> &lt;</w:t>
-      </w:r>
-      <w:proofErr w:type="spellStart"/>
-      <w:r>
-        <w:rPr>
-          <w:rFonts w:ascii="Cascadia Mono" w:hAnsi="Cascadia Mono" w:cs="Cascadia Mono"/>
-          <w:color w:val="000000"/>
-          <w:sz w:val="19"/>
-          <w:szCs w:val="19"/>
-        </w:rPr>
-        <w:t>objectname</w:t>
-      </w:r>
-      <w:proofErr w:type="spellEnd"/>
-      <w:proofErr w:type="gramStart"/>
-      <w:r>
-        <w:rPr>
-          <w:rFonts w:ascii="Cascadia Mono" w:hAnsi="Cascadia Mono" w:cs="Cascadia Mono"/>
-          <w:color w:val="000000"/>
-          <w:sz w:val="19"/>
-          <w:szCs w:val="19"/>
-        </w:rPr>
-        <w:t>&gt;(</w:t>
-      </w:r>
-      <w:proofErr w:type="gramEnd"/>
-      <w:r>
-        <w:rPr>
-          <w:rFonts w:ascii="Cascadia Mono" w:hAnsi="Cascadia Mono" w:cs="Cascadia Mono"/>
-          <w:color w:val="000000"/>
-          <w:sz w:val="19"/>
-          <w:szCs w:val="19"/>
-        </w:rPr>
-        <w:t>);</w:t>
       </w:r>
     </w:p>
     <w:sectPr>

</xml_diff>

<commit_message>
trying to get create to work
</commit_message>
<xml_diff>
--- a/MVC with EF Generic.docx
+++ b/MVC with EF Generic.docx
@@ -4,15 +4,7 @@
   <w:body>
     <w:p>
       <w:r>
-        <w:t xml:space="preserve">Right-click from project &gt; Manage </w:t>
-      </w:r>
-      <w:proofErr w:type="spellStart"/>
-      <w:r>
-        <w:t>Nuget</w:t>
-      </w:r>
-      <w:proofErr w:type="spellEnd"/>
-      <w:r>
-        <w:t xml:space="preserve"> Packages &gt; Install the following</w:t>
+        <w:t>Right-click from project &gt; Manage Nuget Packages &gt; Install the following</w:t>
       </w:r>
     </w:p>
     <w:p>
@@ -128,15 +120,7 @@
     <w:p>
       <w:r>
         <w:tab/>
-        <w:t xml:space="preserve">Create a </w:t>
-      </w:r>
-      <w:proofErr w:type="spellStart"/>
-      <w:r>
-        <w:t>DBContext</w:t>
-      </w:r>
-      <w:proofErr w:type="spellEnd"/>
-      <w:r>
-        <w:t xml:space="preserve"> class in this folder.</w:t>
+        <w:t>Create a DBContext class in this folder.</w:t>
       </w:r>
     </w:p>
     <w:p>
@@ -144,7 +128,6 @@
         <w:tab/>
         <w:t xml:space="preserve">Using </w:t>
       </w:r>
-      <w:proofErr w:type="spellStart"/>
       <w:r>
         <w:t>Micro</w:t>
       </w:r>
@@ -155,27 +138,10 @@
         <w:t>oft.</w:t>
       </w:r>
       <w:r>
-        <w:t>EntityFrameworkCore</w:t>
-      </w:r>
-      <w:proofErr w:type="spellEnd"/>
-      <w:r>
-        <w:t xml:space="preserve"> to be able to inherit </w:t>
-      </w:r>
-      <w:proofErr w:type="spellStart"/>
-      <w:r>
-        <w:t>DbContext</w:t>
-      </w:r>
-      <w:proofErr w:type="spellEnd"/>
-      <w:r>
-        <w:t xml:space="preserve"> ( : </w:t>
-      </w:r>
-      <w:proofErr w:type="spellStart"/>
-      <w:r>
-        <w:t>DBContext</w:t>
-      </w:r>
-      <w:proofErr w:type="spellEnd"/>
-      <w:r>
-        <w:t>)</w:t>
+        <w:t>EntityFrameworkCore to be able to inherit DbContext</w:t>
+      </w:r>
+      <w:r>
+        <w:t xml:space="preserve"> ( : DBContext)</w:t>
       </w:r>
     </w:p>
     <w:p>
@@ -186,21 +152,7 @@
         <w:rPr>
           <w:color w:val="FF0000"/>
         </w:rPr>
-        <w:t>Using [</w:t>
-      </w:r>
-      <w:proofErr w:type="spellStart"/>
-      <w:r>
-        <w:rPr>
-          <w:color w:val="FF0000"/>
-        </w:rPr>
-        <w:t>projectname</w:t>
-      </w:r>
-      <w:proofErr w:type="spellEnd"/>
-      <w:r>
-        <w:rPr>
-          <w:color w:val="FF0000"/>
-        </w:rPr>
-        <w:t>].Models</w:t>
+        <w:t>Using [projectname].Models</w:t>
       </w:r>
       <w:r>
         <w:rPr>
@@ -254,47 +206,7 @@
           <w:sz w:val="21"/>
           <w:szCs w:val="21"/>
         </w:rPr>
-        <w:t xml:space="preserve">       public </w:t>
-      </w:r>
-      <w:proofErr w:type="spellStart"/>
-      <w:r>
-        <w:rPr>
-          <w:rFonts w:ascii="Consolas" w:eastAsia="Times New Roman" w:hAnsi="Consolas" w:cs="Times New Roman"/>
-          <w:color w:val="351C75"/>
-          <w:sz w:val="21"/>
-          <w:szCs w:val="21"/>
-        </w:rPr>
-        <w:t>SchoolContext</w:t>
-      </w:r>
-      <w:proofErr w:type="spellEnd"/>
-      <w:r>
-        <w:rPr>
-          <w:rFonts w:ascii="Consolas" w:eastAsia="Times New Roman" w:hAnsi="Consolas" w:cs="Times New Roman"/>
-          <w:color w:val="351C75"/>
-          <w:sz w:val="21"/>
-          <w:szCs w:val="21"/>
-        </w:rPr>
-        <w:t>(</w:t>
-      </w:r>
-      <w:proofErr w:type="spellStart"/>
-      <w:r>
-        <w:rPr>
-          <w:rFonts w:ascii="Consolas" w:eastAsia="Times New Roman" w:hAnsi="Consolas" w:cs="Times New Roman"/>
-          <w:color w:val="351C75"/>
-          <w:sz w:val="21"/>
-          <w:szCs w:val="21"/>
-        </w:rPr>
-        <w:t>DbContextOptions</w:t>
-      </w:r>
-      <w:proofErr w:type="spellEnd"/>
-      <w:r>
-        <w:rPr>
-          <w:rFonts w:ascii="Consolas" w:eastAsia="Times New Roman" w:hAnsi="Consolas" w:cs="Times New Roman"/>
-          <w:color w:val="351C75"/>
-          <w:sz w:val="21"/>
-          <w:szCs w:val="21"/>
-        </w:rPr>
-        <w:t xml:space="preserve"> options) : base(options)</w:t>
+        <w:t>       public SchoolContext(DbContextOptions options) : base(options)</w:t>
       </w:r>
     </w:p>
     <w:p>
@@ -362,26 +274,12 @@
         <w:rPr>
           <w:color w:val="FF0000"/>
         </w:rPr>
-        <w:t xml:space="preserve">for </w:t>
-      </w:r>
-      <w:proofErr w:type="spellStart"/>
+        <w:t>for db goes here</w:t>
+      </w:r>
       <w:r>
         <w:rPr>
           <w:color w:val="FF0000"/>
         </w:rPr>
-        <w:t>db</w:t>
-      </w:r>
-      <w:proofErr w:type="spellEnd"/>
-      <w:r>
-        <w:rPr>
-          <w:color w:val="FF0000"/>
-        </w:rPr>
-        <w:t xml:space="preserve"> goes here</w:t>
-      </w:r>
-      <w:r>
-        <w:rPr>
-          <w:color w:val="FF0000"/>
-        </w:rPr>
         <w:t xml:space="preserve"> (boilerplate)</w:t>
       </w:r>
     </w:p>
@@ -401,116 +299,36 @@
           <w:sz w:val="21"/>
           <w:szCs w:val="21"/>
         </w:rPr>
-        <w:t xml:space="preserve">private static </w:t>
-      </w:r>
-      <w:proofErr w:type="spellStart"/>
-      <w:r>
-        <w:rPr>
-          <w:rFonts w:ascii="Consolas" w:eastAsia="Times New Roman" w:hAnsi="Consolas" w:cs="Times New Roman"/>
-          <w:color w:val="351C75"/>
-          <w:sz w:val="21"/>
-          <w:szCs w:val="21"/>
-        </w:rPr>
-        <w:t>IConfigurationRoot</w:t>
-      </w:r>
-      <w:proofErr w:type="spellEnd"/>
-      <w:r>
-        <w:rPr>
-          <w:rFonts w:ascii="Consolas" w:eastAsia="Times New Roman" w:hAnsi="Consolas" w:cs="Times New Roman"/>
-          <w:color w:val="351C75"/>
-          <w:sz w:val="21"/>
-          <w:szCs w:val="21"/>
-        </w:rPr>
-        <w:t xml:space="preserve"> _configuration;</w:t>
-      </w:r>
-    </w:p>
-    <w:p>
-      <w:pPr>
-        <w:spacing w:after="0" w:line="240" w:lineRule="auto"/>
-        <w:rPr>
-          <w:rFonts w:ascii="Times New Roman" w:eastAsia="Times New Roman" w:hAnsi="Times New Roman" w:cs="Times New Roman"/>
-          <w:sz w:val="24"/>
-          <w:szCs w:val="24"/>
-        </w:rPr>
-      </w:pPr>
-    </w:p>
-    <w:p>
-      <w:pPr>
-        <w:spacing w:after="0" w:line="240" w:lineRule="auto"/>
-        <w:rPr>
-          <w:rFonts w:ascii="Times New Roman" w:eastAsia="Times New Roman" w:hAnsi="Times New Roman" w:cs="Times New Roman"/>
-          <w:sz w:val="24"/>
-          <w:szCs w:val="24"/>
-        </w:rPr>
-      </w:pPr>
-      <w:r>
-        <w:rPr>
-          <w:rFonts w:ascii="Consolas" w:eastAsia="Times New Roman" w:hAnsi="Consolas" w:cs="Times New Roman"/>
-          <w:color w:val="351C75"/>
-          <w:sz w:val="21"/>
-          <w:szCs w:val="21"/>
-        </w:rPr>
-        <w:t xml:space="preserve">        protected override void </w:t>
-      </w:r>
-      <w:proofErr w:type="spellStart"/>
-      <w:r>
-        <w:rPr>
-          <w:rFonts w:ascii="Consolas" w:eastAsia="Times New Roman" w:hAnsi="Consolas" w:cs="Times New Roman"/>
-          <w:color w:val="351C75"/>
-          <w:sz w:val="21"/>
-          <w:szCs w:val="21"/>
-        </w:rPr>
-        <w:t>OnConfiguring</w:t>
-      </w:r>
-      <w:proofErr w:type="spellEnd"/>
-      <w:r>
-        <w:rPr>
-          <w:rFonts w:ascii="Consolas" w:eastAsia="Times New Roman" w:hAnsi="Consolas" w:cs="Times New Roman"/>
-          <w:color w:val="351C75"/>
-          <w:sz w:val="21"/>
-          <w:szCs w:val="21"/>
-        </w:rPr>
-        <w:t>(</w:t>
-      </w:r>
-      <w:proofErr w:type="spellStart"/>
-      <w:r>
-        <w:rPr>
-          <w:rFonts w:ascii="Consolas" w:eastAsia="Times New Roman" w:hAnsi="Consolas" w:cs="Times New Roman"/>
-          <w:color w:val="351C75"/>
-          <w:sz w:val="21"/>
-          <w:szCs w:val="21"/>
-        </w:rPr>
-        <w:t>DbContextOptionsBuilder</w:t>
-      </w:r>
-      <w:proofErr w:type="spellEnd"/>
-      <w:r>
-        <w:rPr>
-          <w:rFonts w:ascii="Consolas" w:eastAsia="Times New Roman" w:hAnsi="Consolas" w:cs="Times New Roman"/>
-          <w:color w:val="351C75"/>
-          <w:sz w:val="21"/>
-          <w:szCs w:val="21"/>
-        </w:rPr>
-        <w:t xml:space="preserve"> </w:t>
-      </w:r>
-      <w:proofErr w:type="spellStart"/>
-      <w:r>
-        <w:rPr>
-          <w:rFonts w:ascii="Consolas" w:eastAsia="Times New Roman" w:hAnsi="Consolas" w:cs="Times New Roman"/>
-          <w:color w:val="351C75"/>
-          <w:sz w:val="21"/>
-          <w:szCs w:val="21"/>
-        </w:rPr>
-        <w:t>optionsBuilder</w:t>
-      </w:r>
-      <w:proofErr w:type="spellEnd"/>
-      <w:r>
-        <w:rPr>
-          <w:rFonts w:ascii="Consolas" w:eastAsia="Times New Roman" w:hAnsi="Consolas" w:cs="Times New Roman"/>
-          <w:color w:val="351C75"/>
-          <w:sz w:val="21"/>
-          <w:szCs w:val="21"/>
-        </w:rPr>
-        <w:t>)</w:t>
+        <w:t>private static IConfigurationRoot _configuration;</w:t>
+      </w:r>
+    </w:p>
+    <w:p>
+      <w:pPr>
+        <w:spacing w:after="0" w:line="240" w:lineRule="auto"/>
+        <w:rPr>
+          <w:rFonts w:ascii="Times New Roman" w:eastAsia="Times New Roman" w:hAnsi="Times New Roman" w:cs="Times New Roman"/>
+          <w:sz w:val="24"/>
+          <w:szCs w:val="24"/>
+        </w:rPr>
+      </w:pPr>
+    </w:p>
+    <w:p>
+      <w:pPr>
+        <w:spacing w:after="0" w:line="240" w:lineRule="auto"/>
+        <w:rPr>
+          <w:rFonts w:ascii="Times New Roman" w:eastAsia="Times New Roman" w:hAnsi="Times New Roman" w:cs="Times New Roman"/>
+          <w:sz w:val="24"/>
+          <w:szCs w:val="24"/>
+        </w:rPr>
+      </w:pPr>
+      <w:r>
+        <w:rPr>
+          <w:rFonts w:ascii="Consolas" w:eastAsia="Times New Roman" w:hAnsi="Consolas" w:cs="Times New Roman"/>
+          <w:color w:val="351C75"/>
+          <w:sz w:val="21"/>
+          <w:szCs w:val="21"/>
+        </w:rPr>
+        <w:t>        protected override void OnConfiguring(DbContextOptionsBuilder optionsBuilder)</w:t>
       </w:r>
     </w:p>
     <w:p>
@@ -548,27 +366,7 @@
           <w:sz w:val="21"/>
           <w:szCs w:val="21"/>
         </w:rPr>
-        <w:t>            if (!</w:t>
-      </w:r>
-      <w:proofErr w:type="spellStart"/>
-      <w:r>
-        <w:rPr>
-          <w:rFonts w:ascii="Consolas" w:eastAsia="Times New Roman" w:hAnsi="Consolas" w:cs="Times New Roman"/>
-          <w:color w:val="351C75"/>
-          <w:sz w:val="21"/>
-          <w:szCs w:val="21"/>
-        </w:rPr>
-        <w:t>optionsBuilder.IsConfigured</w:t>
-      </w:r>
-      <w:proofErr w:type="spellEnd"/>
-      <w:r>
-        <w:rPr>
-          <w:rFonts w:ascii="Consolas" w:eastAsia="Times New Roman" w:hAnsi="Consolas" w:cs="Times New Roman"/>
-          <w:color w:val="351C75"/>
-          <w:sz w:val="21"/>
-          <w:szCs w:val="21"/>
-        </w:rPr>
-        <w:t>)</w:t>
+        <w:t>            if (!optionsBuilder.IsConfigured)</w:t>
       </w:r>
     </w:p>
     <w:p>
@@ -606,27 +404,7 @@
           <w:sz w:val="21"/>
           <w:szCs w:val="21"/>
         </w:rPr>
-        <w:t xml:space="preserve">                var builder = new </w:t>
-      </w:r>
-      <w:proofErr w:type="spellStart"/>
-      <w:r>
-        <w:rPr>
-          <w:rFonts w:ascii="Consolas" w:eastAsia="Times New Roman" w:hAnsi="Consolas" w:cs="Times New Roman"/>
-          <w:color w:val="351C75"/>
-          <w:sz w:val="21"/>
-          <w:szCs w:val="21"/>
-        </w:rPr>
-        <w:t>ConfigurationBuilder</w:t>
-      </w:r>
-      <w:proofErr w:type="spellEnd"/>
-      <w:r>
-        <w:rPr>
-          <w:rFonts w:ascii="Consolas" w:eastAsia="Times New Roman" w:hAnsi="Consolas" w:cs="Times New Roman"/>
-          <w:color w:val="351C75"/>
-          <w:sz w:val="21"/>
-          <w:szCs w:val="21"/>
-        </w:rPr>
-        <w:t>()</w:t>
+        <w:t>                var builder = new ConfigurationBuilder()</w:t>
       </w:r>
     </w:p>
     <w:p>
@@ -664,254 +442,74 @@
           <w:sz w:val="21"/>
           <w:szCs w:val="21"/>
         </w:rPr>
-        <w:t>                    .</w:t>
-      </w:r>
-      <w:proofErr w:type="spellStart"/>
-      <w:r>
-        <w:rPr>
-          <w:rFonts w:ascii="Consolas" w:eastAsia="Times New Roman" w:hAnsi="Consolas" w:cs="Times New Roman"/>
-          <w:color w:val="351C75"/>
-          <w:sz w:val="21"/>
-          <w:szCs w:val="21"/>
-        </w:rPr>
-        <w:t>AddJsonFile</w:t>
-      </w:r>
-      <w:proofErr w:type="spellEnd"/>
-      <w:r>
-        <w:rPr>
-          <w:rFonts w:ascii="Consolas" w:eastAsia="Times New Roman" w:hAnsi="Consolas" w:cs="Times New Roman"/>
-          <w:color w:val="351C75"/>
-          <w:sz w:val="21"/>
-          <w:szCs w:val="21"/>
-        </w:rPr>
-        <w:t>("</w:t>
-      </w:r>
-      <w:proofErr w:type="spellStart"/>
-      <w:r>
-        <w:rPr>
-          <w:rFonts w:ascii="Consolas" w:eastAsia="Times New Roman" w:hAnsi="Consolas" w:cs="Times New Roman"/>
-          <w:color w:val="351C75"/>
-          <w:sz w:val="21"/>
-          <w:szCs w:val="21"/>
-        </w:rPr>
-        <w:t>appsettings.json</w:t>
-      </w:r>
-      <w:proofErr w:type="spellEnd"/>
-      <w:r>
-        <w:rPr>
-          <w:rFonts w:ascii="Consolas" w:eastAsia="Times New Roman" w:hAnsi="Consolas" w:cs="Times New Roman"/>
-          <w:color w:val="351C75"/>
-          <w:sz w:val="21"/>
-          <w:szCs w:val="21"/>
-        </w:rPr>
-        <w:t xml:space="preserve">", optional: true, </w:t>
-      </w:r>
-      <w:proofErr w:type="spellStart"/>
-      <w:r>
-        <w:rPr>
-          <w:rFonts w:ascii="Consolas" w:eastAsia="Times New Roman" w:hAnsi="Consolas" w:cs="Times New Roman"/>
-          <w:color w:val="351C75"/>
-          <w:sz w:val="21"/>
-          <w:szCs w:val="21"/>
-        </w:rPr>
-        <w:t>reloadOnChange</w:t>
-      </w:r>
-      <w:proofErr w:type="spellEnd"/>
-      <w:r>
-        <w:rPr>
-          <w:rFonts w:ascii="Consolas" w:eastAsia="Times New Roman" w:hAnsi="Consolas" w:cs="Times New Roman"/>
-          <w:color w:val="351C75"/>
-          <w:sz w:val="21"/>
-          <w:szCs w:val="21"/>
-        </w:rPr>
-        <w:t>: true);</w:t>
-      </w:r>
-    </w:p>
-    <w:p>
-      <w:pPr>
-        <w:spacing w:after="0" w:line="240" w:lineRule="auto"/>
-        <w:rPr>
-          <w:rFonts w:ascii="Times New Roman" w:eastAsia="Times New Roman" w:hAnsi="Times New Roman" w:cs="Times New Roman"/>
-          <w:sz w:val="24"/>
-          <w:szCs w:val="24"/>
-        </w:rPr>
-      </w:pPr>
-    </w:p>
-    <w:p>
-      <w:pPr>
-        <w:spacing w:after="0" w:line="240" w:lineRule="auto"/>
-        <w:rPr>
-          <w:rFonts w:ascii="Times New Roman" w:eastAsia="Times New Roman" w:hAnsi="Times New Roman" w:cs="Times New Roman"/>
-          <w:sz w:val="24"/>
-          <w:szCs w:val="24"/>
-        </w:rPr>
-      </w:pPr>
-      <w:r>
-        <w:rPr>
-          <w:rFonts w:ascii="Consolas" w:eastAsia="Times New Roman" w:hAnsi="Consolas" w:cs="Times New Roman"/>
-          <w:color w:val="351C75"/>
-          <w:sz w:val="21"/>
-          <w:szCs w:val="21"/>
-        </w:rPr>
-        <w:t xml:space="preserve">                _configuration = </w:t>
-      </w:r>
-      <w:proofErr w:type="spellStart"/>
-      <w:r>
-        <w:rPr>
-          <w:rFonts w:ascii="Consolas" w:eastAsia="Times New Roman" w:hAnsi="Consolas" w:cs="Times New Roman"/>
-          <w:color w:val="351C75"/>
-          <w:sz w:val="21"/>
-          <w:szCs w:val="21"/>
-        </w:rPr>
-        <w:t>builder.Build</w:t>
-      </w:r>
-      <w:proofErr w:type="spellEnd"/>
-      <w:r>
-        <w:rPr>
-          <w:rFonts w:ascii="Consolas" w:eastAsia="Times New Roman" w:hAnsi="Consolas" w:cs="Times New Roman"/>
-          <w:color w:val="351C75"/>
-          <w:sz w:val="21"/>
-          <w:szCs w:val="21"/>
-        </w:rPr>
-        <w:t>();</w:t>
-      </w:r>
-    </w:p>
-    <w:p>
-      <w:pPr>
-        <w:spacing w:after="0" w:line="240" w:lineRule="auto"/>
-        <w:rPr>
-          <w:rFonts w:ascii="Times New Roman" w:eastAsia="Times New Roman" w:hAnsi="Times New Roman" w:cs="Times New Roman"/>
-          <w:sz w:val="24"/>
-          <w:szCs w:val="24"/>
-        </w:rPr>
-      </w:pPr>
-      <w:r>
-        <w:rPr>
-          <w:rFonts w:ascii="Consolas" w:eastAsia="Times New Roman" w:hAnsi="Consolas" w:cs="Times New Roman"/>
-          <w:color w:val="351C75"/>
-          <w:sz w:val="21"/>
-          <w:szCs w:val="21"/>
-        </w:rPr>
-        <w:t xml:space="preserve">                string </w:t>
-      </w:r>
-      <w:proofErr w:type="spellStart"/>
-      <w:r>
-        <w:rPr>
-          <w:rFonts w:ascii="Consolas" w:eastAsia="Times New Roman" w:hAnsi="Consolas" w:cs="Times New Roman"/>
-          <w:color w:val="351C75"/>
-          <w:sz w:val="21"/>
-          <w:szCs w:val="21"/>
-        </w:rPr>
-        <w:t>cnstr</w:t>
-      </w:r>
-      <w:proofErr w:type="spellEnd"/>
-      <w:r>
-        <w:rPr>
-          <w:rFonts w:ascii="Consolas" w:eastAsia="Times New Roman" w:hAnsi="Consolas" w:cs="Times New Roman"/>
-          <w:color w:val="351C75"/>
-          <w:sz w:val="21"/>
-          <w:szCs w:val="21"/>
-        </w:rPr>
-        <w:t xml:space="preserve"> = _</w:t>
-      </w:r>
-      <w:proofErr w:type="spellStart"/>
-      <w:r>
-        <w:rPr>
-          <w:rFonts w:ascii="Consolas" w:eastAsia="Times New Roman" w:hAnsi="Consolas" w:cs="Times New Roman"/>
-          <w:color w:val="351C75"/>
-          <w:sz w:val="21"/>
-          <w:szCs w:val="21"/>
-        </w:rPr>
-        <w:t>configuration.GetConnectionString</w:t>
-      </w:r>
-      <w:proofErr w:type="spellEnd"/>
-      <w:r>
-        <w:rPr>
-          <w:rFonts w:ascii="Consolas" w:eastAsia="Times New Roman" w:hAnsi="Consolas" w:cs="Times New Roman"/>
-          <w:color w:val="351C75"/>
-          <w:sz w:val="21"/>
-          <w:szCs w:val="21"/>
-        </w:rPr>
-        <w:t>("</w:t>
-      </w:r>
-      <w:proofErr w:type="spellStart"/>
-      <w:r>
-        <w:rPr>
-          <w:rFonts w:ascii="Consolas" w:eastAsia="Times New Roman" w:hAnsi="Consolas" w:cs="Times New Roman"/>
-          <w:color w:val="351C75"/>
-          <w:sz w:val="21"/>
-          <w:szCs w:val="21"/>
-        </w:rPr>
-        <w:t>SchoolDb</w:t>
-      </w:r>
-      <w:proofErr w:type="spellEnd"/>
-      <w:r>
-        <w:rPr>
-          <w:rFonts w:ascii="Consolas" w:eastAsia="Times New Roman" w:hAnsi="Consolas" w:cs="Times New Roman"/>
-          <w:color w:val="351C75"/>
-          <w:sz w:val="21"/>
-          <w:szCs w:val="21"/>
-        </w:rPr>
-        <w:t>");</w:t>
-      </w:r>
-    </w:p>
-    <w:p>
-      <w:pPr>
-        <w:spacing w:after="0" w:line="240" w:lineRule="auto"/>
-        <w:rPr>
-          <w:rFonts w:ascii="Times New Roman" w:eastAsia="Times New Roman" w:hAnsi="Times New Roman" w:cs="Times New Roman"/>
-          <w:sz w:val="24"/>
-          <w:szCs w:val="24"/>
-        </w:rPr>
-      </w:pPr>
-      <w:r>
-        <w:rPr>
-          <w:rFonts w:ascii="Consolas" w:eastAsia="Times New Roman" w:hAnsi="Consolas" w:cs="Times New Roman"/>
-          <w:color w:val="351C75"/>
-          <w:sz w:val="21"/>
-          <w:szCs w:val="21"/>
-        </w:rPr>
-        <w:t>                </w:t>
-      </w:r>
-      <w:proofErr w:type="spellStart"/>
-      <w:r>
-        <w:rPr>
-          <w:rFonts w:ascii="Consolas" w:eastAsia="Times New Roman" w:hAnsi="Consolas" w:cs="Times New Roman"/>
-          <w:color w:val="351C75"/>
-          <w:sz w:val="21"/>
-          <w:szCs w:val="21"/>
-        </w:rPr>
-        <w:t>optionsBuilder.UseSqlServer</w:t>
-      </w:r>
-      <w:proofErr w:type="spellEnd"/>
-      <w:r>
-        <w:rPr>
-          <w:rFonts w:ascii="Consolas" w:eastAsia="Times New Roman" w:hAnsi="Consolas" w:cs="Times New Roman"/>
-          <w:color w:val="351C75"/>
-          <w:sz w:val="21"/>
-          <w:szCs w:val="21"/>
-        </w:rPr>
-        <w:t>(</w:t>
-      </w:r>
-      <w:proofErr w:type="spellStart"/>
-      <w:r>
-        <w:rPr>
-          <w:rFonts w:ascii="Consolas" w:eastAsia="Times New Roman" w:hAnsi="Consolas" w:cs="Times New Roman"/>
-          <w:color w:val="351C75"/>
-          <w:sz w:val="21"/>
-          <w:szCs w:val="21"/>
-        </w:rPr>
-        <w:t>cnstr</w:t>
-      </w:r>
-      <w:proofErr w:type="spellEnd"/>
-      <w:r>
-        <w:rPr>
-          <w:rFonts w:ascii="Consolas" w:eastAsia="Times New Roman" w:hAnsi="Consolas" w:cs="Times New Roman"/>
-          <w:color w:val="351C75"/>
-          <w:sz w:val="21"/>
-          <w:szCs w:val="21"/>
-        </w:rPr>
-        <w:t>);</w:t>
+        <w:t>                    .AddJsonFile("appsettings.json", optional: true, reloadOnChange: true);</w:t>
+      </w:r>
+    </w:p>
+    <w:p>
+      <w:pPr>
+        <w:spacing w:after="0" w:line="240" w:lineRule="auto"/>
+        <w:rPr>
+          <w:rFonts w:ascii="Times New Roman" w:eastAsia="Times New Roman" w:hAnsi="Times New Roman" w:cs="Times New Roman"/>
+          <w:sz w:val="24"/>
+          <w:szCs w:val="24"/>
+        </w:rPr>
+      </w:pPr>
+    </w:p>
+    <w:p>
+      <w:pPr>
+        <w:spacing w:after="0" w:line="240" w:lineRule="auto"/>
+        <w:rPr>
+          <w:rFonts w:ascii="Times New Roman" w:eastAsia="Times New Roman" w:hAnsi="Times New Roman" w:cs="Times New Roman"/>
+          <w:sz w:val="24"/>
+          <w:szCs w:val="24"/>
+        </w:rPr>
+      </w:pPr>
+      <w:r>
+        <w:rPr>
+          <w:rFonts w:ascii="Consolas" w:eastAsia="Times New Roman" w:hAnsi="Consolas" w:cs="Times New Roman"/>
+          <w:color w:val="351C75"/>
+          <w:sz w:val="21"/>
+          <w:szCs w:val="21"/>
+        </w:rPr>
+        <w:t>                _configuration = builder.Build();</w:t>
+      </w:r>
+    </w:p>
+    <w:p>
+      <w:pPr>
+        <w:spacing w:after="0" w:line="240" w:lineRule="auto"/>
+        <w:rPr>
+          <w:rFonts w:ascii="Times New Roman" w:eastAsia="Times New Roman" w:hAnsi="Times New Roman" w:cs="Times New Roman"/>
+          <w:sz w:val="24"/>
+          <w:szCs w:val="24"/>
+        </w:rPr>
+      </w:pPr>
+      <w:r>
+        <w:rPr>
+          <w:rFonts w:ascii="Consolas" w:eastAsia="Times New Roman" w:hAnsi="Consolas" w:cs="Times New Roman"/>
+          <w:color w:val="351C75"/>
+          <w:sz w:val="21"/>
+          <w:szCs w:val="21"/>
+        </w:rPr>
+        <w:t>                string cnstr = _configuration.GetConnectionString("SchoolDb");</w:t>
+      </w:r>
+    </w:p>
+    <w:p>
+      <w:pPr>
+        <w:spacing w:after="0" w:line="240" w:lineRule="auto"/>
+        <w:rPr>
+          <w:rFonts w:ascii="Times New Roman" w:eastAsia="Times New Roman" w:hAnsi="Times New Roman" w:cs="Times New Roman"/>
+          <w:sz w:val="24"/>
+          <w:szCs w:val="24"/>
+        </w:rPr>
+      </w:pPr>
+      <w:r>
+        <w:rPr>
+          <w:rFonts w:ascii="Consolas" w:eastAsia="Times New Roman" w:hAnsi="Consolas" w:cs="Times New Roman"/>
+          <w:color w:val="351C75"/>
+          <w:sz w:val="21"/>
+          <w:szCs w:val="21"/>
+        </w:rPr>
+        <w:t>                optionsBuilder.UseSqlServer(cnstr);</w:t>
       </w:r>
     </w:p>
     <w:p>
@@ -981,70 +579,42 @@
     <w:p>
       <w:r>
         <w:lastRenderedPageBreak/>
-        <w:t xml:space="preserve">Add Connection string to </w:t>
-      </w:r>
-      <w:proofErr w:type="spellStart"/>
-      <w:r>
-        <w:t>appsettings</w:t>
-      </w:r>
-      <w:proofErr w:type="spellEnd"/>
-      <w:r>
-        <w:t xml:space="preserve"> file</w:t>
+        <w:t>Add Connection string to appsettings file</w:t>
       </w:r>
       <w:r>
         <w:t xml:space="preserve"> (don’t forget to add a comma)</w:t>
       </w:r>
       <w:r>
-        <w:t xml:space="preserve"> if there is </w:t>
-      </w:r>
-      <w:proofErr w:type="spellStart"/>
-      <w:r>
-        <w:t>json</w:t>
-      </w:r>
-      <w:proofErr w:type="spellEnd"/>
-      <w:r>
-        <w:t xml:space="preserve"> already in the file. The comma goes right after previous content</w:t>
+        <w:t xml:space="preserve"> if there is json already in the file. The comma goes right after previous content</w:t>
       </w:r>
     </w:p>
     <w:p>
       <w:pPr>
         <w:ind w:firstLine="720"/>
       </w:pPr>
-      <w:proofErr w:type="spellStart"/>
       <w:r>
         <w:rPr>
           <w:highlight w:val="yellow"/>
         </w:rPr>
         <w:t>EmployeeDB</w:t>
       </w:r>
-      <w:proofErr w:type="spellEnd"/>
       <w:r>
         <w:t xml:space="preserve"> = connection string name</w:t>
       </w:r>
       <w:r>
-        <w:t xml:space="preserve"> matches config from </w:t>
-      </w:r>
-      <w:proofErr w:type="spellStart"/>
-      <w:r>
-        <w:t>db</w:t>
-      </w:r>
-      <w:proofErr w:type="spellEnd"/>
-      <w:r>
-        <w:t xml:space="preserve"> Context file</w:t>
+        <w:t xml:space="preserve"> matches config from db Context file</w:t>
       </w:r>
     </w:p>
     <w:p>
       <w:pPr>
         <w:ind w:firstLine="720"/>
       </w:pPr>
-      <w:proofErr w:type="spellStart"/>
       <w:r>
         <w:rPr>
           <w:highlight w:val="cyan"/>
         </w:rPr>
         <w:t>EmployeeDb</w:t>
       </w:r>
-      <w:proofErr w:type="spellEnd"/>
       <w:r>
         <w:t xml:space="preserve"> = </w:t>
       </w:r>
@@ -1052,15 +622,7 @@
         <w:t xml:space="preserve">(catalog) </w:t>
       </w:r>
       <w:r>
-        <w:t xml:space="preserve">Name of </w:t>
-      </w:r>
-      <w:proofErr w:type="spellStart"/>
-      <w:r>
-        <w:t>db</w:t>
-      </w:r>
-      <w:proofErr w:type="spellEnd"/>
-      <w:r>
-        <w:t xml:space="preserve"> table you wish to create</w:t>
+        <w:t>Name of db table you wish to create</w:t>
       </w:r>
     </w:p>
     <w:p>
@@ -1156,27 +718,7 @@
           <w:sz w:val="19"/>
           <w:szCs w:val="19"/>
         </w:rPr>
-        <w:t>"</w:t>
-      </w:r>
-      <w:proofErr w:type="spellStart"/>
-      <w:r>
-        <w:rPr>
-          <w:rFonts w:ascii="Cascadia Mono" w:hAnsi="Cascadia Mono" w:cs="Cascadia Mono"/>
-          <w:color w:val="2E75B6"/>
-          <w:sz w:val="19"/>
-          <w:szCs w:val="19"/>
-        </w:rPr>
-        <w:t>LogLevel</w:t>
-      </w:r>
-      <w:proofErr w:type="spellEnd"/>
-      <w:r>
-        <w:rPr>
-          <w:rFonts w:ascii="Cascadia Mono" w:hAnsi="Cascadia Mono" w:cs="Cascadia Mono"/>
-          <w:color w:val="2E75B6"/>
-          <w:sz w:val="19"/>
-          <w:szCs w:val="19"/>
-        </w:rPr>
-        <w:t>"</w:t>
+        <w:t>"LogLevel"</w:t>
       </w:r>
       <w:r>
         <w:rPr>
@@ -1276,27 +818,7 @@
           <w:sz w:val="19"/>
           <w:szCs w:val="19"/>
         </w:rPr>
-        <w:t>"</w:t>
-      </w:r>
-      <w:proofErr w:type="spellStart"/>
-      <w:r>
-        <w:rPr>
-          <w:rFonts w:ascii="Cascadia Mono" w:hAnsi="Cascadia Mono" w:cs="Cascadia Mono"/>
-          <w:color w:val="2E75B6"/>
-          <w:sz w:val="19"/>
-          <w:szCs w:val="19"/>
-        </w:rPr>
-        <w:t>Microsoft.AspNetCore</w:t>
-      </w:r>
-      <w:proofErr w:type="spellEnd"/>
-      <w:r>
-        <w:rPr>
-          <w:rFonts w:ascii="Cascadia Mono" w:hAnsi="Cascadia Mono" w:cs="Cascadia Mono"/>
-          <w:color w:val="2E75B6"/>
-          <w:sz w:val="19"/>
-          <w:szCs w:val="19"/>
-        </w:rPr>
-        <w:t>"</w:t>
+        <w:t>"Microsoft.AspNetCore"</w:t>
       </w:r>
       <w:r>
         <w:rPr>
@@ -1475,27 +997,7 @@
           <w:sz w:val="19"/>
           <w:szCs w:val="19"/>
         </w:rPr>
-        <w:t>"</w:t>
-      </w:r>
-      <w:proofErr w:type="spellStart"/>
-      <w:r>
-        <w:rPr>
-          <w:rFonts w:ascii="Cascadia Mono" w:hAnsi="Cascadia Mono" w:cs="Cascadia Mono"/>
-          <w:color w:val="2E75B6"/>
-          <w:sz w:val="19"/>
-          <w:szCs w:val="19"/>
-        </w:rPr>
-        <w:t>AllowedHosts</w:t>
-      </w:r>
-      <w:proofErr w:type="spellEnd"/>
-      <w:r>
-        <w:rPr>
-          <w:rFonts w:ascii="Cascadia Mono" w:hAnsi="Cascadia Mono" w:cs="Cascadia Mono"/>
-          <w:color w:val="2E75B6"/>
-          <w:sz w:val="19"/>
-          <w:szCs w:val="19"/>
-        </w:rPr>
-        <w:t>"</w:t>
+        <w:t>"AllowedHosts"</w:t>
       </w:r>
       <w:r>
         <w:rPr>
@@ -1554,27 +1056,7 @@
           <w:sz w:val="19"/>
           <w:szCs w:val="19"/>
         </w:rPr>
-        <w:t>"</w:t>
-      </w:r>
-      <w:proofErr w:type="spellStart"/>
-      <w:r>
-        <w:rPr>
-          <w:rFonts w:ascii="Cascadia Mono" w:hAnsi="Cascadia Mono" w:cs="Cascadia Mono"/>
-          <w:color w:val="2E75B6"/>
-          <w:sz w:val="19"/>
-          <w:szCs w:val="19"/>
-        </w:rPr>
-        <w:t>ConnectionStrings</w:t>
-      </w:r>
-      <w:proofErr w:type="spellEnd"/>
-      <w:r>
-        <w:rPr>
-          <w:rFonts w:ascii="Cascadia Mono" w:hAnsi="Cascadia Mono" w:cs="Cascadia Mono"/>
-          <w:color w:val="2E75B6"/>
-          <w:sz w:val="19"/>
-          <w:szCs w:val="19"/>
-        </w:rPr>
-        <w:t>"</w:t>
+        <w:t>"ConnectionStrings"</w:t>
       </w:r>
       <w:r>
         <w:rPr>
@@ -1615,27 +1097,7 @@
           <w:sz w:val="19"/>
           <w:szCs w:val="19"/>
         </w:rPr>
-        <w:t>"</w:t>
-      </w:r>
-      <w:proofErr w:type="spellStart"/>
-      <w:r>
-        <w:rPr>
-          <w:rFonts w:ascii="Cascadia Mono" w:hAnsi="Cascadia Mono" w:cs="Cascadia Mono"/>
-          <w:color w:val="2E75B6"/>
-          <w:sz w:val="19"/>
-          <w:szCs w:val="19"/>
-        </w:rPr>
-        <w:t>SchoolDb</w:t>
-      </w:r>
-      <w:proofErr w:type="spellEnd"/>
-      <w:r>
-        <w:rPr>
-          <w:rFonts w:ascii="Cascadia Mono" w:hAnsi="Cascadia Mono" w:cs="Cascadia Mono"/>
-          <w:color w:val="2E75B6"/>
-          <w:sz w:val="19"/>
-          <w:szCs w:val="19"/>
-        </w:rPr>
-        <w:t>"</w:t>
+        <w:t>"SchoolDb"</w:t>
       </w:r>
       <w:r>
         <w:rPr>
@@ -1653,27 +1115,7 @@
           <w:sz w:val="19"/>
           <w:szCs w:val="19"/>
         </w:rPr>
-        <w:t>"Data Source=KTG16\\</w:t>
-      </w:r>
-      <w:proofErr w:type="spellStart"/>
-      <w:r>
-        <w:rPr>
-          <w:rFonts w:ascii="Cascadia Mono" w:hAnsi="Cascadia Mono" w:cs="Cascadia Mono"/>
-          <w:color w:val="A31515"/>
-          <w:sz w:val="19"/>
-          <w:szCs w:val="19"/>
-        </w:rPr>
-        <w:t>SQLEXPRESS;Initial</w:t>
-      </w:r>
-      <w:proofErr w:type="spellEnd"/>
-      <w:r>
-        <w:rPr>
-          <w:rFonts w:ascii="Cascadia Mono" w:hAnsi="Cascadia Mono" w:cs="Cascadia Mono"/>
-          <w:color w:val="A31515"/>
-          <w:sz w:val="19"/>
-          <w:szCs w:val="19"/>
-        </w:rPr>
-        <w:t xml:space="preserve"> Catalog=SchoolDb;Trusted_Connection=True;TrustServerCertificate=True;"</w:t>
+        <w:t>"Data Source=KTG16\\SQLEXPRESS;Initial Catalog=SchoolDb;Trusted_Connection=True;TrustServerCertificate=True;"</w:t>
       </w:r>
     </w:p>
     <w:p>
@@ -1719,6 +1161,14 @@
       </w:r>
     </w:p>
     <w:p>
+      <w:pPr>
+        <w:rPr>
+          <w:rFonts w:ascii="Cascadia Mono" w:hAnsi="Cascadia Mono" w:cs="Cascadia Mono"/>
+          <w:color w:val="000000"/>
+          <w:sz w:val="19"/>
+          <w:szCs w:val="19"/>
+        </w:rPr>
+      </w:pPr>
       <w:r>
         <w:rPr>
           <w:rFonts w:ascii="Cascadia Mono" w:hAnsi="Cascadia Mono" w:cs="Cascadia Mono"/>
@@ -1727,6 +1177,36 @@
           <w:szCs w:val="19"/>
         </w:rPr>
         <w:t>This might be needed in two places.</w:t>
+      </w:r>
+    </w:p>
+    <w:p>
+      <w:pPr>
+        <w:rPr>
+          <w:rFonts w:ascii="Cascadia Mono" w:hAnsi="Cascadia Mono" w:cs="Cascadia Mono"/>
+          <w:color w:val="000000"/>
+          <w:sz w:val="19"/>
+          <w:szCs w:val="19"/>
+        </w:rPr>
+      </w:pPr>
+      <w:r>
+        <w:rPr>
+          <w:rFonts w:ascii="Cascadia Mono" w:hAnsi="Cascadia Mono" w:cs="Cascadia Mono"/>
+          <w:color w:val="000000"/>
+          <w:sz w:val="19"/>
+          <w:szCs w:val="19"/>
+        </w:rPr>
+        <w:t>Connection string MUST BE appsettings.json NOT</w:t>
+      </w:r>
+    </w:p>
+    <w:p>
+      <w:r>
+        <w:rPr>
+          <w:rFonts w:ascii="Cascadia Mono" w:hAnsi="Cascadia Mono" w:cs="Cascadia Mono"/>
+          <w:color w:val="000000"/>
+          <w:sz w:val="19"/>
+          <w:szCs w:val="19"/>
+        </w:rPr>
+        <w:t>appsettings.development.json</w:t>
       </w:r>
     </w:p>
     <w:p>
@@ -1772,42 +1252,26 @@
         <w:rPr>
           <w:color w:val="00B050"/>
         </w:rPr>
-        <w:t xml:space="preserve">public </w:t>
-      </w:r>
-      <w:proofErr w:type="spellStart"/>
+        <w:t>public DbSet&lt;</w:t>
+      </w:r>
+      <w:r>
+        <w:rPr>
+          <w:color w:val="FF0000"/>
+        </w:rPr>
+        <w:t>name of model class  with table schema</w:t>
+      </w:r>
       <w:r>
         <w:rPr>
           <w:color w:val="00B050"/>
         </w:rPr>
-        <w:t>DbSet</w:t>
-      </w:r>
-      <w:proofErr w:type="spellEnd"/>
-      <w:r>
-        <w:rPr>
-          <w:color w:val="00B050"/>
-        </w:rPr>
-        <w:t>&lt;</w:t>
+        <w:t xml:space="preserve">&gt; </w:t>
       </w:r>
       <w:r>
         <w:rPr>
           <w:color w:val="FF0000"/>
         </w:rPr>
-        <w:t>name of model class  with table schema</w:t>
-      </w:r>
-      <w:r>
-        <w:rPr>
-          <w:color w:val="00B050"/>
-        </w:rPr>
-        <w:t xml:space="preserve">&gt; </w:t>
-      </w:r>
-      <w:proofErr w:type="spellStart"/>
-      <w:r>
-        <w:rPr>
-          <w:color w:val="FF0000"/>
-        </w:rPr>
         <w:t>DatabaseName</w:t>
       </w:r>
-      <w:proofErr w:type="spellEnd"/>
       <w:r>
         <w:rPr>
           <w:color w:val="FF0000"/>
@@ -1873,106 +1337,26 @@
           <w:sz w:val="21"/>
           <w:szCs w:val="21"/>
         </w:rPr>
-        <w:t>INSERT INTO [</w:t>
-      </w:r>
-      <w:proofErr w:type="spellStart"/>
-      <w:r>
-        <w:rPr>
-          <w:rFonts w:ascii="Consolas" w:eastAsia="Times New Roman" w:hAnsi="Consolas" w:cs="Times New Roman"/>
-          <w:color w:val="351C75"/>
-          <w:sz w:val="21"/>
-          <w:szCs w:val="21"/>
-        </w:rPr>
-        <w:t>dbo</w:t>
-      </w:r>
-      <w:proofErr w:type="spellEnd"/>
-      <w:r>
-        <w:rPr>
-          <w:rFonts w:ascii="Consolas" w:eastAsia="Times New Roman" w:hAnsi="Consolas" w:cs="Times New Roman"/>
-          <w:color w:val="351C75"/>
-          <w:sz w:val="21"/>
-          <w:szCs w:val="21"/>
-        </w:rPr>
-        <w:t>].[Students]</w:t>
-      </w:r>
-    </w:p>
-    <w:p>
-      <w:pPr>
-        <w:spacing w:after="0" w:line="240" w:lineRule="auto"/>
-        <w:rPr>
-          <w:rFonts w:ascii="Times New Roman" w:eastAsia="Times New Roman" w:hAnsi="Times New Roman" w:cs="Times New Roman"/>
-          <w:sz w:val="24"/>
-          <w:szCs w:val="24"/>
-        </w:rPr>
-      </w:pPr>
-      <w:r>
-        <w:rPr>
-          <w:rFonts w:ascii="Consolas" w:eastAsia="Times New Roman" w:hAnsi="Consolas" w:cs="Times New Roman"/>
-          <w:color w:val="351C75"/>
-          <w:sz w:val="21"/>
-          <w:szCs w:val="21"/>
-        </w:rPr>
-        <w:t>           ([</w:t>
-      </w:r>
-      <w:proofErr w:type="spellStart"/>
-      <w:r>
-        <w:rPr>
-          <w:rFonts w:ascii="Consolas" w:eastAsia="Times New Roman" w:hAnsi="Consolas" w:cs="Times New Roman"/>
-          <w:color w:val="351C75"/>
-          <w:sz w:val="21"/>
-          <w:szCs w:val="21"/>
-        </w:rPr>
-        <w:t>LastName</w:t>
-      </w:r>
-      <w:proofErr w:type="spellEnd"/>
-      <w:r>
-        <w:rPr>
-          <w:rFonts w:ascii="Consolas" w:eastAsia="Times New Roman" w:hAnsi="Consolas" w:cs="Times New Roman"/>
-          <w:color w:val="351C75"/>
-          <w:sz w:val="21"/>
-          <w:szCs w:val="21"/>
-        </w:rPr>
-        <w:t>]   ,[</w:t>
-      </w:r>
-      <w:proofErr w:type="spellStart"/>
-      <w:r>
-        <w:rPr>
-          <w:rFonts w:ascii="Consolas" w:eastAsia="Times New Roman" w:hAnsi="Consolas" w:cs="Times New Roman"/>
-          <w:color w:val="351C75"/>
-          <w:sz w:val="21"/>
-          <w:szCs w:val="21"/>
-        </w:rPr>
-        <w:t>FirstMidName</w:t>
-      </w:r>
-      <w:proofErr w:type="spellEnd"/>
-      <w:r>
-        <w:rPr>
-          <w:rFonts w:ascii="Consolas" w:eastAsia="Times New Roman" w:hAnsi="Consolas" w:cs="Times New Roman"/>
-          <w:color w:val="351C75"/>
-          <w:sz w:val="21"/>
-          <w:szCs w:val="21"/>
-        </w:rPr>
-        <w:t>]    ,[</w:t>
-      </w:r>
-      <w:proofErr w:type="spellStart"/>
-      <w:r>
-        <w:rPr>
-          <w:rFonts w:ascii="Consolas" w:eastAsia="Times New Roman" w:hAnsi="Consolas" w:cs="Times New Roman"/>
-          <w:color w:val="351C75"/>
-          <w:sz w:val="21"/>
-          <w:szCs w:val="21"/>
-        </w:rPr>
-        <w:t>EnrollmentDate</w:t>
-      </w:r>
-      <w:proofErr w:type="spellEnd"/>
-      <w:r>
-        <w:rPr>
-          <w:rFonts w:ascii="Consolas" w:eastAsia="Times New Roman" w:hAnsi="Consolas" w:cs="Times New Roman"/>
-          <w:color w:val="351C75"/>
-          <w:sz w:val="21"/>
-          <w:szCs w:val="21"/>
-        </w:rPr>
-        <w:t>])</w:t>
+        <w:t>INSERT INTO [dbo].[Students]</w:t>
+      </w:r>
+    </w:p>
+    <w:p>
+      <w:pPr>
+        <w:spacing w:after="0" w:line="240" w:lineRule="auto"/>
+        <w:rPr>
+          <w:rFonts w:ascii="Times New Roman" w:eastAsia="Times New Roman" w:hAnsi="Times New Roman" w:cs="Times New Roman"/>
+          <w:sz w:val="24"/>
+          <w:szCs w:val="24"/>
+        </w:rPr>
+      </w:pPr>
+      <w:r>
+        <w:rPr>
+          <w:rFonts w:ascii="Consolas" w:eastAsia="Times New Roman" w:hAnsi="Consolas" w:cs="Times New Roman"/>
+          <w:color w:val="351C75"/>
+          <w:sz w:val="21"/>
+          <w:szCs w:val="21"/>
+        </w:rPr>
+        <w:t>           ([LastName]   ,[FirstMidName]    ,[EnrollmentDate])</w:t>
       </w:r>
     </w:p>
     <w:p>
@@ -2099,66 +1483,26 @@
           <w:sz w:val="21"/>
           <w:szCs w:val="21"/>
         </w:rPr>
-        <w:t>INSERT INTO [</w:t>
-      </w:r>
-      <w:proofErr w:type="spellStart"/>
-      <w:r>
-        <w:rPr>
-          <w:rFonts w:ascii="Consolas" w:eastAsia="Times New Roman" w:hAnsi="Consolas" w:cs="Times New Roman"/>
-          <w:color w:val="351C75"/>
-          <w:sz w:val="21"/>
-          <w:szCs w:val="21"/>
-        </w:rPr>
-        <w:t>dbo</w:t>
-      </w:r>
-      <w:proofErr w:type="spellEnd"/>
-      <w:r>
-        <w:rPr>
-          <w:rFonts w:ascii="Consolas" w:eastAsia="Times New Roman" w:hAnsi="Consolas" w:cs="Times New Roman"/>
-          <w:color w:val="351C75"/>
-          <w:sz w:val="21"/>
-          <w:szCs w:val="21"/>
-        </w:rPr>
-        <w:t>].[Courses]</w:t>
-      </w:r>
-    </w:p>
-    <w:p>
-      <w:pPr>
-        <w:spacing w:after="0" w:line="240" w:lineRule="auto"/>
-        <w:rPr>
-          <w:rFonts w:ascii="Times New Roman" w:eastAsia="Times New Roman" w:hAnsi="Times New Roman" w:cs="Times New Roman"/>
-          <w:sz w:val="24"/>
-          <w:szCs w:val="24"/>
-        </w:rPr>
-      </w:pPr>
-      <w:r>
-        <w:rPr>
-          <w:rFonts w:ascii="Consolas" w:eastAsia="Times New Roman" w:hAnsi="Consolas" w:cs="Times New Roman"/>
-          <w:color w:val="351C75"/>
-          <w:sz w:val="21"/>
-          <w:szCs w:val="21"/>
-        </w:rPr>
-        <w:t>           ([</w:t>
-      </w:r>
-      <w:proofErr w:type="spellStart"/>
-      <w:r>
-        <w:rPr>
-          <w:rFonts w:ascii="Consolas" w:eastAsia="Times New Roman" w:hAnsi="Consolas" w:cs="Times New Roman"/>
-          <w:color w:val="351C75"/>
-          <w:sz w:val="21"/>
-          <w:szCs w:val="21"/>
-        </w:rPr>
-        <w:t>CourseID</w:t>
-      </w:r>
-      <w:proofErr w:type="spellEnd"/>
-      <w:r>
-        <w:rPr>
-          <w:rFonts w:ascii="Consolas" w:eastAsia="Times New Roman" w:hAnsi="Consolas" w:cs="Times New Roman"/>
-          <w:color w:val="351C75"/>
-          <w:sz w:val="21"/>
-          <w:szCs w:val="21"/>
-        </w:rPr>
-        <w:t>],[Title],[Credits])</w:t>
+        <w:t>INSERT INTO [dbo].[Courses]</w:t>
+      </w:r>
+    </w:p>
+    <w:p>
+      <w:pPr>
+        <w:spacing w:after="0" w:line="240" w:lineRule="auto"/>
+        <w:rPr>
+          <w:rFonts w:ascii="Times New Roman" w:eastAsia="Times New Roman" w:hAnsi="Times New Roman" w:cs="Times New Roman"/>
+          <w:sz w:val="24"/>
+          <w:szCs w:val="24"/>
+        </w:rPr>
+      </w:pPr>
+      <w:r>
+        <w:rPr>
+          <w:rFonts w:ascii="Consolas" w:eastAsia="Times New Roman" w:hAnsi="Consolas" w:cs="Times New Roman"/>
+          <w:color w:val="351C75"/>
+          <w:sz w:val="21"/>
+          <w:szCs w:val="21"/>
+        </w:rPr>
+        <w:t>           ([CourseID],[Title],[Credits])</w:t>
       </w:r>
     </w:p>
     <w:p>
@@ -2273,86 +1617,26 @@
           <w:sz w:val="21"/>
           <w:szCs w:val="21"/>
         </w:rPr>
-        <w:t>INSERT INTO [</w:t>
-      </w:r>
-      <w:proofErr w:type="spellStart"/>
-      <w:r>
-        <w:rPr>
-          <w:rFonts w:ascii="Consolas" w:eastAsia="Times New Roman" w:hAnsi="Consolas" w:cs="Times New Roman"/>
-          <w:color w:val="351C75"/>
-          <w:sz w:val="21"/>
-          <w:szCs w:val="21"/>
-        </w:rPr>
-        <w:t>dbo</w:t>
-      </w:r>
-      <w:proofErr w:type="spellEnd"/>
-      <w:r>
-        <w:rPr>
-          <w:rFonts w:ascii="Consolas" w:eastAsia="Times New Roman" w:hAnsi="Consolas" w:cs="Times New Roman"/>
-          <w:color w:val="351C75"/>
-          <w:sz w:val="21"/>
-          <w:szCs w:val="21"/>
-        </w:rPr>
-        <w:t>].[Enrollments]</w:t>
-      </w:r>
-    </w:p>
-    <w:p>
-      <w:pPr>
-        <w:spacing w:after="0" w:line="240" w:lineRule="auto"/>
-        <w:rPr>
-          <w:rFonts w:ascii="Times New Roman" w:eastAsia="Times New Roman" w:hAnsi="Times New Roman" w:cs="Times New Roman"/>
-          <w:sz w:val="24"/>
-          <w:szCs w:val="24"/>
-        </w:rPr>
-      </w:pPr>
-      <w:r>
-        <w:rPr>
-          <w:rFonts w:ascii="Consolas" w:eastAsia="Times New Roman" w:hAnsi="Consolas" w:cs="Times New Roman"/>
-          <w:color w:val="351C75"/>
-          <w:sz w:val="21"/>
-          <w:szCs w:val="21"/>
-        </w:rPr>
-        <w:t>           ([</w:t>
-      </w:r>
-      <w:proofErr w:type="spellStart"/>
-      <w:r>
-        <w:rPr>
-          <w:rFonts w:ascii="Consolas" w:eastAsia="Times New Roman" w:hAnsi="Consolas" w:cs="Times New Roman"/>
-          <w:color w:val="351C75"/>
-          <w:sz w:val="21"/>
-          <w:szCs w:val="21"/>
-        </w:rPr>
-        <w:t>CourseID</w:t>
-      </w:r>
-      <w:proofErr w:type="spellEnd"/>
-      <w:r>
-        <w:rPr>
-          <w:rFonts w:ascii="Consolas" w:eastAsia="Times New Roman" w:hAnsi="Consolas" w:cs="Times New Roman"/>
-          <w:color w:val="351C75"/>
-          <w:sz w:val="21"/>
-          <w:szCs w:val="21"/>
-        </w:rPr>
-        <w:t>],[</w:t>
-      </w:r>
-      <w:proofErr w:type="spellStart"/>
-      <w:r>
-        <w:rPr>
-          <w:rFonts w:ascii="Consolas" w:eastAsia="Times New Roman" w:hAnsi="Consolas" w:cs="Times New Roman"/>
-          <w:color w:val="351C75"/>
-          <w:sz w:val="21"/>
-          <w:szCs w:val="21"/>
-        </w:rPr>
-        <w:t>StudentID</w:t>
-      </w:r>
-      <w:proofErr w:type="spellEnd"/>
-      <w:r>
-        <w:rPr>
-          <w:rFonts w:ascii="Consolas" w:eastAsia="Times New Roman" w:hAnsi="Consolas" w:cs="Times New Roman"/>
-          <w:color w:val="351C75"/>
-          <w:sz w:val="21"/>
-          <w:szCs w:val="21"/>
-        </w:rPr>
-        <w:t>],[Grade])</w:t>
+        <w:t>INSERT INTO [dbo].[Enrollments]</w:t>
+      </w:r>
+    </w:p>
+    <w:p>
+      <w:pPr>
+        <w:spacing w:after="0" w:line="240" w:lineRule="auto"/>
+        <w:rPr>
+          <w:rFonts w:ascii="Times New Roman" w:eastAsia="Times New Roman" w:hAnsi="Times New Roman" w:cs="Times New Roman"/>
+          <w:sz w:val="24"/>
+          <w:szCs w:val="24"/>
+        </w:rPr>
+      </w:pPr>
+      <w:r>
+        <w:rPr>
+          <w:rFonts w:ascii="Consolas" w:eastAsia="Times New Roman" w:hAnsi="Consolas" w:cs="Times New Roman"/>
+          <w:color w:val="351C75"/>
+          <w:sz w:val="21"/>
+          <w:szCs w:val="21"/>
+        </w:rPr>
+        <w:t>           ([CourseID],[StudentID],[Grade])</w:t>
       </w:r>
     </w:p>
     <w:p>
@@ -2602,15 +1886,7 @@
     </w:p>
     <w:p>
       <w:r>
-        <w:t xml:space="preserve">We do that in the controller. We will need to add a using state to the </w:t>
-      </w:r>
-      <w:proofErr w:type="spellStart"/>
-      <w:r>
-        <w:t>dataAccessLayer</w:t>
-      </w:r>
-      <w:proofErr w:type="spellEnd"/>
-      <w:r>
-        <w:t xml:space="preserve"> in each one of the controllers in our application. </w:t>
+        <w:t xml:space="preserve">We do that in the controller. We will need to add a using state to the dataAccessLayer in each one of the controllers in our application. </w:t>
       </w:r>
     </w:p>
     <w:p>
@@ -2624,15 +1900,7 @@
     <w:p>
       <w:r>
         <w:tab/>
-        <w:t xml:space="preserve">Think of the </w:t>
-      </w:r>
-      <w:proofErr w:type="spellStart"/>
-      <w:r>
-        <w:t>dbcontext</w:t>
-      </w:r>
-      <w:proofErr w:type="spellEnd"/>
-      <w:r>
-        <w:t xml:space="preserve"> as the connection between the application and the database</w:t>
+        <w:t>Think of the dbcontext as the connection between the application and the database</w:t>
       </w:r>
     </w:p>
     <w:p>
@@ -2677,47 +1945,7 @@
           <w:sz w:val="19"/>
           <w:szCs w:val="19"/>
         </w:rPr>
-        <w:t xml:space="preserve"> Solution.&lt;</w:t>
-      </w:r>
-      <w:proofErr w:type="spellStart"/>
-      <w:r>
-        <w:rPr>
-          <w:rFonts w:ascii="Cascadia Mono" w:hAnsi="Cascadia Mono" w:cs="Cascadia Mono"/>
-          <w:color w:val="000000"/>
-          <w:sz w:val="19"/>
-          <w:szCs w:val="19"/>
-        </w:rPr>
-        <w:t>DataAccessLayerFolderName</w:t>
-      </w:r>
-      <w:proofErr w:type="spellEnd"/>
-      <w:r>
-        <w:rPr>
-          <w:rFonts w:ascii="Cascadia Mono" w:hAnsi="Cascadia Mono" w:cs="Cascadia Mono"/>
-          <w:color w:val="000000"/>
-          <w:sz w:val="19"/>
-          <w:szCs w:val="19"/>
-        </w:rPr>
-        <w:t>/</w:t>
-      </w:r>
-      <w:proofErr w:type="spellStart"/>
-      <w:r>
-        <w:rPr>
-          <w:rFonts w:ascii="Cascadia Mono" w:hAnsi="Cascadia Mono" w:cs="Cascadia Mono"/>
-          <w:color w:val="000000"/>
-          <w:sz w:val="19"/>
-          <w:szCs w:val="19"/>
-        </w:rPr>
-        <w:t>ObjectName</w:t>
-      </w:r>
-      <w:proofErr w:type="spellEnd"/>
-      <w:r>
-        <w:rPr>
-          <w:rFonts w:ascii="Cascadia Mono" w:hAnsi="Cascadia Mono" w:cs="Cascadia Mono"/>
-          <w:color w:val="000000"/>
-          <w:sz w:val="19"/>
-          <w:szCs w:val="19"/>
-        </w:rPr>
-        <w:t>&gt;;</w:t>
+        <w:t xml:space="preserve"> Solution.&lt;DataAccessLayerFolderName/ObjectName&gt;;</w:t>
       </w:r>
     </w:p>
     <w:p>
@@ -2766,27 +1994,7 @@
           <w:sz w:val="19"/>
           <w:szCs w:val="19"/>
         </w:rPr>
-        <w:t xml:space="preserve"> &lt;name of Context object&gt; </w:t>
-      </w:r>
-      <w:proofErr w:type="spellStart"/>
-      <w:r>
-        <w:rPr>
-          <w:rFonts w:ascii="Cascadia Mono" w:hAnsi="Cascadia Mono" w:cs="Cascadia Mono"/>
-          <w:color w:val="000000"/>
-          <w:sz w:val="19"/>
-          <w:szCs w:val="19"/>
-        </w:rPr>
-        <w:t>db</w:t>
-      </w:r>
-      <w:proofErr w:type="spellEnd"/>
-      <w:r>
-        <w:rPr>
-          <w:rFonts w:ascii="Cascadia Mono" w:hAnsi="Cascadia Mono" w:cs="Cascadia Mono"/>
-          <w:color w:val="000000"/>
-          <w:sz w:val="19"/>
-          <w:szCs w:val="19"/>
-        </w:rPr>
-        <w:t xml:space="preserve"> = </w:t>
+        <w:t xml:space="preserve"> &lt;name of Context object&gt; db = </w:t>
       </w:r>
       <w:r>
         <w:rPr>
@@ -2804,54 +2012,21 @@
           <w:sz w:val="19"/>
           <w:szCs w:val="19"/>
         </w:rPr>
-        <w:t xml:space="preserve"> &lt;</w:t>
-      </w:r>
-      <w:proofErr w:type="spellStart"/>
-      <w:r>
-        <w:rPr>
-          <w:rFonts w:ascii="Cascadia Mono" w:hAnsi="Cascadia Mono" w:cs="Cascadia Mono"/>
-          <w:color w:val="000000"/>
-          <w:sz w:val="19"/>
-          <w:szCs w:val="19"/>
-        </w:rPr>
-        <w:t>objectname</w:t>
-      </w:r>
-      <w:proofErr w:type="spellEnd"/>
-      <w:r>
-        <w:rPr>
-          <w:rFonts w:ascii="Cascadia Mono" w:hAnsi="Cascadia Mono" w:cs="Cascadia Mono"/>
-          <w:color w:val="000000"/>
-          <w:sz w:val="19"/>
-          <w:szCs w:val="19"/>
-        </w:rPr>
-        <w:t>&gt;();</w:t>
+        <w:t xml:space="preserve"> &lt;objectname&gt;();</w:t>
       </w:r>
     </w:p>
     <w:p>
       <w:r>
         <w:tab/>
       </w:r>
-      <w:proofErr w:type="spellStart"/>
-      <w:r>
-        <w:t>lActionResult</w:t>
-      </w:r>
-      <w:proofErr w:type="spellEnd"/>
-      <w:r>
-        <w:t xml:space="preserve"> (Index or whatever the view file for that object is called)</w:t>
+      <w:r>
+        <w:t>lActionResult (Index or whatever the view file for that object is called)</w:t>
       </w:r>
     </w:p>
     <w:p>
       <w:r>
         <w:tab/>
-        <w:t>view(</w:t>
-      </w:r>
-      <w:proofErr w:type="spellStart"/>
-      <w:r>
-        <w:t>db.DatabaseName.ToList</w:t>
-      </w:r>
-      <w:proofErr w:type="spellEnd"/>
-      <w:r>
-        <w:t>()). (just a list)</w:t>
+        <w:t>view(db.DatabaseName.ToList()). (just a list)</w:t>
       </w:r>
     </w:p>
     <w:p>
@@ -2944,47 +2119,7 @@
           <w:sz w:val="21"/>
           <w:szCs w:val="21"/>
         </w:rPr>
-        <w:t>                    &lt;</w:t>
-      </w:r>
-      <w:proofErr w:type="spellStart"/>
-      <w:r>
-        <w:rPr>
-          <w:rFonts w:ascii="Consolas" w:hAnsi="Consolas"/>
-          <w:color w:val="351C75"/>
-          <w:sz w:val="21"/>
-          <w:szCs w:val="21"/>
-        </w:rPr>
-        <w:t>th</w:t>
-      </w:r>
-      <w:proofErr w:type="spellEnd"/>
-      <w:r>
-        <w:rPr>
-          <w:rFonts w:ascii="Consolas" w:hAnsi="Consolas"/>
-          <w:color w:val="351C75"/>
-          <w:sz w:val="21"/>
-          <w:szCs w:val="21"/>
-        </w:rPr>
-        <w:t>&gt;Student First Name&lt;/</w:t>
-      </w:r>
-      <w:proofErr w:type="spellStart"/>
-      <w:r>
-        <w:rPr>
-          <w:rFonts w:ascii="Consolas" w:hAnsi="Consolas"/>
-          <w:color w:val="351C75"/>
-          <w:sz w:val="21"/>
-          <w:szCs w:val="21"/>
-        </w:rPr>
-        <w:t>th</w:t>
-      </w:r>
-      <w:proofErr w:type="spellEnd"/>
-      <w:r>
-        <w:rPr>
-          <w:rFonts w:ascii="Consolas" w:hAnsi="Consolas"/>
-          <w:color w:val="351C75"/>
-          <w:sz w:val="21"/>
-          <w:szCs w:val="21"/>
-        </w:rPr>
-        <w:t>&gt;</w:t>
+        <w:t>                    &lt;th&gt;Student First Name&lt;/th&gt;</w:t>
       </w:r>
     </w:p>
     <w:p>
@@ -2999,47 +2134,7 @@
           <w:sz w:val="21"/>
           <w:szCs w:val="21"/>
         </w:rPr>
-        <w:t>                    &lt;</w:t>
-      </w:r>
-      <w:proofErr w:type="spellStart"/>
-      <w:r>
-        <w:rPr>
-          <w:rFonts w:ascii="Consolas" w:hAnsi="Consolas"/>
-          <w:color w:val="351C75"/>
-          <w:sz w:val="21"/>
-          <w:szCs w:val="21"/>
-        </w:rPr>
-        <w:t>th</w:t>
-      </w:r>
-      <w:proofErr w:type="spellEnd"/>
-      <w:r>
-        <w:rPr>
-          <w:rFonts w:ascii="Consolas" w:hAnsi="Consolas"/>
-          <w:color w:val="351C75"/>
-          <w:sz w:val="21"/>
-          <w:szCs w:val="21"/>
-        </w:rPr>
-        <w:t>&gt;Student Last Name&lt;/</w:t>
-      </w:r>
-      <w:proofErr w:type="spellStart"/>
-      <w:r>
-        <w:rPr>
-          <w:rFonts w:ascii="Consolas" w:hAnsi="Consolas"/>
-          <w:color w:val="351C75"/>
-          <w:sz w:val="21"/>
-          <w:szCs w:val="21"/>
-        </w:rPr>
-        <w:t>th</w:t>
-      </w:r>
-      <w:proofErr w:type="spellEnd"/>
-      <w:r>
-        <w:rPr>
-          <w:rFonts w:ascii="Consolas" w:hAnsi="Consolas"/>
-          <w:color w:val="351C75"/>
-          <w:sz w:val="21"/>
-          <w:szCs w:val="21"/>
-        </w:rPr>
-        <w:t>&gt;</w:t>
+        <w:t>                    &lt;th&gt;Student Last Name&lt;/th&gt;</w:t>
       </w:r>
     </w:p>
     <w:p>
@@ -3054,47 +2149,7 @@
           <w:sz w:val="21"/>
           <w:szCs w:val="21"/>
         </w:rPr>
-        <w:t>                    &lt;</w:t>
-      </w:r>
-      <w:proofErr w:type="spellStart"/>
-      <w:r>
-        <w:rPr>
-          <w:rFonts w:ascii="Consolas" w:hAnsi="Consolas"/>
-          <w:color w:val="351C75"/>
-          <w:sz w:val="21"/>
-          <w:szCs w:val="21"/>
-        </w:rPr>
-        <w:t>th</w:t>
-      </w:r>
-      <w:proofErr w:type="spellEnd"/>
-      <w:r>
-        <w:rPr>
-          <w:rFonts w:ascii="Consolas" w:hAnsi="Consolas"/>
-          <w:color w:val="351C75"/>
-          <w:sz w:val="21"/>
-          <w:szCs w:val="21"/>
-        </w:rPr>
-        <w:t>&gt;Grade&lt;/</w:t>
-      </w:r>
-      <w:proofErr w:type="spellStart"/>
-      <w:r>
-        <w:rPr>
-          <w:rFonts w:ascii="Consolas" w:hAnsi="Consolas"/>
-          <w:color w:val="351C75"/>
-          <w:sz w:val="21"/>
-          <w:szCs w:val="21"/>
-        </w:rPr>
-        <w:t>th</w:t>
-      </w:r>
-      <w:proofErr w:type="spellEnd"/>
-      <w:r>
-        <w:rPr>
-          <w:rFonts w:ascii="Consolas" w:hAnsi="Consolas"/>
-          <w:color w:val="351C75"/>
-          <w:sz w:val="21"/>
-          <w:szCs w:val="21"/>
-        </w:rPr>
-        <w:t>&gt;</w:t>
+        <w:t>                    &lt;th&gt;Grade&lt;/th&gt;</w:t>
       </w:r>
     </w:p>
     <w:p>
@@ -3124,27 +2179,7 @@
           <w:sz w:val="21"/>
           <w:szCs w:val="21"/>
         </w:rPr>
-        <w:t xml:space="preserve">                @foreach (var item in </w:t>
-      </w:r>
-      <w:proofErr w:type="spellStart"/>
-      <w:r>
-        <w:rPr>
-          <w:rFonts w:ascii="Consolas" w:hAnsi="Consolas"/>
-          <w:color w:val="351C75"/>
-          <w:sz w:val="21"/>
-          <w:szCs w:val="21"/>
-        </w:rPr>
-        <w:t>Model.Enrollments</w:t>
-      </w:r>
-      <w:proofErr w:type="spellEnd"/>
-      <w:r>
-        <w:rPr>
-          <w:rFonts w:ascii="Consolas" w:hAnsi="Consolas"/>
-          <w:color w:val="351C75"/>
-          <w:sz w:val="21"/>
-          <w:szCs w:val="21"/>
-        </w:rPr>
-        <w:t>)</w:t>
+        <w:t>                @foreach (var item in Model.Enrollments)</w:t>
       </w:r>
     </w:p>
     <w:p>
@@ -3204,27 +2239,7 @@
           <w:sz w:val="21"/>
           <w:szCs w:val="21"/>
         </w:rPr>
-        <w:t xml:space="preserve">                            @Html.DisplayFor(modelItem =&gt; </w:t>
-      </w:r>
-      <w:proofErr w:type="spellStart"/>
-      <w:r>
-        <w:rPr>
-          <w:rFonts w:ascii="Consolas" w:hAnsi="Consolas"/>
-          <w:color w:val="351C75"/>
-          <w:sz w:val="21"/>
-          <w:szCs w:val="21"/>
-        </w:rPr>
-        <w:t>item.Student.FirstMidName</w:t>
-      </w:r>
-      <w:proofErr w:type="spellEnd"/>
-      <w:r>
-        <w:rPr>
-          <w:rFonts w:ascii="Consolas" w:hAnsi="Consolas"/>
-          <w:color w:val="351C75"/>
-          <w:sz w:val="21"/>
-          <w:szCs w:val="21"/>
-        </w:rPr>
-        <w:t>)</w:t>
+        <w:t>                            @Html.DisplayFor(modelItem =&gt; item.Student.FirstMidName)</w:t>
       </w:r>
     </w:p>
     <w:p>
@@ -3269,27 +2284,7 @@
           <w:sz w:val="21"/>
           <w:szCs w:val="21"/>
         </w:rPr>
-        <w:t xml:space="preserve">                            @Html.DisplayFor(modelItem =&gt; </w:t>
-      </w:r>
-      <w:proofErr w:type="spellStart"/>
-      <w:r>
-        <w:rPr>
-          <w:rFonts w:ascii="Consolas" w:hAnsi="Consolas"/>
-          <w:color w:val="351C75"/>
-          <w:sz w:val="21"/>
-          <w:szCs w:val="21"/>
-        </w:rPr>
-        <w:t>item.Student.LastName</w:t>
-      </w:r>
-      <w:proofErr w:type="spellEnd"/>
-      <w:r>
-        <w:rPr>
-          <w:rFonts w:ascii="Consolas" w:hAnsi="Consolas"/>
-          <w:color w:val="351C75"/>
-          <w:sz w:val="21"/>
-          <w:szCs w:val="21"/>
-        </w:rPr>
-        <w:t>)</w:t>
+        <w:t>                            @Html.DisplayFor(modelItem =&gt; item.Student.LastName)</w:t>
       </w:r>
     </w:p>
     <w:p>
@@ -3334,27 +2329,7 @@
           <w:sz w:val="21"/>
           <w:szCs w:val="21"/>
         </w:rPr>
-        <w:t xml:space="preserve">                            @Html.DisplayFor(modelItem =&gt; </w:t>
-      </w:r>
-      <w:proofErr w:type="spellStart"/>
-      <w:r>
-        <w:rPr>
-          <w:rFonts w:ascii="Consolas" w:hAnsi="Consolas"/>
-          <w:color w:val="351C75"/>
-          <w:sz w:val="21"/>
-          <w:szCs w:val="21"/>
-        </w:rPr>
-        <w:t>item.Grade</w:t>
-      </w:r>
-      <w:proofErr w:type="spellEnd"/>
-      <w:r>
-        <w:rPr>
-          <w:rFonts w:ascii="Consolas" w:hAnsi="Consolas"/>
-          <w:color w:val="351C75"/>
-          <w:sz w:val="21"/>
-          <w:szCs w:val="21"/>
-        </w:rPr>
-        <w:t>)</w:t>
+        <w:t>                            @Html.DisplayFor(modelItem =&gt; item.Grade)</w:t>
       </w:r>
     </w:p>
     <w:p>

</xml_diff>

<commit_message>
Figuring out APIs in class
</commit_message>
<xml_diff>
--- a/MVC with EF Generic.docx
+++ b/MVC with EF Generic.docx
@@ -1183,15 +1183,19 @@
       <w:pPr>
         <w:rPr>
           <w:rFonts w:ascii="Cascadia Mono" w:hAnsi="Cascadia Mono" w:cs="Cascadia Mono"/>
-          <w:color w:val="000000"/>
-          <w:sz w:val="19"/>
-          <w:szCs w:val="19"/>
-        </w:rPr>
-      </w:pPr>
-      <w:r>
-        <w:rPr>
-          <w:rFonts w:ascii="Cascadia Mono" w:hAnsi="Cascadia Mono" w:cs="Cascadia Mono"/>
-          <w:color w:val="000000"/>
+          <w:b/>
+          <w:bCs/>
+          <w:color w:val="C00000"/>
+          <w:sz w:val="19"/>
+          <w:szCs w:val="19"/>
+        </w:rPr>
+      </w:pPr>
+      <w:r>
+        <w:rPr>
+          <w:rFonts w:ascii="Cascadia Mono" w:hAnsi="Cascadia Mono" w:cs="Cascadia Mono"/>
+          <w:b/>
+          <w:bCs/>
+          <w:color w:val="C00000"/>
           <w:sz w:val="19"/>
           <w:szCs w:val="19"/>
         </w:rPr>
@@ -1199,9 +1203,15 @@
       </w:r>
     </w:p>
     <w:p>
-      <w:r>
-        <w:rPr>
-          <w:rFonts w:ascii="Cascadia Mono" w:hAnsi="Cascadia Mono" w:cs="Cascadia Mono"/>
+      <w:pPr>
+        <w:rPr>
+          <w:strike/>
+        </w:rPr>
+      </w:pPr>
+      <w:r>
+        <w:rPr>
+          <w:rFonts w:ascii="Cascadia Mono" w:hAnsi="Cascadia Mono" w:cs="Cascadia Mono"/>
+          <w:strike/>
           <w:color w:val="000000"/>
           <w:sz w:val="19"/>
           <w:szCs w:val="19"/>
@@ -1270,7 +1280,7 @@
         <w:rPr>
           <w:color w:val="FF0000"/>
         </w:rPr>
-        <w:t>DatabaseName</w:t>
+        <w:t>TableName</w:t>
       </w:r>
       <w:r>
         <w:rPr>

</xml_diff>